<commit_message>
Added steps for Scenario one
</commit_message>
<xml_diff>
--- a/Josh - UATs/Josh Kent - Scenarios.docx
+++ b/Josh - UATs/Josh Kent - Scenarios.docx
@@ -495,25 +495,14 @@
                 <w:szCs w:val="24"/>
               </w:rPr>
             </w:pPr>
-            <w:proofErr w:type="spellStart"/>
-            <w:r>
-              <w:rPr>
-                <w:rFonts w:ascii="Cambria" w:hAnsi="Cambria"/>
-                <w:color w:val="000000" w:themeColor="text1"/>
-                <w:sz w:val="24"/>
-                <w:szCs w:val="24"/>
-              </w:rPr>
-              <w:t>MemberDAO</w:t>
-            </w:r>
-            <w:proofErr w:type="spellEnd"/>
-            <w:r>
-              <w:rPr>
-                <w:rFonts w:ascii="Cambria" w:hAnsi="Cambria"/>
-                <w:color w:val="000000" w:themeColor="text1"/>
-                <w:sz w:val="24"/>
-                <w:szCs w:val="24"/>
-              </w:rPr>
-              <w:t xml:space="preserve"> contains a member </w:t>
+            <w:r>
+              <w:rPr>
+                <w:rFonts w:ascii="Cambria" w:hAnsi="Cambria"/>
+                <w:color w:val="000000" w:themeColor="text1"/>
+                <w:sz w:val="24"/>
+                <w:szCs w:val="24"/>
+              </w:rPr>
+              <w:t xml:space="preserve">MemberDAO contains a member </w:t>
             </w:r>
             <w:r>
               <w:rPr>
@@ -539,25 +528,14 @@
                 <w:szCs w:val="24"/>
               </w:rPr>
             </w:pPr>
-            <w:proofErr w:type="spellStart"/>
-            <w:r>
-              <w:rPr>
-                <w:rFonts w:ascii="Cambria" w:hAnsi="Cambria"/>
-                <w:color w:val="000000" w:themeColor="text1"/>
-                <w:sz w:val="24"/>
-                <w:szCs w:val="24"/>
-              </w:rPr>
-              <w:t>BookDAO</w:t>
-            </w:r>
-            <w:proofErr w:type="spellEnd"/>
-            <w:r>
-              <w:rPr>
-                <w:rFonts w:ascii="Cambria" w:hAnsi="Cambria"/>
-                <w:color w:val="000000" w:themeColor="text1"/>
-                <w:sz w:val="24"/>
-                <w:szCs w:val="24"/>
-              </w:rPr>
-              <w:t xml:space="preserve"> contains at least 3 available books to scan</w:t>
+            <w:r>
+              <w:rPr>
+                <w:rFonts w:ascii="Cambria" w:hAnsi="Cambria"/>
+                <w:color w:val="000000" w:themeColor="text1"/>
+                <w:sz w:val="24"/>
+                <w:szCs w:val="24"/>
+              </w:rPr>
+              <w:t>BookDAO contains at least 3 available books to scan</w:t>
             </w:r>
           </w:p>
           <w:p>
@@ -590,27 +568,7 @@
                 <w:sz w:val="24"/>
                 <w:szCs w:val="24"/>
               </w:rPr>
-              <w:t xml:space="preserve"> panel of </w:t>
-            </w:r>
-            <w:proofErr w:type="spellStart"/>
-            <w:r>
-              <w:rPr>
-                <w:rFonts w:ascii="Cambria" w:hAnsi="Cambria"/>
-                <w:color w:val="000000" w:themeColor="text1"/>
-                <w:sz w:val="24"/>
-                <w:szCs w:val="24"/>
-              </w:rPr>
-              <w:t>BorrowUI</w:t>
-            </w:r>
-            <w:proofErr w:type="spellEnd"/>
-            <w:r>
-              <w:rPr>
-                <w:rFonts w:ascii="Cambria" w:hAnsi="Cambria"/>
-                <w:color w:val="000000" w:themeColor="text1"/>
-                <w:sz w:val="24"/>
-                <w:szCs w:val="24"/>
-              </w:rPr>
-              <w:t xml:space="preserve"> is displayed</w:t>
+              <w:t xml:space="preserve"> panel of BorrowUI is displayed</w:t>
             </w:r>
           </w:p>
           <w:p>
@@ -627,25 +585,14 @@
                 <w:szCs w:val="24"/>
               </w:rPr>
             </w:pPr>
-            <w:proofErr w:type="spellStart"/>
-            <w:r>
-              <w:rPr>
-                <w:rFonts w:ascii="Cambria" w:hAnsi="Cambria"/>
-                <w:color w:val="000000" w:themeColor="text1"/>
-                <w:sz w:val="24"/>
-                <w:szCs w:val="24"/>
-              </w:rPr>
-              <w:t>BorrowUC_CTL</w:t>
-            </w:r>
-            <w:proofErr w:type="spellEnd"/>
-            <w:r>
-              <w:rPr>
-                <w:rFonts w:ascii="Cambria" w:hAnsi="Cambria"/>
-                <w:color w:val="000000" w:themeColor="text1"/>
-                <w:sz w:val="24"/>
-                <w:szCs w:val="24"/>
-              </w:rPr>
-              <w:t xml:space="preserve"> exists and state == </w:t>
+            <w:r>
+              <w:rPr>
+                <w:rFonts w:ascii="Cambria" w:hAnsi="Cambria"/>
+                <w:color w:val="000000" w:themeColor="text1"/>
+                <w:sz w:val="24"/>
+                <w:szCs w:val="24"/>
+              </w:rPr>
+              <w:t xml:space="preserve">BorrowUC_CTL exists and state == </w:t>
             </w:r>
             <w:r>
               <w:rPr>
@@ -678,27 +625,7 @@
                 <w:sz w:val="24"/>
                 <w:szCs w:val="24"/>
               </w:rPr>
-              <w:t xml:space="preserve">DAO objects and all variables for </w:t>
-            </w:r>
-            <w:proofErr w:type="spellStart"/>
-            <w:r>
-              <w:rPr>
-                <w:rFonts w:ascii="Cambria" w:hAnsi="Cambria"/>
-                <w:color w:val="000000" w:themeColor="text1"/>
-                <w:sz w:val="24"/>
-                <w:szCs w:val="24"/>
-              </w:rPr>
-              <w:t>BorrowUC_CTL</w:t>
-            </w:r>
-            <w:proofErr w:type="spellEnd"/>
-            <w:r>
-              <w:rPr>
-                <w:rFonts w:ascii="Cambria" w:hAnsi="Cambria"/>
-                <w:color w:val="000000" w:themeColor="text1"/>
-                <w:sz w:val="24"/>
-                <w:szCs w:val="24"/>
-              </w:rPr>
-              <w:t xml:space="preserve"> have been initialized, including printer</w:t>
+              <w:t>DAO objects and all variables for BorrowUC_CTL have been initialized, including printer</w:t>
             </w:r>
           </w:p>
           <w:p>
@@ -772,25 +699,14 @@
                 <w:szCs w:val="24"/>
               </w:rPr>
             </w:pPr>
-            <w:proofErr w:type="spellStart"/>
-            <w:r>
-              <w:rPr>
-                <w:rFonts w:ascii="Cambria" w:hAnsi="Cambria"/>
-                <w:color w:val="000000" w:themeColor="text1"/>
-                <w:sz w:val="24"/>
-                <w:szCs w:val="24"/>
-              </w:rPr>
-              <w:t>MemberDAO</w:t>
-            </w:r>
-            <w:proofErr w:type="spellEnd"/>
-            <w:r>
-              <w:rPr>
-                <w:rFonts w:ascii="Cambria" w:hAnsi="Cambria"/>
-                <w:color w:val="000000" w:themeColor="text1"/>
-                <w:sz w:val="24"/>
-                <w:szCs w:val="24"/>
-              </w:rPr>
-              <w:t xml:space="preserve"> contains a member with the right details for this particular test (no loans, no fines)</w:t>
+            <w:r>
+              <w:rPr>
+                <w:rFonts w:ascii="Cambria" w:hAnsi="Cambria"/>
+                <w:color w:val="000000" w:themeColor="text1"/>
+                <w:sz w:val="24"/>
+                <w:szCs w:val="24"/>
+              </w:rPr>
+              <w:t>MemberDAO contains a member with the right details for this particular test (no loans, no fines)</w:t>
             </w:r>
           </w:p>
           <w:p>
@@ -807,25 +723,14 @@
                 <w:szCs w:val="24"/>
               </w:rPr>
             </w:pPr>
-            <w:proofErr w:type="spellStart"/>
-            <w:r>
-              <w:rPr>
-                <w:rFonts w:ascii="Cambria" w:hAnsi="Cambria"/>
-                <w:color w:val="000000" w:themeColor="text1"/>
-                <w:sz w:val="24"/>
-                <w:szCs w:val="24"/>
-              </w:rPr>
-              <w:t>BookDAO</w:t>
-            </w:r>
-            <w:proofErr w:type="spellEnd"/>
-            <w:r>
-              <w:rPr>
-                <w:rFonts w:ascii="Cambria" w:hAnsi="Cambria"/>
-                <w:color w:val="000000" w:themeColor="text1"/>
-                <w:sz w:val="24"/>
-                <w:szCs w:val="24"/>
-              </w:rPr>
-              <w:t xml:space="preserve"> contains at least 2 available books to scan</w:t>
+            <w:r>
+              <w:rPr>
+                <w:rFonts w:ascii="Cambria" w:hAnsi="Cambria"/>
+                <w:color w:val="000000" w:themeColor="text1"/>
+                <w:sz w:val="24"/>
+                <w:szCs w:val="24"/>
+              </w:rPr>
+              <w:t>BookDAO contains at least 2 available books to scan</w:t>
             </w:r>
           </w:p>
           <w:p>
@@ -849,27 +754,7 @@
                 <w:sz w:val="24"/>
                 <w:szCs w:val="24"/>
               </w:rPr>
-              <w:t xml:space="preserve">Main Menu panel of </w:t>
-            </w:r>
-            <w:proofErr w:type="spellStart"/>
-            <w:r>
-              <w:rPr>
-                <w:rFonts w:ascii="Cambria" w:hAnsi="Cambria"/>
-                <w:color w:val="000000" w:themeColor="text1"/>
-                <w:sz w:val="24"/>
-                <w:szCs w:val="24"/>
-              </w:rPr>
-              <w:t>BorrowUI</w:t>
-            </w:r>
-            <w:proofErr w:type="spellEnd"/>
-            <w:r>
-              <w:rPr>
-                <w:rFonts w:ascii="Cambria" w:hAnsi="Cambria"/>
-                <w:color w:val="000000" w:themeColor="text1"/>
-                <w:sz w:val="24"/>
-                <w:szCs w:val="24"/>
-              </w:rPr>
-              <w:t xml:space="preserve"> is displayed</w:t>
+              <w:t>Main Menu panel of BorrowUI is displayed</w:t>
             </w:r>
           </w:p>
           <w:p>
@@ -886,25 +771,14 @@
                 <w:szCs w:val="24"/>
               </w:rPr>
             </w:pPr>
-            <w:proofErr w:type="spellStart"/>
-            <w:r>
-              <w:rPr>
-                <w:rFonts w:ascii="Cambria" w:hAnsi="Cambria"/>
-                <w:color w:val="000000" w:themeColor="text1"/>
-                <w:sz w:val="24"/>
-                <w:szCs w:val="24"/>
-              </w:rPr>
-              <w:t>BorrowUC_CTL</w:t>
-            </w:r>
-            <w:proofErr w:type="spellEnd"/>
-            <w:r>
-              <w:rPr>
-                <w:rFonts w:ascii="Cambria" w:hAnsi="Cambria"/>
-                <w:color w:val="000000" w:themeColor="text1"/>
-                <w:sz w:val="24"/>
-                <w:szCs w:val="24"/>
-              </w:rPr>
-              <w:t xml:space="preserve"> exists and state == CREATED</w:t>
+            <w:r>
+              <w:rPr>
+                <w:rFonts w:ascii="Cambria" w:hAnsi="Cambria"/>
+                <w:color w:val="000000" w:themeColor="text1"/>
+                <w:sz w:val="24"/>
+                <w:szCs w:val="24"/>
+              </w:rPr>
+              <w:t>BorrowUC_CTL exists and state == CREATED</w:t>
             </w:r>
           </w:p>
           <w:p>
@@ -928,27 +802,7 @@
                 <w:sz w:val="24"/>
                 <w:szCs w:val="24"/>
               </w:rPr>
-              <w:t xml:space="preserve">DAO objects and all variables for </w:t>
-            </w:r>
-            <w:proofErr w:type="spellStart"/>
-            <w:r>
-              <w:rPr>
-                <w:rFonts w:ascii="Cambria" w:hAnsi="Cambria"/>
-                <w:color w:val="000000" w:themeColor="text1"/>
-                <w:sz w:val="24"/>
-                <w:szCs w:val="24"/>
-              </w:rPr>
-              <w:t>BorrowUC_CTL</w:t>
-            </w:r>
-            <w:proofErr w:type="spellEnd"/>
-            <w:r>
-              <w:rPr>
-                <w:rFonts w:ascii="Cambria" w:hAnsi="Cambria"/>
-                <w:color w:val="000000" w:themeColor="text1"/>
-                <w:sz w:val="24"/>
-                <w:szCs w:val="24"/>
-              </w:rPr>
-              <w:t xml:space="preserve"> have been initialized, including printer</w:t>
+              <w:t>DAO objects and all variables for BorrowUC_CTL have been initialized, including printer</w:t>
             </w:r>
           </w:p>
           <w:p>
@@ -1100,25 +954,14 @@
                 <w:szCs w:val="24"/>
               </w:rPr>
             </w:pPr>
-            <w:proofErr w:type="spellStart"/>
-            <w:r>
-              <w:rPr>
-                <w:rFonts w:ascii="Cambria" w:hAnsi="Cambria"/>
-                <w:color w:val="000000" w:themeColor="text1"/>
-                <w:sz w:val="24"/>
-                <w:szCs w:val="24"/>
-              </w:rPr>
-              <w:t>MemberDAO</w:t>
-            </w:r>
-            <w:proofErr w:type="spellEnd"/>
-            <w:r>
-              <w:rPr>
-                <w:rFonts w:ascii="Cambria" w:hAnsi="Cambria"/>
-                <w:color w:val="000000" w:themeColor="text1"/>
-                <w:sz w:val="24"/>
-                <w:szCs w:val="24"/>
-              </w:rPr>
-              <w:t xml:space="preserve"> contains a member with the right details for this particular test (no loans, no fines)</w:t>
+            <w:r>
+              <w:rPr>
+                <w:rFonts w:ascii="Cambria" w:hAnsi="Cambria"/>
+                <w:color w:val="000000" w:themeColor="text1"/>
+                <w:sz w:val="24"/>
+                <w:szCs w:val="24"/>
+              </w:rPr>
+              <w:t>MemberDAO contains a member with the right details for this particular test (no loans, no fines)</w:t>
             </w:r>
           </w:p>
           <w:p>
@@ -1135,25 +978,14 @@
                 <w:szCs w:val="24"/>
               </w:rPr>
             </w:pPr>
-            <w:proofErr w:type="spellStart"/>
-            <w:r>
-              <w:rPr>
-                <w:rFonts w:ascii="Cambria" w:hAnsi="Cambria"/>
-                <w:color w:val="000000" w:themeColor="text1"/>
-                <w:sz w:val="24"/>
-                <w:szCs w:val="24"/>
-              </w:rPr>
-              <w:t>BookDAO</w:t>
-            </w:r>
-            <w:proofErr w:type="spellEnd"/>
-            <w:r>
-              <w:rPr>
-                <w:rFonts w:ascii="Cambria" w:hAnsi="Cambria"/>
-                <w:color w:val="000000" w:themeColor="text1"/>
-                <w:sz w:val="24"/>
-                <w:szCs w:val="24"/>
-              </w:rPr>
-              <w:t xml:space="preserve"> contains at least 2 available books to scan</w:t>
+            <w:r>
+              <w:rPr>
+                <w:rFonts w:ascii="Cambria" w:hAnsi="Cambria"/>
+                <w:color w:val="000000" w:themeColor="text1"/>
+                <w:sz w:val="24"/>
+                <w:szCs w:val="24"/>
+              </w:rPr>
+              <w:t>BookDAO contains at least 2 available books to scan</w:t>
             </w:r>
             <w:r>
               <w:rPr>
@@ -1186,27 +1018,7 @@
                 <w:sz w:val="24"/>
                 <w:szCs w:val="24"/>
               </w:rPr>
-              <w:t xml:space="preserve">Main Menu panel of </w:t>
-            </w:r>
-            <w:proofErr w:type="spellStart"/>
-            <w:r>
-              <w:rPr>
-                <w:rFonts w:ascii="Cambria" w:hAnsi="Cambria"/>
-                <w:color w:val="000000" w:themeColor="text1"/>
-                <w:sz w:val="24"/>
-                <w:szCs w:val="24"/>
-              </w:rPr>
-              <w:t>BorrowUI</w:t>
-            </w:r>
-            <w:proofErr w:type="spellEnd"/>
-            <w:r>
-              <w:rPr>
-                <w:rFonts w:ascii="Cambria" w:hAnsi="Cambria"/>
-                <w:color w:val="000000" w:themeColor="text1"/>
-                <w:sz w:val="24"/>
-                <w:szCs w:val="24"/>
-              </w:rPr>
-              <w:t xml:space="preserve"> is displayed</w:t>
+              <w:t>Main Menu panel of BorrowUI is displayed</w:t>
             </w:r>
           </w:p>
           <w:p>
@@ -1223,25 +1035,14 @@
                 <w:szCs w:val="24"/>
               </w:rPr>
             </w:pPr>
-            <w:proofErr w:type="spellStart"/>
-            <w:r>
-              <w:rPr>
-                <w:rFonts w:ascii="Cambria" w:hAnsi="Cambria"/>
-                <w:color w:val="000000" w:themeColor="text1"/>
-                <w:sz w:val="24"/>
-                <w:szCs w:val="24"/>
-              </w:rPr>
-              <w:t>BorrowUC_CTL</w:t>
-            </w:r>
-            <w:proofErr w:type="spellEnd"/>
-            <w:r>
-              <w:rPr>
-                <w:rFonts w:ascii="Cambria" w:hAnsi="Cambria"/>
-                <w:color w:val="000000" w:themeColor="text1"/>
-                <w:sz w:val="24"/>
-                <w:szCs w:val="24"/>
-              </w:rPr>
-              <w:t xml:space="preserve"> exists and state == CREATED</w:t>
+            <w:r>
+              <w:rPr>
+                <w:rFonts w:ascii="Cambria" w:hAnsi="Cambria"/>
+                <w:color w:val="000000" w:themeColor="text1"/>
+                <w:sz w:val="24"/>
+                <w:szCs w:val="24"/>
+              </w:rPr>
+              <w:t>BorrowUC_CTL exists and state == CREATED</w:t>
             </w:r>
           </w:p>
           <w:p>
@@ -1265,27 +1066,7 @@
                 <w:sz w:val="24"/>
                 <w:szCs w:val="24"/>
               </w:rPr>
-              <w:t xml:space="preserve">DAO objects and all variables for </w:t>
-            </w:r>
-            <w:proofErr w:type="spellStart"/>
-            <w:r>
-              <w:rPr>
-                <w:rFonts w:ascii="Cambria" w:hAnsi="Cambria"/>
-                <w:color w:val="000000" w:themeColor="text1"/>
-                <w:sz w:val="24"/>
-                <w:szCs w:val="24"/>
-              </w:rPr>
-              <w:t>BorrowUC_CTL</w:t>
-            </w:r>
-            <w:proofErr w:type="spellEnd"/>
-            <w:r>
-              <w:rPr>
-                <w:rFonts w:ascii="Cambria" w:hAnsi="Cambria"/>
-                <w:color w:val="000000" w:themeColor="text1"/>
-                <w:sz w:val="24"/>
-                <w:szCs w:val="24"/>
-              </w:rPr>
-              <w:t xml:space="preserve"> have been initialized, including printer</w:t>
+              <w:t>DAO objects and all variables for BorrowUC_CTL have been initialized, including printer</w:t>
             </w:r>
           </w:p>
           <w:p>
@@ -1923,36 +1704,50 @@
               <w:pStyle w:val="bp"/>
               <w:rPr>
                 <w:rFonts w:ascii="Cambria" w:hAnsi="Cambria"/>
+                <w:bCs/>
+                <w:color w:val="000000" w:themeColor="text1"/>
+                <w:sz w:val="24"/>
+              </w:rPr>
+            </w:pPr>
+            <w:r>
+              <w:rPr>
+                <w:rFonts w:ascii="Cambria" w:hAnsi="Cambria"/>
+                <w:bCs/>
+                <w:color w:val="000000" w:themeColor="text1"/>
+                <w:sz w:val="24"/>
+              </w:rPr>
+              <w:t>These tests should be carried out by running the TestUATJosh class which ensures the right test data is in place.</w:t>
+            </w:r>
+            <w:r>
+              <w:rPr>
+                <w:rFonts w:ascii="Cambria" w:hAnsi="Cambria"/>
+                <w:bCs/>
+                <w:color w:val="000000" w:themeColor="text1"/>
+                <w:sz w:val="24"/>
+              </w:rPr>
+              <w:br/>
+            </w:r>
+          </w:p>
+          <w:p>
+            <w:pPr>
+              <w:pStyle w:val="bp"/>
+              <w:rPr>
+                <w:rFonts w:ascii="Cambria" w:hAnsi="Cambria"/>
                 <w:b/>
                 <w:bCs/>
                 <w:color w:val="000000" w:themeColor="text1"/>
                 <w:sz w:val="24"/>
               </w:rPr>
             </w:pPr>
-          </w:p>
-          <w:p>
-            <w:pPr>
-              <w:pStyle w:val="bp"/>
-              <w:rPr>
-                <w:rFonts w:ascii="Cambria" w:hAnsi="Cambria"/>
-                <w:b/>
+            <w:r>
+              <w:rPr>
+                <w:rFonts w:ascii="Cambria" w:hAnsi="Cambria"/>
                 <w:bCs/>
                 <w:color w:val="000000" w:themeColor="text1"/>
                 <w:sz w:val="24"/>
               </w:rPr>
-            </w:pPr>
-          </w:p>
-          <w:p>
-            <w:pPr>
-              <w:pStyle w:val="bp"/>
-              <w:rPr>
-                <w:rFonts w:ascii="Cambria" w:hAnsi="Cambria"/>
-                <w:b/>
-                <w:bCs/>
-                <w:color w:val="000000" w:themeColor="text1"/>
-                <w:sz w:val="24"/>
-              </w:rPr>
-            </w:pPr>
+              <w:t>Restart the application before beginning each test scenario.</w:t>
+            </w:r>
           </w:p>
         </w:tc>
       </w:tr>
@@ -1988,7 +1783,26 @@
                 <w:b/>
                 <w:color w:val="000000" w:themeColor="text1"/>
               </w:rPr>
-              <w:t>Result (Pass/Fail/Warning/Incomplete)</w:t>
+              <w:t>Result (Pass/Fail/</w:t>
+            </w:r>
+          </w:p>
+          <w:p>
+            <w:pPr>
+              <w:pStyle w:val="bp"/>
+              <w:spacing w:before="0" w:after="0"/>
+              <w:rPr>
+                <w:rFonts w:ascii="Cambria" w:hAnsi="Cambria"/>
+                <w:b/>
+                <w:color w:val="000000" w:themeColor="text1"/>
+              </w:rPr>
+            </w:pPr>
+            <w:r>
+              <w:rPr>
+                <w:rFonts w:ascii="Cambria" w:hAnsi="Cambria"/>
+                <w:b/>
+                <w:color w:val="000000" w:themeColor="text1"/>
+              </w:rPr>
+              <w:t>Warning/Incomplete)</w:t>
             </w:r>
           </w:p>
         </w:tc>
@@ -2189,6 +2003,49 @@
         </w:trPr>
         <w:tc>
           <w:tcPr>
+            <w:tcW w:w="13178" w:type="dxa"/>
+            <w:gridSpan w:val="7"/>
+            <w:tcBorders>
+              <w:top w:val="single" w:sz="4" w:space="0" w:color="auto"/>
+            </w:tcBorders>
+          </w:tcPr>
+          <w:p>
+            <w:pPr>
+              <w:pStyle w:val="RowHeadings"/>
+              <w:spacing w:before="80" w:after="80"/>
+              <w:rPr>
+                <w:rFonts w:ascii="Cambria" w:hAnsi="Cambria"/>
+                <w:color w:val="000000" w:themeColor="text1"/>
+              </w:rPr>
+            </w:pPr>
+            <w:r>
+              <w:rPr>
+                <w:rFonts w:ascii="Cambria" w:hAnsi="Cambria"/>
+                <w:color w:val="000000" w:themeColor="text1"/>
+                <w:sz w:val="24"/>
+              </w:rPr>
+              <w:t>SCENARIO ONE</w:t>
+            </w:r>
+          </w:p>
+        </w:tc>
+      </w:tr>
+      <w:tr>
+        <w:tblPrEx>
+          <w:tblBorders>
+            <w:top w:val="single" w:sz="6" w:space="0" w:color="auto"/>
+            <w:left w:val="single" w:sz="6" w:space="0" w:color="auto"/>
+            <w:bottom w:val="single" w:sz="6" w:space="0" w:color="auto"/>
+            <w:right w:val="single" w:sz="6" w:space="0" w:color="auto"/>
+            <w:insideH w:val="single" w:sz="6" w:space="0" w:color="auto"/>
+            <w:insideV w:val="single" w:sz="6" w:space="0" w:color="auto"/>
+          </w:tblBorders>
+        </w:tblPrEx>
+        <w:trPr>
+          <w:cantSplit/>
+          <w:trHeight w:val="80"/>
+        </w:trPr>
+        <w:tc>
+          <w:tcPr>
             <w:tcW w:w="558" w:type="dxa"/>
             <w:tcBorders>
               <w:top w:val="single" w:sz="4" w:space="0" w:color="auto"/>
@@ -2229,8 +2086,48 @@
                 <w:sz w:val="24"/>
               </w:rPr>
             </w:pPr>
+            <w:r>
+              <w:rPr>
+                <w:rFonts w:ascii="Cambria" w:hAnsi="Cambria"/>
+                <w:color w:val="000000" w:themeColor="text1"/>
+                <w:sz w:val="24"/>
+              </w:rPr>
+              <w:t xml:space="preserve">Click ‘Borrow Books’ </w:t>
+            </w:r>
+            <w:r>
+              <w:rPr>
+                <w:rFonts w:ascii="Cambria" w:hAnsi="Cambria"/>
+                <w:color w:val="000000" w:themeColor="text1"/>
+                <w:sz w:val="24"/>
+              </w:rPr>
+              <w:t xml:space="preserve">button </w:t>
+            </w:r>
+            <w:r>
+              <w:rPr>
+                <w:rFonts w:ascii="Cambria" w:hAnsi="Cambria"/>
+                <w:color w:val="000000" w:themeColor="text1"/>
+                <w:sz w:val="24"/>
+              </w:rPr>
+              <w:t>on</w:t>
+            </w:r>
+            <w:r>
+              <w:rPr>
+                <w:rFonts w:ascii="Cambria" w:hAnsi="Cambria"/>
+                <w:color w:val="000000" w:themeColor="text1"/>
+                <w:sz w:val="24"/>
+              </w:rPr>
+              <w:t xml:space="preserve"> the</w:t>
+            </w:r>
             <w:bookmarkStart w:id="0" w:name="_GoBack"/>
             <w:bookmarkEnd w:id="0"/>
+            <w:r>
+              <w:rPr>
+                <w:rFonts w:ascii="Cambria" w:hAnsi="Cambria"/>
+                <w:color w:val="000000" w:themeColor="text1"/>
+                <w:sz w:val="24"/>
+              </w:rPr>
+              <w:t xml:space="preserve"> main display panel</w:t>
+            </w:r>
           </w:p>
         </w:tc>
         <w:tc>
@@ -2246,6 +2143,32 @@
                 <w:sz w:val="24"/>
               </w:rPr>
             </w:pPr>
+            <w:r>
+              <w:rPr>
+                <w:rFonts w:ascii="Cambria" w:hAnsi="Cambria"/>
+                <w:color w:val="000000" w:themeColor="text1"/>
+                <w:sz w:val="24"/>
+              </w:rPr>
+              <w:t>Main display panel shows ‘Swipe Card Please’ message and displays ‘Cancel’ button.</w:t>
+            </w:r>
+          </w:p>
+          <w:p>
+            <w:pPr>
+              <w:pStyle w:val="bp"/>
+              <w:rPr>
+                <w:rFonts w:ascii="Cambria" w:hAnsi="Cambria"/>
+                <w:color w:val="000000" w:themeColor="text1"/>
+                <w:sz w:val="24"/>
+              </w:rPr>
+            </w:pPr>
+            <w:r>
+              <w:rPr>
+                <w:rFonts w:ascii="Cambria" w:hAnsi="Cambria"/>
+                <w:color w:val="000000" w:themeColor="text1"/>
+                <w:sz w:val="24"/>
+              </w:rPr>
+              <w:t>Card reader enabled.</w:t>
+            </w:r>
           </w:p>
         </w:tc>
         <w:tc>
@@ -2334,12 +2257,524 @@
                 <w:sz w:val="24"/>
               </w:rPr>
             </w:pPr>
+            <w:r>
+              <w:rPr>
+                <w:rFonts w:ascii="Cambria" w:hAnsi="Cambria"/>
+                <w:color w:val="000000" w:themeColor="text1"/>
+                <w:sz w:val="24"/>
+              </w:rPr>
+              <w:t xml:space="preserve">Enter </w:t>
+            </w:r>
+            <w:r>
+              <w:rPr>
+                <w:rFonts w:ascii="Cambria" w:hAnsi="Cambria"/>
+                <w:b/>
+                <w:color w:val="000000" w:themeColor="text1"/>
+                <w:sz w:val="24"/>
+              </w:rPr>
+              <w:t>1</w:t>
+            </w:r>
+            <w:r>
+              <w:rPr>
+                <w:rFonts w:ascii="Cambria" w:hAnsi="Cambria"/>
+                <w:color w:val="000000" w:themeColor="text1"/>
+                <w:sz w:val="24"/>
+              </w:rPr>
+              <w:t xml:space="preserve"> into the card reader text box.</w:t>
+            </w:r>
+          </w:p>
+          <w:p>
+            <w:pPr>
+              <w:pStyle w:val="proc"/>
+              <w:numPr>
+                <w:ilvl w:val="0"/>
+                <w:numId w:val="0"/>
+              </w:numPr>
+              <w:rPr>
+                <w:rFonts w:ascii="Cambria" w:hAnsi="Cambria"/>
+                <w:color w:val="000000" w:themeColor="text1"/>
+                <w:sz w:val="24"/>
+              </w:rPr>
+            </w:pPr>
+            <w:r>
+              <w:rPr>
+                <w:rFonts w:ascii="Cambria" w:hAnsi="Cambria"/>
+                <w:color w:val="000000" w:themeColor="text1"/>
+                <w:sz w:val="24"/>
+              </w:rPr>
+              <w:t>Click ‘Swipe Card’</w:t>
+            </w:r>
+            <w:r>
+              <w:rPr>
+                <w:rFonts w:ascii="Cambria" w:hAnsi="Cambria"/>
+                <w:color w:val="000000" w:themeColor="text1"/>
+                <w:sz w:val="24"/>
+              </w:rPr>
+              <w:t xml:space="preserve"> button on the card reader panel</w:t>
+            </w:r>
+          </w:p>
+          <w:p>
+            <w:pPr>
+              <w:pStyle w:val="proc"/>
+              <w:numPr>
+                <w:ilvl w:val="0"/>
+                <w:numId w:val="0"/>
+              </w:numPr>
+              <w:rPr>
+                <w:rFonts w:ascii="Cambria" w:hAnsi="Cambria"/>
+                <w:color w:val="000000" w:themeColor="text1"/>
+                <w:sz w:val="24"/>
+              </w:rPr>
+            </w:pPr>
           </w:p>
         </w:tc>
         <w:tc>
           <w:tcPr>
             <w:tcW w:w="5596" w:type="dxa"/>
           </w:tcPr>
+          <w:p>
+            <w:pPr>
+              <w:pStyle w:val="bp"/>
+              <w:rPr>
+                <w:rFonts w:ascii="Cambria" w:hAnsi="Cambria"/>
+                <w:color w:val="000000" w:themeColor="text1"/>
+                <w:sz w:val="24"/>
+              </w:rPr>
+            </w:pPr>
+            <w:r>
+              <w:rPr>
+                <w:rFonts w:ascii="Cambria" w:hAnsi="Cambria"/>
+                <w:color w:val="000000" w:themeColor="text1"/>
+                <w:sz w:val="24"/>
+              </w:rPr>
+              <w:t>Main display panel changed to Borrow UI.</w:t>
+            </w:r>
+          </w:p>
+          <w:p>
+            <w:pPr>
+              <w:pStyle w:val="bp"/>
+              <w:rPr>
+                <w:rFonts w:ascii="Cambria" w:hAnsi="Cambria"/>
+                <w:color w:val="000000" w:themeColor="text1"/>
+                <w:sz w:val="24"/>
+              </w:rPr>
+            </w:pPr>
+            <w:r>
+              <w:rPr>
+                <w:rFonts w:ascii="Cambria" w:hAnsi="Cambria"/>
+                <w:color w:val="000000" w:themeColor="text1"/>
+                <w:sz w:val="24"/>
+              </w:rPr>
+              <w:t xml:space="preserve">Main display panel shows the following borrower details: </w:t>
+            </w:r>
+            <w:r>
+              <w:rPr>
+                <w:rFonts w:ascii="Cambria" w:hAnsi="Cambria"/>
+                <w:i/>
+                <w:color w:val="000000" w:themeColor="text1"/>
+                <w:sz w:val="24"/>
+              </w:rPr>
+              <w:t>Id: 1 Name: Josh Kent Contact: 62626262</w:t>
+            </w:r>
+          </w:p>
+          <w:p>
+            <w:pPr>
+              <w:pStyle w:val="bp"/>
+              <w:rPr>
+                <w:rFonts w:ascii="Cambria" w:hAnsi="Cambria"/>
+                <w:color w:val="000000" w:themeColor="text1"/>
+                <w:sz w:val="24"/>
+              </w:rPr>
+            </w:pPr>
+          </w:p>
+          <w:p>
+            <w:pPr>
+              <w:pStyle w:val="bp"/>
+              <w:rPr>
+                <w:rFonts w:ascii="Cambria" w:hAnsi="Cambria"/>
+                <w:i/>
+                <w:color w:val="000000" w:themeColor="text1"/>
+                <w:sz w:val="24"/>
+              </w:rPr>
+            </w:pPr>
+            <w:r>
+              <w:rPr>
+                <w:rFonts w:ascii="Cambria" w:hAnsi="Cambria"/>
+                <w:color w:val="000000" w:themeColor="text1"/>
+                <w:sz w:val="24"/>
+              </w:rPr>
+              <w:t xml:space="preserve">Borrowing restrictions section of main display panel shows: </w:t>
+            </w:r>
+            <w:r>
+              <w:rPr>
+                <w:rFonts w:ascii="Cambria" w:hAnsi="Cambria"/>
+                <w:i/>
+                <w:color w:val="000000" w:themeColor="text1"/>
+                <w:sz w:val="24"/>
+              </w:rPr>
+              <w:t>Borrower has outstanding fines. Amount owing $3.00</w:t>
+            </w:r>
+          </w:p>
+          <w:p>
+            <w:pPr>
+              <w:pStyle w:val="bp"/>
+              <w:rPr>
+                <w:rFonts w:ascii="Cambria" w:hAnsi="Cambria"/>
+                <w:color w:val="000000" w:themeColor="text1"/>
+                <w:sz w:val="24"/>
+              </w:rPr>
+            </w:pPr>
+          </w:p>
+          <w:p>
+            <w:pPr>
+              <w:pStyle w:val="bp"/>
+              <w:rPr>
+                <w:rFonts w:ascii="Cambria" w:hAnsi="Cambria"/>
+                <w:i/>
+                <w:color w:val="000000" w:themeColor="text1"/>
+                <w:sz w:val="24"/>
+              </w:rPr>
+            </w:pPr>
+            <w:r>
+              <w:rPr>
+                <w:rFonts w:ascii="Cambria" w:hAnsi="Cambria"/>
+                <w:color w:val="000000" w:themeColor="text1"/>
+                <w:sz w:val="24"/>
+              </w:rPr>
+              <w:t xml:space="preserve">Existing loans section of main display panel shows: </w:t>
+            </w:r>
+            <w:r>
+              <w:rPr>
+                <w:rFonts w:ascii="Cambria" w:hAnsi="Cambria"/>
+                <w:color w:val="000000" w:themeColor="text1"/>
+                <w:sz w:val="24"/>
+              </w:rPr>
+              <w:br/>
+            </w:r>
+            <w:r>
+              <w:rPr>
+                <w:rFonts w:ascii="Cambria" w:hAnsi="Cambria"/>
+                <w:i/>
+                <w:color w:val="000000" w:themeColor="text1"/>
+                <w:sz w:val="24"/>
+              </w:rPr>
+              <w:t>Loan ID:  1</w:t>
+            </w:r>
+          </w:p>
+          <w:p>
+            <w:pPr>
+              <w:pStyle w:val="bp"/>
+              <w:rPr>
+                <w:rFonts w:ascii="Cambria" w:hAnsi="Cambria"/>
+                <w:i/>
+                <w:color w:val="000000" w:themeColor="text1"/>
+                <w:sz w:val="24"/>
+              </w:rPr>
+            </w:pPr>
+            <w:r>
+              <w:rPr>
+                <w:rFonts w:ascii="Cambria" w:hAnsi="Cambria"/>
+                <w:i/>
+                <w:color w:val="000000" w:themeColor="text1"/>
+                <w:sz w:val="24"/>
+              </w:rPr>
+              <w:t>Author:   Dean Crawford</w:t>
+            </w:r>
+          </w:p>
+          <w:p>
+            <w:pPr>
+              <w:pStyle w:val="bp"/>
+              <w:rPr>
+                <w:rFonts w:ascii="Cambria" w:hAnsi="Cambria"/>
+                <w:i/>
+                <w:color w:val="000000" w:themeColor="text1"/>
+                <w:sz w:val="24"/>
+              </w:rPr>
+            </w:pPr>
+            <w:r>
+              <w:rPr>
+                <w:rFonts w:ascii="Cambria" w:hAnsi="Cambria"/>
+                <w:i/>
+                <w:color w:val="000000" w:themeColor="text1"/>
+                <w:sz w:val="24"/>
+              </w:rPr>
+              <w:t>Title:    Immortal</w:t>
+            </w:r>
+          </w:p>
+          <w:p>
+            <w:pPr>
+              <w:pStyle w:val="bp"/>
+              <w:rPr>
+                <w:rFonts w:ascii="Cambria" w:hAnsi="Cambria"/>
+                <w:i/>
+                <w:color w:val="000000" w:themeColor="text1"/>
+                <w:sz w:val="24"/>
+              </w:rPr>
+            </w:pPr>
+            <w:r>
+              <w:rPr>
+                <w:rFonts w:ascii="Cambria" w:hAnsi="Cambria"/>
+                <w:i/>
+                <w:color w:val="000000" w:themeColor="text1"/>
+                <w:sz w:val="24"/>
+              </w:rPr>
+              <w:t>Borrower: Josh Kent</w:t>
+            </w:r>
+          </w:p>
+          <w:p>
+            <w:pPr>
+              <w:pStyle w:val="bp"/>
+              <w:rPr>
+                <w:rFonts w:ascii="Cambria" w:hAnsi="Cambria"/>
+                <w:i/>
+                <w:color w:val="000000" w:themeColor="text1"/>
+                <w:sz w:val="24"/>
+              </w:rPr>
+            </w:pPr>
+            <w:r>
+              <w:rPr>
+                <w:rFonts w:ascii="Cambria" w:hAnsi="Cambria"/>
+                <w:i/>
+                <w:color w:val="000000" w:themeColor="text1"/>
+                <w:sz w:val="24"/>
+              </w:rPr>
+              <w:t xml:space="preserve">Borrowed: </w:t>
+            </w:r>
+            <w:r>
+              <w:rPr>
+                <w:rFonts w:ascii="Cambria" w:hAnsi="Cambria"/>
+                <w:i/>
+                <w:color w:val="000000" w:themeColor="text1"/>
+                <w:sz w:val="24"/>
+              </w:rPr>
+              <w:t>&lt;Today’s date&gt;</w:t>
+            </w:r>
+          </w:p>
+          <w:p>
+            <w:pPr>
+              <w:pStyle w:val="bp"/>
+              <w:rPr>
+                <w:rFonts w:ascii="Cambria" w:hAnsi="Cambria"/>
+                <w:i/>
+                <w:color w:val="000000" w:themeColor="text1"/>
+                <w:sz w:val="24"/>
+              </w:rPr>
+            </w:pPr>
+            <w:r>
+              <w:rPr>
+                <w:rFonts w:ascii="Cambria" w:hAnsi="Cambria"/>
+                <w:i/>
+                <w:color w:val="000000" w:themeColor="text1"/>
+                <w:sz w:val="24"/>
+              </w:rPr>
+              <w:t xml:space="preserve">Due Date: </w:t>
+            </w:r>
+            <w:r>
+              <w:rPr>
+                <w:rFonts w:ascii="Cambria" w:hAnsi="Cambria"/>
+                <w:i/>
+                <w:color w:val="000000" w:themeColor="text1"/>
+                <w:sz w:val="24"/>
+              </w:rPr>
+              <w:t>&lt;Date two weeks from today&gt;</w:t>
+            </w:r>
+          </w:p>
+          <w:p>
+            <w:pPr>
+              <w:pStyle w:val="bp"/>
+              <w:rPr>
+                <w:rFonts w:ascii="Cambria" w:hAnsi="Cambria"/>
+                <w:i/>
+                <w:color w:val="000000" w:themeColor="text1"/>
+                <w:sz w:val="24"/>
+              </w:rPr>
+            </w:pPr>
+          </w:p>
+          <w:p>
+            <w:pPr>
+              <w:pStyle w:val="bp"/>
+              <w:rPr>
+                <w:rFonts w:ascii="Cambria" w:hAnsi="Cambria"/>
+                <w:i/>
+                <w:color w:val="000000" w:themeColor="text1"/>
+                <w:sz w:val="24"/>
+              </w:rPr>
+            </w:pPr>
+            <w:r>
+              <w:rPr>
+                <w:rFonts w:ascii="Cambria" w:hAnsi="Cambria"/>
+                <w:i/>
+                <w:color w:val="000000" w:themeColor="text1"/>
+                <w:sz w:val="24"/>
+              </w:rPr>
+              <w:t>Loan ID:  2</w:t>
+            </w:r>
+          </w:p>
+          <w:p>
+            <w:pPr>
+              <w:pStyle w:val="bp"/>
+              <w:rPr>
+                <w:rFonts w:ascii="Cambria" w:hAnsi="Cambria"/>
+                <w:i/>
+                <w:color w:val="000000" w:themeColor="text1"/>
+                <w:sz w:val="24"/>
+              </w:rPr>
+            </w:pPr>
+            <w:r>
+              <w:rPr>
+                <w:rFonts w:ascii="Cambria" w:hAnsi="Cambria"/>
+                <w:i/>
+                <w:color w:val="000000" w:themeColor="text1"/>
+                <w:sz w:val="24"/>
+              </w:rPr>
+              <w:t>Author:   Stephen King</w:t>
+            </w:r>
+          </w:p>
+          <w:p>
+            <w:pPr>
+              <w:pStyle w:val="bp"/>
+              <w:rPr>
+                <w:rFonts w:ascii="Cambria" w:hAnsi="Cambria"/>
+                <w:i/>
+                <w:color w:val="000000" w:themeColor="text1"/>
+                <w:sz w:val="24"/>
+              </w:rPr>
+            </w:pPr>
+            <w:r>
+              <w:rPr>
+                <w:rFonts w:ascii="Cambria" w:hAnsi="Cambria"/>
+                <w:i/>
+                <w:color w:val="000000" w:themeColor="text1"/>
+                <w:sz w:val="24"/>
+              </w:rPr>
+              <w:t>Title:    It</w:t>
+            </w:r>
+          </w:p>
+          <w:p>
+            <w:pPr>
+              <w:pStyle w:val="bp"/>
+              <w:rPr>
+                <w:rFonts w:ascii="Cambria" w:hAnsi="Cambria"/>
+                <w:i/>
+                <w:color w:val="000000" w:themeColor="text1"/>
+                <w:sz w:val="24"/>
+              </w:rPr>
+            </w:pPr>
+            <w:r>
+              <w:rPr>
+                <w:rFonts w:ascii="Cambria" w:hAnsi="Cambria"/>
+                <w:i/>
+                <w:color w:val="000000" w:themeColor="text1"/>
+                <w:sz w:val="24"/>
+              </w:rPr>
+              <w:t>Borrower: Josh Kent</w:t>
+            </w:r>
+          </w:p>
+          <w:p>
+            <w:pPr>
+              <w:pStyle w:val="bp"/>
+              <w:rPr>
+                <w:rFonts w:ascii="Cambria" w:hAnsi="Cambria"/>
+                <w:i/>
+                <w:color w:val="000000" w:themeColor="text1"/>
+                <w:sz w:val="24"/>
+              </w:rPr>
+            </w:pPr>
+            <w:r>
+              <w:rPr>
+                <w:rFonts w:ascii="Cambria" w:hAnsi="Cambria"/>
+                <w:i/>
+                <w:color w:val="000000" w:themeColor="text1"/>
+                <w:sz w:val="24"/>
+              </w:rPr>
+              <w:t xml:space="preserve">Borrowed: </w:t>
+            </w:r>
+            <w:r>
+              <w:rPr>
+                <w:rFonts w:ascii="Cambria" w:hAnsi="Cambria"/>
+                <w:i/>
+                <w:color w:val="000000" w:themeColor="text1"/>
+                <w:sz w:val="24"/>
+              </w:rPr>
+              <w:t>&lt;Today’s date&gt;</w:t>
+            </w:r>
+          </w:p>
+          <w:p>
+            <w:pPr>
+              <w:pStyle w:val="bp"/>
+              <w:rPr>
+                <w:rFonts w:ascii="Cambria" w:hAnsi="Cambria"/>
+                <w:i/>
+                <w:color w:val="000000" w:themeColor="text1"/>
+                <w:sz w:val="24"/>
+              </w:rPr>
+            </w:pPr>
+            <w:r>
+              <w:rPr>
+                <w:rFonts w:ascii="Cambria" w:hAnsi="Cambria"/>
+                <w:i/>
+                <w:color w:val="000000" w:themeColor="text1"/>
+                <w:sz w:val="24"/>
+              </w:rPr>
+              <w:t xml:space="preserve">Due Date: </w:t>
+            </w:r>
+            <w:r>
+              <w:rPr>
+                <w:rFonts w:ascii="Cambria" w:hAnsi="Cambria"/>
+                <w:i/>
+                <w:color w:val="000000" w:themeColor="text1"/>
+                <w:sz w:val="24"/>
+              </w:rPr>
+              <w:t>&lt;Date two weeks from today&gt;</w:t>
+            </w:r>
+          </w:p>
+          <w:p>
+            <w:pPr>
+              <w:pStyle w:val="bp"/>
+              <w:rPr>
+                <w:rFonts w:ascii="Cambria" w:hAnsi="Cambria"/>
+                <w:i/>
+                <w:color w:val="000000" w:themeColor="text1"/>
+                <w:sz w:val="24"/>
+              </w:rPr>
+            </w:pPr>
+          </w:p>
+          <w:p>
+            <w:pPr>
+              <w:pStyle w:val="bp"/>
+              <w:rPr>
+                <w:rFonts w:ascii="Cambria" w:hAnsi="Cambria"/>
+                <w:color w:val="000000" w:themeColor="text1"/>
+                <w:sz w:val="24"/>
+              </w:rPr>
+            </w:pPr>
+            <w:r>
+              <w:rPr>
+                <w:rFonts w:ascii="Cambria" w:hAnsi="Cambria"/>
+                <w:color w:val="000000" w:themeColor="text1"/>
+                <w:sz w:val="24"/>
+              </w:rPr>
+              <w:t xml:space="preserve">Card reader disabled. </w:t>
+            </w:r>
+          </w:p>
+          <w:p>
+            <w:pPr>
+              <w:pStyle w:val="bp"/>
+              <w:rPr>
+                <w:rFonts w:ascii="Cambria" w:hAnsi="Cambria"/>
+                <w:color w:val="000000" w:themeColor="text1"/>
+                <w:sz w:val="24"/>
+              </w:rPr>
+            </w:pPr>
+            <w:r>
+              <w:rPr>
+                <w:rFonts w:ascii="Cambria" w:hAnsi="Cambria"/>
+                <w:color w:val="000000" w:themeColor="text1"/>
+                <w:sz w:val="24"/>
+              </w:rPr>
+              <w:t>Scanner enabled.</w:t>
+            </w:r>
+          </w:p>
           <w:p>
             <w:pPr>
               <w:pStyle w:val="bp"/>
@@ -2437,6 +2872,2480 @@
                 <w:sz w:val="24"/>
               </w:rPr>
             </w:pPr>
+            <w:r>
+              <w:rPr>
+                <w:rFonts w:ascii="Cambria" w:hAnsi="Cambria"/>
+                <w:color w:val="000000" w:themeColor="text1"/>
+                <w:sz w:val="24"/>
+              </w:rPr>
+              <w:t xml:space="preserve">Enter </w:t>
+            </w:r>
+            <w:r>
+              <w:rPr>
+                <w:rFonts w:ascii="Cambria" w:hAnsi="Cambria"/>
+                <w:b/>
+                <w:color w:val="000000" w:themeColor="text1"/>
+                <w:sz w:val="24"/>
+              </w:rPr>
+              <w:t>2</w:t>
+            </w:r>
+            <w:r>
+              <w:rPr>
+                <w:rFonts w:ascii="Cambria" w:hAnsi="Cambria"/>
+                <w:b/>
+                <w:color w:val="000000" w:themeColor="text1"/>
+                <w:sz w:val="24"/>
+              </w:rPr>
+              <w:t xml:space="preserve"> </w:t>
+            </w:r>
+            <w:r>
+              <w:rPr>
+                <w:rFonts w:ascii="Cambria" w:hAnsi="Cambria"/>
+                <w:color w:val="000000" w:themeColor="text1"/>
+                <w:sz w:val="24"/>
+              </w:rPr>
+              <w:t>into the scanner text box.</w:t>
+            </w:r>
+          </w:p>
+          <w:p>
+            <w:pPr>
+              <w:pStyle w:val="proc"/>
+              <w:numPr>
+                <w:ilvl w:val="0"/>
+                <w:numId w:val="0"/>
+              </w:numPr>
+              <w:rPr>
+                <w:rFonts w:ascii="Cambria" w:hAnsi="Cambria"/>
+                <w:color w:val="000000" w:themeColor="text1"/>
+                <w:sz w:val="24"/>
+              </w:rPr>
+            </w:pPr>
+            <w:r>
+              <w:rPr>
+                <w:rFonts w:ascii="Cambria" w:hAnsi="Cambria"/>
+                <w:color w:val="000000" w:themeColor="text1"/>
+                <w:sz w:val="24"/>
+              </w:rPr>
+              <w:t>Click ‘Scan Book Barcode’</w:t>
+            </w:r>
+            <w:r>
+              <w:rPr>
+                <w:rFonts w:ascii="Cambria" w:hAnsi="Cambria"/>
+                <w:color w:val="000000" w:themeColor="text1"/>
+                <w:sz w:val="24"/>
+              </w:rPr>
+              <w:t xml:space="preserve"> </w:t>
+            </w:r>
+            <w:r>
+              <w:rPr>
+                <w:rFonts w:ascii="Cambria" w:hAnsi="Cambria"/>
+                <w:color w:val="000000" w:themeColor="text1"/>
+                <w:sz w:val="24"/>
+              </w:rPr>
+              <w:t>button</w:t>
+            </w:r>
+            <w:r>
+              <w:rPr>
+                <w:rFonts w:ascii="Cambria" w:hAnsi="Cambria"/>
+                <w:color w:val="000000" w:themeColor="text1"/>
+                <w:sz w:val="24"/>
+              </w:rPr>
+              <w:t xml:space="preserve"> on the scanner panel</w:t>
+            </w:r>
+          </w:p>
+        </w:tc>
+        <w:tc>
+          <w:tcPr>
+            <w:tcW w:w="5596" w:type="dxa"/>
+          </w:tcPr>
+          <w:p>
+            <w:pPr>
+              <w:pStyle w:val="bp"/>
+              <w:rPr>
+                <w:rFonts w:ascii="Cambria" w:hAnsi="Cambria"/>
+                <w:color w:val="000000" w:themeColor="text1"/>
+                <w:sz w:val="24"/>
+              </w:rPr>
+            </w:pPr>
+            <w:r>
+              <w:rPr>
+                <w:rFonts w:ascii="Cambria" w:hAnsi="Cambria"/>
+                <w:color w:val="000000" w:themeColor="text1"/>
+                <w:sz w:val="24"/>
+              </w:rPr>
+              <w:t>Current book section of main display panel shows:</w:t>
+            </w:r>
+          </w:p>
+          <w:p>
+            <w:pPr>
+              <w:pStyle w:val="bp"/>
+              <w:rPr>
+                <w:rFonts w:ascii="Cambria" w:hAnsi="Cambria"/>
+                <w:i/>
+                <w:color w:val="000000" w:themeColor="text1"/>
+                <w:sz w:val="24"/>
+              </w:rPr>
+            </w:pPr>
+            <w:r>
+              <w:rPr>
+                <w:rFonts w:ascii="Cambria" w:hAnsi="Cambria"/>
+                <w:i/>
+                <w:color w:val="000000" w:themeColor="text1"/>
+                <w:sz w:val="24"/>
+              </w:rPr>
+              <w:t>ID: 2</w:t>
+            </w:r>
+          </w:p>
+          <w:p>
+            <w:pPr>
+              <w:pStyle w:val="bp"/>
+              <w:rPr>
+                <w:rFonts w:ascii="Cambria" w:hAnsi="Cambria"/>
+                <w:i/>
+                <w:color w:val="000000" w:themeColor="text1"/>
+                <w:sz w:val="24"/>
+              </w:rPr>
+            </w:pPr>
+            <w:r>
+              <w:rPr>
+                <w:rFonts w:ascii="Cambria" w:hAnsi="Cambria"/>
+                <w:i/>
+                <w:color w:val="000000" w:themeColor="text1"/>
+                <w:sz w:val="24"/>
+              </w:rPr>
+              <w:t>Author: Harper Lee</w:t>
+            </w:r>
+          </w:p>
+          <w:p>
+            <w:pPr>
+              <w:pStyle w:val="bp"/>
+              <w:rPr>
+                <w:rFonts w:ascii="Cambria" w:hAnsi="Cambria"/>
+                <w:i/>
+                <w:color w:val="000000" w:themeColor="text1"/>
+                <w:sz w:val="24"/>
+              </w:rPr>
+            </w:pPr>
+            <w:r>
+              <w:rPr>
+                <w:rFonts w:ascii="Cambria" w:hAnsi="Cambria"/>
+                <w:i/>
+                <w:color w:val="000000" w:themeColor="text1"/>
+                <w:sz w:val="24"/>
+              </w:rPr>
+              <w:t>Title: Go Set a Watchman</w:t>
+            </w:r>
+          </w:p>
+          <w:p>
+            <w:pPr>
+              <w:pStyle w:val="bp"/>
+              <w:rPr>
+                <w:rFonts w:ascii="Cambria" w:hAnsi="Cambria"/>
+                <w:i/>
+                <w:color w:val="000000" w:themeColor="text1"/>
+                <w:sz w:val="24"/>
+              </w:rPr>
+            </w:pPr>
+            <w:r>
+              <w:rPr>
+                <w:rFonts w:ascii="Cambria" w:hAnsi="Cambria"/>
+                <w:i/>
+                <w:color w:val="000000" w:themeColor="text1"/>
+                <w:sz w:val="24"/>
+              </w:rPr>
+              <w:t>Call Number: LEE 445</w:t>
+            </w:r>
+          </w:p>
+          <w:p>
+            <w:pPr>
+              <w:pStyle w:val="bp"/>
+              <w:rPr>
+                <w:rFonts w:ascii="Cambria" w:hAnsi="Cambria"/>
+                <w:i/>
+                <w:color w:val="000000" w:themeColor="text1"/>
+                <w:sz w:val="24"/>
+              </w:rPr>
+            </w:pPr>
+          </w:p>
+          <w:p>
+            <w:pPr>
+              <w:pStyle w:val="bp"/>
+              <w:rPr>
+                <w:rFonts w:ascii="Cambria" w:hAnsi="Cambria"/>
+                <w:color w:val="000000" w:themeColor="text1"/>
+                <w:sz w:val="24"/>
+              </w:rPr>
+            </w:pPr>
+            <w:r>
+              <w:rPr>
+                <w:rFonts w:ascii="Cambria" w:hAnsi="Cambria"/>
+                <w:color w:val="000000" w:themeColor="text1"/>
+                <w:sz w:val="24"/>
+              </w:rPr>
+              <w:t>Pending loan list section of main display panel shows:</w:t>
+            </w:r>
+          </w:p>
+          <w:p>
+            <w:pPr>
+              <w:pStyle w:val="bp"/>
+              <w:rPr>
+                <w:rFonts w:ascii="Cambria" w:hAnsi="Cambria"/>
+                <w:i/>
+                <w:color w:val="000000" w:themeColor="text1"/>
+                <w:sz w:val="24"/>
+              </w:rPr>
+            </w:pPr>
+            <w:r>
+              <w:rPr>
+                <w:rFonts w:ascii="Cambria" w:hAnsi="Cambria"/>
+                <w:i/>
+                <w:color w:val="000000" w:themeColor="text1"/>
+                <w:sz w:val="24"/>
+              </w:rPr>
+              <w:t>Loan ID:  0</w:t>
+            </w:r>
+          </w:p>
+          <w:p>
+            <w:pPr>
+              <w:pStyle w:val="bp"/>
+              <w:rPr>
+                <w:rFonts w:ascii="Cambria" w:hAnsi="Cambria"/>
+                <w:i/>
+                <w:color w:val="000000" w:themeColor="text1"/>
+                <w:sz w:val="24"/>
+              </w:rPr>
+            </w:pPr>
+            <w:r>
+              <w:rPr>
+                <w:rFonts w:ascii="Cambria" w:hAnsi="Cambria"/>
+                <w:i/>
+                <w:color w:val="000000" w:themeColor="text1"/>
+                <w:sz w:val="24"/>
+              </w:rPr>
+              <w:t>Author:   Harper Lee</w:t>
+            </w:r>
+          </w:p>
+          <w:p>
+            <w:pPr>
+              <w:pStyle w:val="bp"/>
+              <w:rPr>
+                <w:rFonts w:ascii="Cambria" w:hAnsi="Cambria"/>
+                <w:i/>
+                <w:color w:val="000000" w:themeColor="text1"/>
+                <w:sz w:val="24"/>
+              </w:rPr>
+            </w:pPr>
+            <w:r>
+              <w:rPr>
+                <w:rFonts w:ascii="Cambria" w:hAnsi="Cambria"/>
+                <w:i/>
+                <w:color w:val="000000" w:themeColor="text1"/>
+                <w:sz w:val="24"/>
+              </w:rPr>
+              <w:t>Title:    Go Set a Watchman</w:t>
+            </w:r>
+          </w:p>
+          <w:p>
+            <w:pPr>
+              <w:pStyle w:val="bp"/>
+              <w:rPr>
+                <w:rFonts w:ascii="Cambria" w:hAnsi="Cambria"/>
+                <w:i/>
+                <w:color w:val="000000" w:themeColor="text1"/>
+                <w:sz w:val="24"/>
+              </w:rPr>
+            </w:pPr>
+            <w:r>
+              <w:rPr>
+                <w:rFonts w:ascii="Cambria" w:hAnsi="Cambria"/>
+                <w:i/>
+                <w:color w:val="000000" w:themeColor="text1"/>
+                <w:sz w:val="24"/>
+              </w:rPr>
+              <w:t>Borrower: Josh Kent</w:t>
+            </w:r>
+          </w:p>
+          <w:p>
+            <w:pPr>
+              <w:pStyle w:val="bp"/>
+              <w:rPr>
+                <w:rFonts w:ascii="Cambria" w:hAnsi="Cambria"/>
+                <w:i/>
+                <w:color w:val="000000" w:themeColor="text1"/>
+                <w:sz w:val="24"/>
+              </w:rPr>
+            </w:pPr>
+            <w:r>
+              <w:rPr>
+                <w:rFonts w:ascii="Cambria" w:hAnsi="Cambria"/>
+                <w:i/>
+                <w:color w:val="000000" w:themeColor="text1"/>
+                <w:sz w:val="24"/>
+              </w:rPr>
+              <w:t xml:space="preserve">Borrowed: </w:t>
+            </w:r>
+            <w:r>
+              <w:rPr>
+                <w:rFonts w:ascii="Cambria" w:hAnsi="Cambria"/>
+                <w:i/>
+                <w:color w:val="000000" w:themeColor="text1"/>
+                <w:sz w:val="24"/>
+              </w:rPr>
+              <w:t>&lt;Today’s date&gt;</w:t>
+            </w:r>
+          </w:p>
+          <w:p>
+            <w:pPr>
+              <w:pStyle w:val="bp"/>
+              <w:rPr>
+                <w:rFonts w:ascii="Cambria" w:hAnsi="Cambria"/>
+                <w:i/>
+                <w:color w:val="000000" w:themeColor="text1"/>
+                <w:sz w:val="24"/>
+              </w:rPr>
+            </w:pPr>
+            <w:r>
+              <w:rPr>
+                <w:rFonts w:ascii="Cambria" w:hAnsi="Cambria"/>
+                <w:i/>
+                <w:color w:val="000000" w:themeColor="text1"/>
+                <w:sz w:val="24"/>
+              </w:rPr>
+              <w:t>Due Date: &lt;Date two weeks from today&gt;</w:t>
+            </w:r>
+          </w:p>
+          <w:p>
+            <w:pPr>
+              <w:pStyle w:val="bp"/>
+              <w:rPr>
+                <w:rFonts w:ascii="Cambria" w:hAnsi="Cambria"/>
+                <w:i/>
+                <w:color w:val="000000" w:themeColor="text1"/>
+                <w:sz w:val="24"/>
+              </w:rPr>
+            </w:pPr>
+          </w:p>
+          <w:p>
+            <w:pPr>
+              <w:pStyle w:val="bp"/>
+              <w:rPr>
+                <w:rFonts w:ascii="Cambria" w:hAnsi="Cambria"/>
+                <w:i/>
+                <w:color w:val="000000" w:themeColor="text1"/>
+                <w:sz w:val="24"/>
+              </w:rPr>
+            </w:pPr>
+          </w:p>
+          <w:p>
+            <w:pPr>
+              <w:pStyle w:val="bp"/>
+              <w:rPr>
+                <w:rFonts w:ascii="Cambria" w:hAnsi="Cambria"/>
+                <w:i/>
+                <w:color w:val="000000" w:themeColor="text1"/>
+                <w:sz w:val="24"/>
+              </w:rPr>
+            </w:pPr>
+          </w:p>
+          <w:p>
+            <w:pPr>
+              <w:pStyle w:val="bp"/>
+              <w:rPr>
+                <w:rFonts w:ascii="Cambria" w:hAnsi="Cambria"/>
+                <w:i/>
+                <w:color w:val="000000" w:themeColor="text1"/>
+                <w:sz w:val="24"/>
+              </w:rPr>
+            </w:pPr>
+          </w:p>
+          <w:p>
+            <w:pPr>
+              <w:pStyle w:val="bp"/>
+              <w:rPr>
+                <w:rFonts w:ascii="Cambria" w:hAnsi="Cambria"/>
+                <w:i/>
+                <w:color w:val="000000" w:themeColor="text1"/>
+                <w:sz w:val="24"/>
+              </w:rPr>
+            </w:pPr>
+          </w:p>
+          <w:p>
+            <w:pPr>
+              <w:pStyle w:val="bp"/>
+              <w:rPr>
+                <w:rFonts w:ascii="Cambria" w:hAnsi="Cambria"/>
+                <w:i/>
+                <w:color w:val="000000" w:themeColor="text1"/>
+                <w:sz w:val="24"/>
+              </w:rPr>
+            </w:pPr>
+          </w:p>
+          <w:p>
+            <w:pPr>
+              <w:pStyle w:val="bp"/>
+              <w:rPr>
+                <w:rFonts w:ascii="Cambria" w:hAnsi="Cambria"/>
+                <w:i/>
+                <w:color w:val="000000" w:themeColor="text1"/>
+                <w:sz w:val="24"/>
+              </w:rPr>
+            </w:pPr>
+          </w:p>
+          <w:p>
+            <w:pPr>
+              <w:pStyle w:val="bp"/>
+              <w:rPr>
+                <w:rFonts w:ascii="Cambria" w:hAnsi="Cambria"/>
+                <w:i/>
+                <w:color w:val="000000" w:themeColor="text1"/>
+                <w:sz w:val="24"/>
+              </w:rPr>
+            </w:pPr>
+          </w:p>
+          <w:p>
+            <w:pPr>
+              <w:pStyle w:val="bp"/>
+              <w:rPr>
+                <w:rFonts w:ascii="Cambria" w:hAnsi="Cambria"/>
+                <w:i/>
+                <w:color w:val="000000" w:themeColor="text1"/>
+                <w:sz w:val="24"/>
+              </w:rPr>
+            </w:pPr>
+          </w:p>
+          <w:p>
+            <w:pPr>
+              <w:pStyle w:val="bp"/>
+              <w:rPr>
+                <w:rFonts w:ascii="Cambria" w:hAnsi="Cambria"/>
+                <w:i/>
+                <w:color w:val="000000" w:themeColor="text1"/>
+                <w:sz w:val="24"/>
+              </w:rPr>
+            </w:pPr>
+          </w:p>
+          <w:p>
+            <w:pPr>
+              <w:pStyle w:val="bp"/>
+              <w:rPr>
+                <w:rFonts w:ascii="Cambria" w:hAnsi="Cambria"/>
+                <w:color w:val="000000" w:themeColor="text1"/>
+                <w:sz w:val="24"/>
+              </w:rPr>
+            </w:pPr>
+          </w:p>
+        </w:tc>
+        <w:tc>
+          <w:tcPr>
+            <w:tcW w:w="714" w:type="dxa"/>
+          </w:tcPr>
+          <w:p>
+            <w:pPr>
+              <w:pStyle w:val="RowHeadings"/>
+              <w:spacing w:before="80" w:after="80"/>
+              <w:jc w:val="center"/>
+              <w:rPr>
+                <w:rFonts w:ascii="Cambria" w:hAnsi="Cambria"/>
+                <w:color w:val="000000" w:themeColor="text1"/>
+              </w:rPr>
+            </w:pPr>
+          </w:p>
+        </w:tc>
+        <w:tc>
+          <w:tcPr>
+            <w:tcW w:w="714" w:type="dxa"/>
+          </w:tcPr>
+          <w:p>
+            <w:pPr>
+              <w:pStyle w:val="RowHeadings"/>
+              <w:spacing w:before="80" w:after="80"/>
+              <w:rPr>
+                <w:rFonts w:ascii="Cambria" w:hAnsi="Cambria"/>
+                <w:color w:val="000000" w:themeColor="text1"/>
+              </w:rPr>
+            </w:pPr>
+          </w:p>
+        </w:tc>
+      </w:tr>
+      <w:tr>
+        <w:tblPrEx>
+          <w:tblBorders>
+            <w:top w:val="single" w:sz="6" w:space="0" w:color="auto"/>
+            <w:left w:val="single" w:sz="6" w:space="0" w:color="auto"/>
+            <w:bottom w:val="single" w:sz="6" w:space="0" w:color="auto"/>
+            <w:right w:val="single" w:sz="6" w:space="0" w:color="auto"/>
+            <w:insideH w:val="single" w:sz="6" w:space="0" w:color="auto"/>
+            <w:insideV w:val="single" w:sz="6" w:space="0" w:color="auto"/>
+          </w:tblBorders>
+        </w:tblPrEx>
+        <w:trPr>
+          <w:cantSplit/>
+          <w:trHeight w:val="80"/>
+        </w:trPr>
+        <w:tc>
+          <w:tcPr>
+            <w:tcW w:w="558" w:type="dxa"/>
+            <w:tcBorders>
+              <w:right w:val="single" w:sz="4" w:space="0" w:color="auto"/>
+            </w:tcBorders>
+          </w:tcPr>
+          <w:p>
+            <w:pPr>
+              <w:pStyle w:val="proc"/>
+              <w:rPr>
+                <w:rFonts w:ascii="Cambria" w:hAnsi="Cambria"/>
+                <w:color w:val="000000" w:themeColor="text1"/>
+                <w:sz w:val="24"/>
+              </w:rPr>
+            </w:pPr>
+          </w:p>
+        </w:tc>
+        <w:tc>
+          <w:tcPr>
+            <w:tcW w:w="5596" w:type="dxa"/>
+            <w:gridSpan w:val="3"/>
+            <w:tcBorders>
+              <w:left w:val="single" w:sz="4" w:space="0" w:color="auto"/>
+            </w:tcBorders>
+          </w:tcPr>
+          <w:p>
+            <w:pPr>
+              <w:pStyle w:val="proc"/>
+              <w:numPr>
+                <w:ilvl w:val="0"/>
+                <w:numId w:val="0"/>
+              </w:numPr>
+              <w:rPr>
+                <w:rFonts w:ascii="Cambria" w:hAnsi="Cambria"/>
+                <w:color w:val="000000" w:themeColor="text1"/>
+                <w:sz w:val="24"/>
+              </w:rPr>
+            </w:pPr>
+            <w:r>
+              <w:rPr>
+                <w:rFonts w:ascii="Cambria" w:hAnsi="Cambria"/>
+                <w:color w:val="000000" w:themeColor="text1"/>
+                <w:sz w:val="24"/>
+              </w:rPr>
+              <w:t xml:space="preserve">Enter </w:t>
+            </w:r>
+            <w:r>
+              <w:rPr>
+                <w:rFonts w:ascii="Cambria" w:hAnsi="Cambria"/>
+                <w:b/>
+                <w:color w:val="000000" w:themeColor="text1"/>
+                <w:sz w:val="24"/>
+              </w:rPr>
+              <w:t>3</w:t>
+            </w:r>
+            <w:r>
+              <w:rPr>
+                <w:rFonts w:ascii="Cambria" w:hAnsi="Cambria"/>
+                <w:color w:val="000000" w:themeColor="text1"/>
+                <w:sz w:val="24"/>
+              </w:rPr>
+              <w:t xml:space="preserve"> into the scanner text box.</w:t>
+            </w:r>
+          </w:p>
+          <w:p>
+            <w:pPr>
+              <w:pStyle w:val="proc"/>
+              <w:numPr>
+                <w:ilvl w:val="0"/>
+                <w:numId w:val="0"/>
+              </w:numPr>
+              <w:rPr>
+                <w:rFonts w:ascii="Cambria" w:hAnsi="Cambria"/>
+                <w:color w:val="000000" w:themeColor="text1"/>
+                <w:sz w:val="24"/>
+              </w:rPr>
+            </w:pPr>
+            <w:r>
+              <w:rPr>
+                <w:rFonts w:ascii="Cambria" w:hAnsi="Cambria"/>
+                <w:color w:val="000000" w:themeColor="text1"/>
+                <w:sz w:val="24"/>
+              </w:rPr>
+              <w:t>Click ‘Scan Book Barcode’</w:t>
+            </w:r>
+            <w:r>
+              <w:rPr>
+                <w:rFonts w:ascii="Cambria" w:hAnsi="Cambria"/>
+                <w:color w:val="000000" w:themeColor="text1"/>
+                <w:sz w:val="24"/>
+              </w:rPr>
+              <w:t xml:space="preserve"> </w:t>
+            </w:r>
+            <w:r>
+              <w:rPr>
+                <w:rFonts w:ascii="Cambria" w:hAnsi="Cambria"/>
+                <w:color w:val="000000" w:themeColor="text1"/>
+                <w:sz w:val="24"/>
+              </w:rPr>
+              <w:t xml:space="preserve">button </w:t>
+            </w:r>
+            <w:r>
+              <w:rPr>
+                <w:rFonts w:ascii="Cambria" w:hAnsi="Cambria"/>
+                <w:color w:val="000000" w:themeColor="text1"/>
+                <w:sz w:val="24"/>
+              </w:rPr>
+              <w:t>on the scanner panel</w:t>
+            </w:r>
+          </w:p>
+        </w:tc>
+        <w:tc>
+          <w:tcPr>
+            <w:tcW w:w="5596" w:type="dxa"/>
+          </w:tcPr>
+          <w:p>
+            <w:pPr>
+              <w:pStyle w:val="bp"/>
+              <w:rPr>
+                <w:rFonts w:ascii="Cambria" w:hAnsi="Cambria"/>
+                <w:color w:val="000000" w:themeColor="text1"/>
+                <w:sz w:val="24"/>
+              </w:rPr>
+            </w:pPr>
+            <w:r>
+              <w:rPr>
+                <w:rFonts w:ascii="Cambria" w:hAnsi="Cambria"/>
+                <w:color w:val="000000" w:themeColor="text1"/>
+                <w:sz w:val="24"/>
+              </w:rPr>
+              <w:t>Current book section of main display panel shows:</w:t>
+            </w:r>
+          </w:p>
+          <w:p>
+            <w:pPr>
+              <w:pStyle w:val="bp"/>
+              <w:rPr>
+                <w:rFonts w:ascii="Cambria" w:hAnsi="Cambria"/>
+                <w:i/>
+                <w:color w:val="000000" w:themeColor="text1"/>
+                <w:sz w:val="24"/>
+              </w:rPr>
+            </w:pPr>
+            <w:r>
+              <w:rPr>
+                <w:rFonts w:ascii="Cambria" w:hAnsi="Cambria"/>
+                <w:i/>
+                <w:color w:val="000000" w:themeColor="text1"/>
+                <w:sz w:val="24"/>
+              </w:rPr>
+              <w:t>ID: 3</w:t>
+            </w:r>
+          </w:p>
+          <w:p>
+            <w:pPr>
+              <w:pStyle w:val="bp"/>
+              <w:rPr>
+                <w:rFonts w:ascii="Cambria" w:hAnsi="Cambria"/>
+                <w:i/>
+                <w:color w:val="000000" w:themeColor="text1"/>
+                <w:sz w:val="24"/>
+              </w:rPr>
+            </w:pPr>
+            <w:r>
+              <w:rPr>
+                <w:rFonts w:ascii="Cambria" w:hAnsi="Cambria"/>
+                <w:i/>
+                <w:color w:val="000000" w:themeColor="text1"/>
+                <w:sz w:val="24"/>
+              </w:rPr>
+              <w:t>Author: Dan Brown</w:t>
+            </w:r>
+          </w:p>
+          <w:p>
+            <w:pPr>
+              <w:pStyle w:val="bp"/>
+              <w:rPr>
+                <w:rFonts w:ascii="Cambria" w:hAnsi="Cambria"/>
+                <w:i/>
+                <w:color w:val="000000" w:themeColor="text1"/>
+                <w:sz w:val="24"/>
+              </w:rPr>
+            </w:pPr>
+            <w:r>
+              <w:rPr>
+                <w:rFonts w:ascii="Cambria" w:hAnsi="Cambria"/>
+                <w:i/>
+                <w:color w:val="000000" w:themeColor="text1"/>
+                <w:sz w:val="24"/>
+              </w:rPr>
+              <w:t>Title: Digital Fortress</w:t>
+            </w:r>
+          </w:p>
+          <w:p>
+            <w:pPr>
+              <w:pStyle w:val="bp"/>
+              <w:rPr>
+                <w:rFonts w:ascii="Cambria" w:hAnsi="Cambria"/>
+                <w:i/>
+                <w:color w:val="000000" w:themeColor="text1"/>
+                <w:sz w:val="24"/>
+              </w:rPr>
+            </w:pPr>
+            <w:r>
+              <w:rPr>
+                <w:rFonts w:ascii="Cambria" w:hAnsi="Cambria"/>
+                <w:i/>
+                <w:color w:val="000000" w:themeColor="text1"/>
+                <w:sz w:val="24"/>
+              </w:rPr>
+              <w:t>Call Number: BRO 410</w:t>
+            </w:r>
+          </w:p>
+          <w:p>
+            <w:pPr>
+              <w:pStyle w:val="bp"/>
+              <w:rPr>
+                <w:rFonts w:ascii="Cambria" w:hAnsi="Cambria"/>
+                <w:i/>
+                <w:color w:val="000000" w:themeColor="text1"/>
+                <w:sz w:val="24"/>
+              </w:rPr>
+            </w:pPr>
+          </w:p>
+          <w:p>
+            <w:pPr>
+              <w:pStyle w:val="bp"/>
+              <w:rPr>
+                <w:rFonts w:ascii="Cambria" w:hAnsi="Cambria"/>
+                <w:color w:val="000000" w:themeColor="text1"/>
+                <w:sz w:val="24"/>
+              </w:rPr>
+            </w:pPr>
+            <w:r>
+              <w:rPr>
+                <w:rFonts w:ascii="Cambria" w:hAnsi="Cambria"/>
+                <w:color w:val="000000" w:themeColor="text1"/>
+                <w:sz w:val="24"/>
+              </w:rPr>
+              <w:t>Pending loan list section of main display panel shows:</w:t>
+            </w:r>
+          </w:p>
+          <w:p>
+            <w:pPr>
+              <w:pStyle w:val="bp"/>
+              <w:rPr>
+                <w:rFonts w:ascii="Cambria" w:hAnsi="Cambria"/>
+                <w:i/>
+                <w:color w:val="000000" w:themeColor="text1"/>
+                <w:sz w:val="24"/>
+              </w:rPr>
+            </w:pPr>
+            <w:r>
+              <w:rPr>
+                <w:rFonts w:ascii="Cambria" w:hAnsi="Cambria"/>
+                <w:i/>
+                <w:color w:val="000000" w:themeColor="text1"/>
+                <w:sz w:val="24"/>
+              </w:rPr>
+              <w:t>Loan ID:  0</w:t>
+            </w:r>
+          </w:p>
+          <w:p>
+            <w:pPr>
+              <w:pStyle w:val="bp"/>
+              <w:rPr>
+                <w:rFonts w:ascii="Cambria" w:hAnsi="Cambria"/>
+                <w:i/>
+                <w:color w:val="000000" w:themeColor="text1"/>
+                <w:sz w:val="24"/>
+              </w:rPr>
+            </w:pPr>
+            <w:r>
+              <w:rPr>
+                <w:rFonts w:ascii="Cambria" w:hAnsi="Cambria"/>
+                <w:i/>
+                <w:color w:val="000000" w:themeColor="text1"/>
+                <w:sz w:val="24"/>
+              </w:rPr>
+              <w:t>Author:   Harper Lee</w:t>
+            </w:r>
+          </w:p>
+          <w:p>
+            <w:pPr>
+              <w:pStyle w:val="bp"/>
+              <w:rPr>
+                <w:rFonts w:ascii="Cambria" w:hAnsi="Cambria"/>
+                <w:i/>
+                <w:color w:val="000000" w:themeColor="text1"/>
+                <w:sz w:val="24"/>
+              </w:rPr>
+            </w:pPr>
+            <w:r>
+              <w:rPr>
+                <w:rFonts w:ascii="Cambria" w:hAnsi="Cambria"/>
+                <w:i/>
+                <w:color w:val="000000" w:themeColor="text1"/>
+                <w:sz w:val="24"/>
+              </w:rPr>
+              <w:t>Title:    Go Set a Watchman</w:t>
+            </w:r>
+          </w:p>
+          <w:p>
+            <w:pPr>
+              <w:pStyle w:val="bp"/>
+              <w:rPr>
+                <w:rFonts w:ascii="Cambria" w:hAnsi="Cambria"/>
+                <w:i/>
+                <w:color w:val="000000" w:themeColor="text1"/>
+                <w:sz w:val="24"/>
+              </w:rPr>
+            </w:pPr>
+            <w:r>
+              <w:rPr>
+                <w:rFonts w:ascii="Cambria" w:hAnsi="Cambria"/>
+                <w:i/>
+                <w:color w:val="000000" w:themeColor="text1"/>
+                <w:sz w:val="24"/>
+              </w:rPr>
+              <w:t>Borrower: Josh Kent</w:t>
+            </w:r>
+          </w:p>
+          <w:p>
+            <w:pPr>
+              <w:pStyle w:val="bp"/>
+              <w:rPr>
+                <w:rFonts w:ascii="Cambria" w:hAnsi="Cambria"/>
+                <w:i/>
+                <w:color w:val="000000" w:themeColor="text1"/>
+                <w:sz w:val="24"/>
+              </w:rPr>
+            </w:pPr>
+            <w:r>
+              <w:rPr>
+                <w:rFonts w:ascii="Cambria" w:hAnsi="Cambria"/>
+                <w:i/>
+                <w:color w:val="000000" w:themeColor="text1"/>
+                <w:sz w:val="24"/>
+              </w:rPr>
+              <w:t xml:space="preserve">Borrowed: </w:t>
+            </w:r>
+            <w:r>
+              <w:rPr>
+                <w:rFonts w:ascii="Cambria" w:hAnsi="Cambria"/>
+                <w:i/>
+                <w:color w:val="000000" w:themeColor="text1"/>
+                <w:sz w:val="24"/>
+              </w:rPr>
+              <w:t>&lt;Today’s date&gt;</w:t>
+            </w:r>
+          </w:p>
+          <w:p>
+            <w:pPr>
+              <w:pStyle w:val="bp"/>
+              <w:rPr>
+                <w:rFonts w:ascii="Cambria" w:hAnsi="Cambria"/>
+                <w:i/>
+                <w:color w:val="000000" w:themeColor="text1"/>
+                <w:sz w:val="24"/>
+              </w:rPr>
+            </w:pPr>
+            <w:r>
+              <w:rPr>
+                <w:rFonts w:ascii="Cambria" w:hAnsi="Cambria"/>
+                <w:i/>
+                <w:color w:val="000000" w:themeColor="text1"/>
+                <w:sz w:val="24"/>
+              </w:rPr>
+              <w:t xml:space="preserve">Due Date: </w:t>
+            </w:r>
+            <w:r>
+              <w:rPr>
+                <w:rFonts w:ascii="Cambria" w:hAnsi="Cambria"/>
+                <w:i/>
+                <w:color w:val="000000" w:themeColor="text1"/>
+                <w:sz w:val="24"/>
+              </w:rPr>
+              <w:t>&lt;Date two weeks from today&gt;</w:t>
+            </w:r>
+          </w:p>
+          <w:p>
+            <w:pPr>
+              <w:pStyle w:val="bp"/>
+              <w:rPr>
+                <w:rFonts w:ascii="Cambria" w:hAnsi="Cambria"/>
+                <w:i/>
+                <w:color w:val="000000" w:themeColor="text1"/>
+                <w:sz w:val="24"/>
+              </w:rPr>
+            </w:pPr>
+          </w:p>
+          <w:p>
+            <w:pPr>
+              <w:pStyle w:val="bp"/>
+              <w:rPr>
+                <w:rFonts w:ascii="Cambria" w:hAnsi="Cambria"/>
+                <w:i/>
+                <w:color w:val="000000" w:themeColor="text1"/>
+                <w:sz w:val="24"/>
+              </w:rPr>
+            </w:pPr>
+            <w:r>
+              <w:rPr>
+                <w:rFonts w:ascii="Cambria" w:hAnsi="Cambria"/>
+                <w:i/>
+                <w:color w:val="000000" w:themeColor="text1"/>
+                <w:sz w:val="24"/>
+              </w:rPr>
+              <w:t>Loan ID:  0</w:t>
+            </w:r>
+          </w:p>
+          <w:p>
+            <w:pPr>
+              <w:pStyle w:val="bp"/>
+              <w:rPr>
+                <w:rFonts w:ascii="Cambria" w:hAnsi="Cambria"/>
+                <w:i/>
+                <w:color w:val="000000" w:themeColor="text1"/>
+                <w:sz w:val="24"/>
+              </w:rPr>
+            </w:pPr>
+            <w:r>
+              <w:rPr>
+                <w:rFonts w:ascii="Cambria" w:hAnsi="Cambria"/>
+                <w:i/>
+                <w:color w:val="000000" w:themeColor="text1"/>
+                <w:sz w:val="24"/>
+              </w:rPr>
+              <w:t>Author:   Dan Brown</w:t>
+            </w:r>
+          </w:p>
+          <w:p>
+            <w:pPr>
+              <w:pStyle w:val="bp"/>
+              <w:rPr>
+                <w:rFonts w:ascii="Cambria" w:hAnsi="Cambria"/>
+                <w:i/>
+                <w:color w:val="000000" w:themeColor="text1"/>
+                <w:sz w:val="24"/>
+              </w:rPr>
+            </w:pPr>
+            <w:r>
+              <w:rPr>
+                <w:rFonts w:ascii="Cambria" w:hAnsi="Cambria"/>
+                <w:i/>
+                <w:color w:val="000000" w:themeColor="text1"/>
+                <w:sz w:val="24"/>
+              </w:rPr>
+              <w:t>Title:    Digital Fortress</w:t>
+            </w:r>
+          </w:p>
+          <w:p>
+            <w:pPr>
+              <w:pStyle w:val="bp"/>
+              <w:rPr>
+                <w:rFonts w:ascii="Cambria" w:hAnsi="Cambria"/>
+                <w:i/>
+                <w:color w:val="000000" w:themeColor="text1"/>
+                <w:sz w:val="24"/>
+              </w:rPr>
+            </w:pPr>
+            <w:r>
+              <w:rPr>
+                <w:rFonts w:ascii="Cambria" w:hAnsi="Cambria"/>
+                <w:i/>
+                <w:color w:val="000000" w:themeColor="text1"/>
+                <w:sz w:val="24"/>
+              </w:rPr>
+              <w:t>Borrower: Josh Kent</w:t>
+            </w:r>
+          </w:p>
+          <w:p>
+            <w:pPr>
+              <w:pStyle w:val="bp"/>
+              <w:rPr>
+                <w:rFonts w:ascii="Cambria" w:hAnsi="Cambria"/>
+                <w:i/>
+                <w:color w:val="000000" w:themeColor="text1"/>
+                <w:sz w:val="24"/>
+              </w:rPr>
+            </w:pPr>
+            <w:r>
+              <w:rPr>
+                <w:rFonts w:ascii="Cambria" w:hAnsi="Cambria"/>
+                <w:i/>
+                <w:color w:val="000000" w:themeColor="text1"/>
+                <w:sz w:val="24"/>
+              </w:rPr>
+              <w:t xml:space="preserve">Borrowed: </w:t>
+            </w:r>
+            <w:r>
+              <w:rPr>
+                <w:rFonts w:ascii="Cambria" w:hAnsi="Cambria"/>
+                <w:i/>
+                <w:color w:val="000000" w:themeColor="text1"/>
+                <w:sz w:val="24"/>
+              </w:rPr>
+              <w:t>&lt;Today’s date&gt;</w:t>
+            </w:r>
+          </w:p>
+          <w:p>
+            <w:pPr>
+              <w:pStyle w:val="bp"/>
+              <w:rPr>
+                <w:rFonts w:ascii="Cambria" w:hAnsi="Cambria"/>
+                <w:i/>
+                <w:color w:val="000000" w:themeColor="text1"/>
+                <w:sz w:val="24"/>
+              </w:rPr>
+            </w:pPr>
+            <w:r>
+              <w:rPr>
+                <w:rFonts w:ascii="Cambria" w:hAnsi="Cambria"/>
+                <w:i/>
+                <w:color w:val="000000" w:themeColor="text1"/>
+                <w:sz w:val="24"/>
+              </w:rPr>
+              <w:t xml:space="preserve">Due Date: </w:t>
+            </w:r>
+            <w:r>
+              <w:rPr>
+                <w:rFonts w:ascii="Cambria" w:hAnsi="Cambria"/>
+                <w:i/>
+                <w:color w:val="000000" w:themeColor="text1"/>
+                <w:sz w:val="24"/>
+              </w:rPr>
+              <w:t>&lt;Date two weeks from today&gt;</w:t>
+            </w:r>
+          </w:p>
+          <w:p>
+            <w:pPr>
+              <w:pStyle w:val="bp"/>
+              <w:rPr>
+                <w:rFonts w:ascii="Cambria" w:hAnsi="Cambria"/>
+                <w:i/>
+                <w:color w:val="000000" w:themeColor="text1"/>
+                <w:sz w:val="24"/>
+              </w:rPr>
+            </w:pPr>
+          </w:p>
+          <w:p>
+            <w:pPr>
+              <w:pStyle w:val="bp"/>
+              <w:rPr>
+                <w:rFonts w:ascii="Cambria" w:hAnsi="Cambria"/>
+                <w:i/>
+                <w:color w:val="000000" w:themeColor="text1"/>
+                <w:sz w:val="24"/>
+              </w:rPr>
+            </w:pPr>
+          </w:p>
+          <w:p>
+            <w:pPr>
+              <w:pStyle w:val="bp"/>
+              <w:rPr>
+                <w:rFonts w:ascii="Cambria" w:hAnsi="Cambria"/>
+                <w:i/>
+                <w:color w:val="000000" w:themeColor="text1"/>
+                <w:sz w:val="24"/>
+              </w:rPr>
+            </w:pPr>
+          </w:p>
+          <w:p>
+            <w:pPr>
+              <w:pStyle w:val="bp"/>
+              <w:rPr>
+                <w:rFonts w:ascii="Cambria" w:hAnsi="Cambria"/>
+                <w:color w:val="000000" w:themeColor="text1"/>
+                <w:sz w:val="24"/>
+              </w:rPr>
+            </w:pPr>
+          </w:p>
+        </w:tc>
+        <w:tc>
+          <w:tcPr>
+            <w:tcW w:w="714" w:type="dxa"/>
+          </w:tcPr>
+          <w:p>
+            <w:pPr>
+              <w:pStyle w:val="RowHeadings"/>
+              <w:spacing w:before="80" w:after="80"/>
+              <w:jc w:val="center"/>
+              <w:rPr>
+                <w:rFonts w:ascii="Cambria" w:hAnsi="Cambria"/>
+                <w:color w:val="000000" w:themeColor="text1"/>
+              </w:rPr>
+            </w:pPr>
+          </w:p>
+        </w:tc>
+        <w:tc>
+          <w:tcPr>
+            <w:tcW w:w="714" w:type="dxa"/>
+          </w:tcPr>
+          <w:p>
+            <w:pPr>
+              <w:pStyle w:val="RowHeadings"/>
+              <w:spacing w:before="80" w:after="80"/>
+              <w:rPr>
+                <w:rFonts w:ascii="Cambria" w:hAnsi="Cambria"/>
+                <w:color w:val="000000" w:themeColor="text1"/>
+              </w:rPr>
+            </w:pPr>
+          </w:p>
+        </w:tc>
+      </w:tr>
+      <w:tr>
+        <w:tblPrEx>
+          <w:tblBorders>
+            <w:top w:val="single" w:sz="6" w:space="0" w:color="auto"/>
+            <w:left w:val="single" w:sz="6" w:space="0" w:color="auto"/>
+            <w:bottom w:val="single" w:sz="6" w:space="0" w:color="auto"/>
+            <w:right w:val="single" w:sz="6" w:space="0" w:color="auto"/>
+            <w:insideH w:val="single" w:sz="6" w:space="0" w:color="auto"/>
+            <w:insideV w:val="single" w:sz="6" w:space="0" w:color="auto"/>
+          </w:tblBorders>
+        </w:tblPrEx>
+        <w:trPr>
+          <w:cantSplit/>
+          <w:trHeight w:val="80"/>
+        </w:trPr>
+        <w:tc>
+          <w:tcPr>
+            <w:tcW w:w="558" w:type="dxa"/>
+            <w:tcBorders>
+              <w:right w:val="single" w:sz="4" w:space="0" w:color="auto"/>
+            </w:tcBorders>
+          </w:tcPr>
+          <w:p>
+            <w:pPr>
+              <w:pStyle w:val="proc"/>
+              <w:rPr>
+                <w:rFonts w:ascii="Cambria" w:hAnsi="Cambria"/>
+                <w:color w:val="000000" w:themeColor="text1"/>
+                <w:sz w:val="24"/>
+              </w:rPr>
+            </w:pPr>
+          </w:p>
+        </w:tc>
+        <w:tc>
+          <w:tcPr>
+            <w:tcW w:w="5596" w:type="dxa"/>
+            <w:gridSpan w:val="3"/>
+            <w:tcBorders>
+              <w:left w:val="single" w:sz="4" w:space="0" w:color="auto"/>
+            </w:tcBorders>
+          </w:tcPr>
+          <w:p>
+            <w:pPr>
+              <w:pStyle w:val="proc"/>
+              <w:numPr>
+                <w:ilvl w:val="0"/>
+                <w:numId w:val="0"/>
+              </w:numPr>
+              <w:rPr>
+                <w:rFonts w:ascii="Cambria" w:hAnsi="Cambria"/>
+                <w:color w:val="000000" w:themeColor="text1"/>
+                <w:sz w:val="24"/>
+              </w:rPr>
+            </w:pPr>
+            <w:r>
+              <w:rPr>
+                <w:rFonts w:ascii="Cambria" w:hAnsi="Cambria"/>
+                <w:color w:val="000000" w:themeColor="text1"/>
+                <w:sz w:val="24"/>
+              </w:rPr>
+              <w:t xml:space="preserve">Enter </w:t>
+            </w:r>
+            <w:r>
+              <w:rPr>
+                <w:rFonts w:ascii="Cambria" w:hAnsi="Cambria"/>
+                <w:b/>
+                <w:color w:val="000000" w:themeColor="text1"/>
+                <w:sz w:val="24"/>
+              </w:rPr>
+              <w:t>4</w:t>
+            </w:r>
+            <w:r>
+              <w:rPr>
+                <w:rFonts w:ascii="Cambria" w:hAnsi="Cambria"/>
+                <w:color w:val="000000" w:themeColor="text1"/>
+                <w:sz w:val="24"/>
+              </w:rPr>
+              <w:t xml:space="preserve"> into the scanner text box.</w:t>
+            </w:r>
+          </w:p>
+          <w:p>
+            <w:pPr>
+              <w:pStyle w:val="proc"/>
+              <w:numPr>
+                <w:ilvl w:val="0"/>
+                <w:numId w:val="0"/>
+              </w:numPr>
+              <w:rPr>
+                <w:rFonts w:ascii="Cambria" w:hAnsi="Cambria"/>
+                <w:color w:val="000000" w:themeColor="text1"/>
+                <w:sz w:val="24"/>
+              </w:rPr>
+            </w:pPr>
+            <w:r>
+              <w:rPr>
+                <w:rFonts w:ascii="Cambria" w:hAnsi="Cambria"/>
+                <w:color w:val="000000" w:themeColor="text1"/>
+                <w:sz w:val="24"/>
+              </w:rPr>
+              <w:t>Click ‘Scan Book Barcode’</w:t>
+            </w:r>
+            <w:r>
+              <w:rPr>
+                <w:rFonts w:ascii="Cambria" w:hAnsi="Cambria"/>
+                <w:color w:val="000000" w:themeColor="text1"/>
+                <w:sz w:val="24"/>
+              </w:rPr>
+              <w:t xml:space="preserve"> </w:t>
+            </w:r>
+            <w:r>
+              <w:rPr>
+                <w:rFonts w:ascii="Cambria" w:hAnsi="Cambria"/>
+                <w:color w:val="000000" w:themeColor="text1"/>
+                <w:sz w:val="24"/>
+              </w:rPr>
+              <w:t xml:space="preserve">button </w:t>
+            </w:r>
+            <w:r>
+              <w:rPr>
+                <w:rFonts w:ascii="Cambria" w:hAnsi="Cambria"/>
+                <w:color w:val="000000" w:themeColor="text1"/>
+                <w:sz w:val="24"/>
+              </w:rPr>
+              <w:t>on the scanner panel</w:t>
+            </w:r>
+          </w:p>
+        </w:tc>
+        <w:tc>
+          <w:tcPr>
+            <w:tcW w:w="5596" w:type="dxa"/>
+          </w:tcPr>
+          <w:p>
+            <w:pPr>
+              <w:pStyle w:val="bp"/>
+              <w:rPr>
+                <w:rFonts w:ascii="Cambria" w:hAnsi="Cambria"/>
+                <w:color w:val="000000" w:themeColor="text1"/>
+                <w:sz w:val="24"/>
+              </w:rPr>
+            </w:pPr>
+            <w:r>
+              <w:rPr>
+                <w:rFonts w:ascii="Cambria" w:hAnsi="Cambria"/>
+                <w:color w:val="000000" w:themeColor="text1"/>
+                <w:sz w:val="24"/>
+              </w:rPr>
+              <w:t>Scanner is disabled.</w:t>
+            </w:r>
+          </w:p>
+          <w:p>
+            <w:pPr>
+              <w:pStyle w:val="bp"/>
+              <w:rPr>
+                <w:rFonts w:ascii="Cambria" w:hAnsi="Cambria"/>
+                <w:color w:val="000000" w:themeColor="text1"/>
+                <w:sz w:val="24"/>
+              </w:rPr>
+            </w:pPr>
+            <w:r>
+              <w:rPr>
+                <w:rFonts w:ascii="Cambria" w:hAnsi="Cambria"/>
+                <w:color w:val="000000" w:themeColor="text1"/>
+                <w:sz w:val="24"/>
+              </w:rPr>
+              <w:t>Main display panel changed to Confirm Loans UI.</w:t>
+            </w:r>
+          </w:p>
+          <w:p>
+            <w:pPr>
+              <w:pStyle w:val="bp"/>
+              <w:rPr>
+                <w:rFonts w:ascii="Cambria" w:hAnsi="Cambria"/>
+                <w:color w:val="000000" w:themeColor="text1"/>
+                <w:sz w:val="24"/>
+              </w:rPr>
+            </w:pPr>
+            <w:r>
+              <w:rPr>
+                <w:rFonts w:ascii="Cambria" w:hAnsi="Cambria"/>
+                <w:color w:val="000000" w:themeColor="text1"/>
+                <w:sz w:val="24"/>
+              </w:rPr>
+              <w:t>Current loan list section of main display panel shows:</w:t>
+            </w:r>
+          </w:p>
+          <w:p>
+            <w:pPr>
+              <w:pStyle w:val="bp"/>
+              <w:rPr>
+                <w:rFonts w:ascii="Cambria" w:hAnsi="Cambria"/>
+                <w:i/>
+                <w:color w:val="000000" w:themeColor="text1"/>
+                <w:sz w:val="24"/>
+              </w:rPr>
+            </w:pPr>
+            <w:r>
+              <w:rPr>
+                <w:rFonts w:ascii="Cambria" w:hAnsi="Cambria"/>
+                <w:i/>
+                <w:color w:val="000000" w:themeColor="text1"/>
+                <w:sz w:val="24"/>
+              </w:rPr>
+              <w:t>Loan ID:  0</w:t>
+            </w:r>
+          </w:p>
+          <w:p>
+            <w:pPr>
+              <w:pStyle w:val="bp"/>
+              <w:rPr>
+                <w:rFonts w:ascii="Cambria" w:hAnsi="Cambria"/>
+                <w:i/>
+                <w:color w:val="000000" w:themeColor="text1"/>
+                <w:sz w:val="24"/>
+              </w:rPr>
+            </w:pPr>
+            <w:r>
+              <w:rPr>
+                <w:rFonts w:ascii="Cambria" w:hAnsi="Cambria"/>
+                <w:i/>
+                <w:color w:val="000000" w:themeColor="text1"/>
+                <w:sz w:val="24"/>
+              </w:rPr>
+              <w:t>Author:   Harper Lee</w:t>
+            </w:r>
+          </w:p>
+          <w:p>
+            <w:pPr>
+              <w:pStyle w:val="bp"/>
+              <w:rPr>
+                <w:rFonts w:ascii="Cambria" w:hAnsi="Cambria"/>
+                <w:i/>
+                <w:color w:val="000000" w:themeColor="text1"/>
+                <w:sz w:val="24"/>
+              </w:rPr>
+            </w:pPr>
+            <w:r>
+              <w:rPr>
+                <w:rFonts w:ascii="Cambria" w:hAnsi="Cambria"/>
+                <w:i/>
+                <w:color w:val="000000" w:themeColor="text1"/>
+                <w:sz w:val="24"/>
+              </w:rPr>
+              <w:t>Title:    Go Set a Watchman</w:t>
+            </w:r>
+          </w:p>
+          <w:p>
+            <w:pPr>
+              <w:pStyle w:val="bp"/>
+              <w:rPr>
+                <w:rFonts w:ascii="Cambria" w:hAnsi="Cambria"/>
+                <w:i/>
+                <w:color w:val="000000" w:themeColor="text1"/>
+                <w:sz w:val="24"/>
+              </w:rPr>
+            </w:pPr>
+            <w:r>
+              <w:rPr>
+                <w:rFonts w:ascii="Cambria" w:hAnsi="Cambria"/>
+                <w:i/>
+                <w:color w:val="000000" w:themeColor="text1"/>
+                <w:sz w:val="24"/>
+              </w:rPr>
+              <w:t>Borrower: Josh Kent</w:t>
+            </w:r>
+          </w:p>
+          <w:p>
+            <w:pPr>
+              <w:pStyle w:val="bp"/>
+              <w:rPr>
+                <w:rFonts w:ascii="Cambria" w:hAnsi="Cambria"/>
+                <w:i/>
+                <w:color w:val="000000" w:themeColor="text1"/>
+                <w:sz w:val="24"/>
+              </w:rPr>
+            </w:pPr>
+            <w:r>
+              <w:rPr>
+                <w:rFonts w:ascii="Cambria" w:hAnsi="Cambria"/>
+                <w:i/>
+                <w:color w:val="000000" w:themeColor="text1"/>
+                <w:sz w:val="24"/>
+              </w:rPr>
+              <w:t xml:space="preserve">Borrowed: </w:t>
+            </w:r>
+            <w:r>
+              <w:rPr>
+                <w:rFonts w:ascii="Cambria" w:hAnsi="Cambria"/>
+                <w:i/>
+                <w:color w:val="000000" w:themeColor="text1"/>
+                <w:sz w:val="24"/>
+              </w:rPr>
+              <w:t>&lt;Today’s date&gt;</w:t>
+            </w:r>
+          </w:p>
+          <w:p>
+            <w:pPr>
+              <w:pStyle w:val="bp"/>
+              <w:rPr>
+                <w:rFonts w:ascii="Cambria" w:hAnsi="Cambria"/>
+                <w:i/>
+                <w:color w:val="000000" w:themeColor="text1"/>
+                <w:sz w:val="24"/>
+              </w:rPr>
+            </w:pPr>
+            <w:r>
+              <w:rPr>
+                <w:rFonts w:ascii="Cambria" w:hAnsi="Cambria"/>
+                <w:i/>
+                <w:color w:val="000000" w:themeColor="text1"/>
+                <w:sz w:val="24"/>
+              </w:rPr>
+              <w:t xml:space="preserve">Due Date: </w:t>
+            </w:r>
+            <w:r>
+              <w:rPr>
+                <w:rFonts w:ascii="Cambria" w:hAnsi="Cambria"/>
+                <w:i/>
+                <w:color w:val="000000" w:themeColor="text1"/>
+                <w:sz w:val="24"/>
+              </w:rPr>
+              <w:t>&lt;Date two weeks from today&gt;</w:t>
+            </w:r>
+          </w:p>
+          <w:p>
+            <w:pPr>
+              <w:pStyle w:val="bp"/>
+              <w:rPr>
+                <w:rFonts w:ascii="Cambria" w:hAnsi="Cambria"/>
+                <w:i/>
+                <w:color w:val="000000" w:themeColor="text1"/>
+                <w:sz w:val="24"/>
+              </w:rPr>
+            </w:pPr>
+          </w:p>
+          <w:p>
+            <w:pPr>
+              <w:pStyle w:val="bp"/>
+              <w:rPr>
+                <w:rFonts w:ascii="Cambria" w:hAnsi="Cambria"/>
+                <w:i/>
+                <w:color w:val="000000" w:themeColor="text1"/>
+                <w:sz w:val="24"/>
+              </w:rPr>
+            </w:pPr>
+            <w:r>
+              <w:rPr>
+                <w:rFonts w:ascii="Cambria" w:hAnsi="Cambria"/>
+                <w:i/>
+                <w:color w:val="000000" w:themeColor="text1"/>
+                <w:sz w:val="24"/>
+              </w:rPr>
+              <w:t>Loan ID:  0</w:t>
+            </w:r>
+          </w:p>
+          <w:p>
+            <w:pPr>
+              <w:pStyle w:val="bp"/>
+              <w:rPr>
+                <w:rFonts w:ascii="Cambria" w:hAnsi="Cambria"/>
+                <w:i/>
+                <w:color w:val="000000" w:themeColor="text1"/>
+                <w:sz w:val="24"/>
+              </w:rPr>
+            </w:pPr>
+            <w:r>
+              <w:rPr>
+                <w:rFonts w:ascii="Cambria" w:hAnsi="Cambria"/>
+                <w:i/>
+                <w:color w:val="000000" w:themeColor="text1"/>
+                <w:sz w:val="24"/>
+              </w:rPr>
+              <w:t>Author:   Dan Brown</w:t>
+            </w:r>
+          </w:p>
+          <w:p>
+            <w:pPr>
+              <w:pStyle w:val="bp"/>
+              <w:rPr>
+                <w:rFonts w:ascii="Cambria" w:hAnsi="Cambria"/>
+                <w:i/>
+                <w:color w:val="000000" w:themeColor="text1"/>
+                <w:sz w:val="24"/>
+              </w:rPr>
+            </w:pPr>
+            <w:r>
+              <w:rPr>
+                <w:rFonts w:ascii="Cambria" w:hAnsi="Cambria"/>
+                <w:i/>
+                <w:color w:val="000000" w:themeColor="text1"/>
+                <w:sz w:val="24"/>
+              </w:rPr>
+              <w:t>Title:    Digital Fortress</w:t>
+            </w:r>
+          </w:p>
+          <w:p>
+            <w:pPr>
+              <w:pStyle w:val="bp"/>
+              <w:rPr>
+                <w:rFonts w:ascii="Cambria" w:hAnsi="Cambria"/>
+                <w:i/>
+                <w:color w:val="000000" w:themeColor="text1"/>
+                <w:sz w:val="24"/>
+              </w:rPr>
+            </w:pPr>
+            <w:r>
+              <w:rPr>
+                <w:rFonts w:ascii="Cambria" w:hAnsi="Cambria"/>
+                <w:i/>
+                <w:color w:val="000000" w:themeColor="text1"/>
+                <w:sz w:val="24"/>
+              </w:rPr>
+              <w:t>Borrower: Josh Kent</w:t>
+            </w:r>
+          </w:p>
+          <w:p>
+            <w:pPr>
+              <w:pStyle w:val="bp"/>
+              <w:rPr>
+                <w:rFonts w:ascii="Cambria" w:hAnsi="Cambria"/>
+                <w:i/>
+                <w:color w:val="000000" w:themeColor="text1"/>
+                <w:sz w:val="24"/>
+              </w:rPr>
+            </w:pPr>
+            <w:r>
+              <w:rPr>
+                <w:rFonts w:ascii="Cambria" w:hAnsi="Cambria"/>
+                <w:i/>
+                <w:color w:val="000000" w:themeColor="text1"/>
+                <w:sz w:val="24"/>
+              </w:rPr>
+              <w:t xml:space="preserve">Borrowed: </w:t>
+            </w:r>
+            <w:r>
+              <w:rPr>
+                <w:rFonts w:ascii="Cambria" w:hAnsi="Cambria"/>
+                <w:i/>
+                <w:color w:val="000000" w:themeColor="text1"/>
+                <w:sz w:val="24"/>
+              </w:rPr>
+              <w:t>&lt;Today’s date&gt;</w:t>
+            </w:r>
+          </w:p>
+          <w:p>
+            <w:pPr>
+              <w:pStyle w:val="bp"/>
+              <w:rPr>
+                <w:rFonts w:ascii="Cambria" w:hAnsi="Cambria"/>
+                <w:i/>
+                <w:color w:val="000000" w:themeColor="text1"/>
+                <w:sz w:val="24"/>
+              </w:rPr>
+            </w:pPr>
+            <w:r>
+              <w:rPr>
+                <w:rFonts w:ascii="Cambria" w:hAnsi="Cambria"/>
+                <w:i/>
+                <w:color w:val="000000" w:themeColor="text1"/>
+                <w:sz w:val="24"/>
+              </w:rPr>
+              <w:t xml:space="preserve">Due Date: </w:t>
+            </w:r>
+            <w:r>
+              <w:rPr>
+                <w:rFonts w:ascii="Cambria" w:hAnsi="Cambria"/>
+                <w:i/>
+                <w:color w:val="000000" w:themeColor="text1"/>
+                <w:sz w:val="24"/>
+              </w:rPr>
+              <w:t>&lt;Date two weeks from today&gt;</w:t>
+            </w:r>
+          </w:p>
+          <w:p>
+            <w:pPr>
+              <w:pStyle w:val="bp"/>
+              <w:rPr>
+                <w:rFonts w:ascii="Cambria" w:hAnsi="Cambria"/>
+                <w:i/>
+                <w:color w:val="000000" w:themeColor="text1"/>
+                <w:sz w:val="24"/>
+              </w:rPr>
+            </w:pPr>
+          </w:p>
+          <w:p>
+            <w:pPr>
+              <w:pStyle w:val="bp"/>
+              <w:rPr>
+                <w:rFonts w:ascii="Cambria" w:hAnsi="Cambria"/>
+                <w:i/>
+                <w:color w:val="000000" w:themeColor="text1"/>
+                <w:sz w:val="24"/>
+              </w:rPr>
+            </w:pPr>
+            <w:r>
+              <w:rPr>
+                <w:rFonts w:ascii="Cambria" w:hAnsi="Cambria"/>
+                <w:i/>
+                <w:color w:val="000000" w:themeColor="text1"/>
+                <w:sz w:val="24"/>
+              </w:rPr>
+              <w:t>Loan ID:  0</w:t>
+            </w:r>
+          </w:p>
+          <w:p>
+            <w:pPr>
+              <w:pStyle w:val="bp"/>
+              <w:rPr>
+                <w:rFonts w:ascii="Cambria" w:hAnsi="Cambria"/>
+                <w:i/>
+                <w:color w:val="000000" w:themeColor="text1"/>
+                <w:sz w:val="24"/>
+              </w:rPr>
+            </w:pPr>
+            <w:r>
+              <w:rPr>
+                <w:rFonts w:ascii="Cambria" w:hAnsi="Cambria"/>
+                <w:i/>
+                <w:color w:val="000000" w:themeColor="text1"/>
+                <w:sz w:val="24"/>
+              </w:rPr>
+              <w:t>Author:   Tom Grace</w:t>
+            </w:r>
+          </w:p>
+          <w:p>
+            <w:pPr>
+              <w:pStyle w:val="bp"/>
+              <w:rPr>
+                <w:rFonts w:ascii="Cambria" w:hAnsi="Cambria"/>
+                <w:i/>
+                <w:color w:val="000000" w:themeColor="text1"/>
+                <w:sz w:val="24"/>
+              </w:rPr>
+            </w:pPr>
+            <w:r>
+              <w:rPr>
+                <w:rFonts w:ascii="Cambria" w:hAnsi="Cambria"/>
+                <w:i/>
+                <w:color w:val="000000" w:themeColor="text1"/>
+                <w:sz w:val="24"/>
+              </w:rPr>
+              <w:t>Title:    Quantum</w:t>
+            </w:r>
+          </w:p>
+          <w:p>
+            <w:pPr>
+              <w:pStyle w:val="bp"/>
+              <w:rPr>
+                <w:rFonts w:ascii="Cambria" w:hAnsi="Cambria"/>
+                <w:i/>
+                <w:color w:val="000000" w:themeColor="text1"/>
+                <w:sz w:val="24"/>
+              </w:rPr>
+            </w:pPr>
+            <w:r>
+              <w:rPr>
+                <w:rFonts w:ascii="Cambria" w:hAnsi="Cambria"/>
+                <w:i/>
+                <w:color w:val="000000" w:themeColor="text1"/>
+                <w:sz w:val="24"/>
+              </w:rPr>
+              <w:t>Borrower: Josh Kent</w:t>
+            </w:r>
+          </w:p>
+          <w:p>
+            <w:pPr>
+              <w:pStyle w:val="bp"/>
+              <w:rPr>
+                <w:rFonts w:ascii="Cambria" w:hAnsi="Cambria"/>
+                <w:i/>
+                <w:color w:val="000000" w:themeColor="text1"/>
+                <w:sz w:val="24"/>
+              </w:rPr>
+            </w:pPr>
+            <w:r>
+              <w:rPr>
+                <w:rFonts w:ascii="Cambria" w:hAnsi="Cambria"/>
+                <w:i/>
+                <w:color w:val="000000" w:themeColor="text1"/>
+                <w:sz w:val="24"/>
+              </w:rPr>
+              <w:t xml:space="preserve">Borrowed: </w:t>
+            </w:r>
+            <w:r>
+              <w:rPr>
+                <w:rFonts w:ascii="Cambria" w:hAnsi="Cambria"/>
+                <w:i/>
+                <w:color w:val="000000" w:themeColor="text1"/>
+                <w:sz w:val="24"/>
+              </w:rPr>
+              <w:t>&lt;Today’s date&gt;</w:t>
+            </w:r>
+          </w:p>
+          <w:p>
+            <w:pPr>
+              <w:pStyle w:val="bp"/>
+              <w:rPr>
+                <w:rFonts w:ascii="Cambria" w:hAnsi="Cambria"/>
+                <w:i/>
+                <w:color w:val="000000" w:themeColor="text1"/>
+                <w:sz w:val="24"/>
+              </w:rPr>
+            </w:pPr>
+            <w:r>
+              <w:rPr>
+                <w:rFonts w:ascii="Cambria" w:hAnsi="Cambria"/>
+                <w:i/>
+                <w:color w:val="000000" w:themeColor="text1"/>
+                <w:sz w:val="24"/>
+              </w:rPr>
+              <w:t xml:space="preserve">Due Date: </w:t>
+            </w:r>
+            <w:r>
+              <w:rPr>
+                <w:rFonts w:ascii="Cambria" w:hAnsi="Cambria"/>
+                <w:i/>
+                <w:color w:val="000000" w:themeColor="text1"/>
+                <w:sz w:val="24"/>
+              </w:rPr>
+              <w:t>&lt;Date two weeks from today&gt;</w:t>
+            </w:r>
+          </w:p>
+        </w:tc>
+        <w:tc>
+          <w:tcPr>
+            <w:tcW w:w="714" w:type="dxa"/>
+          </w:tcPr>
+          <w:p>
+            <w:pPr>
+              <w:pStyle w:val="RowHeadings"/>
+              <w:spacing w:before="80" w:after="80"/>
+              <w:jc w:val="center"/>
+              <w:rPr>
+                <w:rFonts w:ascii="Cambria" w:hAnsi="Cambria"/>
+                <w:color w:val="000000" w:themeColor="text1"/>
+              </w:rPr>
+            </w:pPr>
+          </w:p>
+        </w:tc>
+        <w:tc>
+          <w:tcPr>
+            <w:tcW w:w="714" w:type="dxa"/>
+          </w:tcPr>
+          <w:p>
+            <w:pPr>
+              <w:pStyle w:val="RowHeadings"/>
+              <w:spacing w:before="80" w:after="80"/>
+              <w:rPr>
+                <w:rFonts w:ascii="Cambria" w:hAnsi="Cambria"/>
+                <w:color w:val="000000" w:themeColor="text1"/>
+              </w:rPr>
+            </w:pPr>
+          </w:p>
+        </w:tc>
+      </w:tr>
+      <w:tr>
+        <w:tblPrEx>
+          <w:tblBorders>
+            <w:top w:val="single" w:sz="6" w:space="0" w:color="auto"/>
+            <w:left w:val="single" w:sz="6" w:space="0" w:color="auto"/>
+            <w:bottom w:val="single" w:sz="6" w:space="0" w:color="auto"/>
+            <w:right w:val="single" w:sz="6" w:space="0" w:color="auto"/>
+            <w:insideH w:val="single" w:sz="6" w:space="0" w:color="auto"/>
+            <w:insideV w:val="single" w:sz="6" w:space="0" w:color="auto"/>
+          </w:tblBorders>
+        </w:tblPrEx>
+        <w:trPr>
+          <w:cantSplit/>
+          <w:trHeight w:val="80"/>
+        </w:trPr>
+        <w:tc>
+          <w:tcPr>
+            <w:tcW w:w="558" w:type="dxa"/>
+            <w:tcBorders>
+              <w:right w:val="single" w:sz="4" w:space="0" w:color="auto"/>
+            </w:tcBorders>
+          </w:tcPr>
+          <w:p>
+            <w:pPr>
+              <w:pStyle w:val="proc"/>
+              <w:rPr>
+                <w:rFonts w:ascii="Cambria" w:hAnsi="Cambria"/>
+                <w:color w:val="000000" w:themeColor="text1"/>
+                <w:sz w:val="24"/>
+              </w:rPr>
+            </w:pPr>
+          </w:p>
+        </w:tc>
+        <w:tc>
+          <w:tcPr>
+            <w:tcW w:w="5596" w:type="dxa"/>
+            <w:gridSpan w:val="3"/>
+            <w:tcBorders>
+              <w:left w:val="single" w:sz="4" w:space="0" w:color="auto"/>
+            </w:tcBorders>
+          </w:tcPr>
+          <w:p>
+            <w:pPr>
+              <w:pStyle w:val="proc"/>
+              <w:numPr>
+                <w:ilvl w:val="0"/>
+                <w:numId w:val="0"/>
+              </w:numPr>
+              <w:rPr>
+                <w:rFonts w:ascii="Cambria" w:hAnsi="Cambria"/>
+                <w:color w:val="000000" w:themeColor="text1"/>
+                <w:sz w:val="24"/>
+              </w:rPr>
+            </w:pPr>
+            <w:r>
+              <w:rPr>
+                <w:rFonts w:ascii="Cambria" w:hAnsi="Cambria"/>
+                <w:color w:val="000000" w:themeColor="text1"/>
+                <w:sz w:val="24"/>
+              </w:rPr>
+              <w:t>Click ‘Confirm’</w:t>
+            </w:r>
+            <w:r>
+              <w:rPr>
+                <w:rFonts w:ascii="Cambria" w:hAnsi="Cambria"/>
+                <w:color w:val="000000" w:themeColor="text1"/>
+                <w:sz w:val="24"/>
+              </w:rPr>
+              <w:t xml:space="preserve"> </w:t>
+            </w:r>
+            <w:r>
+              <w:rPr>
+                <w:rFonts w:ascii="Cambria" w:hAnsi="Cambria"/>
+                <w:color w:val="000000" w:themeColor="text1"/>
+                <w:sz w:val="24"/>
+              </w:rPr>
+              <w:t xml:space="preserve">button </w:t>
+            </w:r>
+            <w:r>
+              <w:rPr>
+                <w:rFonts w:ascii="Cambria" w:hAnsi="Cambria"/>
+                <w:color w:val="000000" w:themeColor="text1"/>
+                <w:sz w:val="24"/>
+              </w:rPr>
+              <w:t>on the main display panel</w:t>
+            </w:r>
+          </w:p>
+        </w:tc>
+        <w:tc>
+          <w:tcPr>
+            <w:tcW w:w="5596" w:type="dxa"/>
+          </w:tcPr>
+          <w:p>
+            <w:pPr>
+              <w:pStyle w:val="bp"/>
+              <w:rPr>
+                <w:rFonts w:ascii="Cambria" w:hAnsi="Cambria"/>
+                <w:color w:val="000000" w:themeColor="text1"/>
+                <w:sz w:val="24"/>
+              </w:rPr>
+            </w:pPr>
+            <w:r>
+              <w:rPr>
+                <w:rFonts w:ascii="Cambria" w:hAnsi="Cambria"/>
+                <w:color w:val="000000" w:themeColor="text1"/>
+                <w:sz w:val="24"/>
+              </w:rPr>
+              <w:t>Main display panel shows Main Menu UI.</w:t>
+            </w:r>
+          </w:p>
+          <w:p>
+            <w:pPr>
+              <w:pStyle w:val="bp"/>
+              <w:rPr>
+                <w:rFonts w:ascii="Cambria" w:hAnsi="Cambria"/>
+                <w:color w:val="000000" w:themeColor="text1"/>
+                <w:sz w:val="24"/>
+              </w:rPr>
+            </w:pPr>
+            <w:r>
+              <w:rPr>
+                <w:rFonts w:ascii="Cambria" w:hAnsi="Cambria"/>
+                <w:color w:val="000000" w:themeColor="text1"/>
+                <w:sz w:val="24"/>
+              </w:rPr>
+              <w:t>Printer displays loan slip:</w:t>
+            </w:r>
+          </w:p>
+          <w:p>
+            <w:pPr>
+              <w:pStyle w:val="bp"/>
+              <w:rPr>
+                <w:rFonts w:ascii="Cambria" w:hAnsi="Cambria"/>
+                <w:i/>
+                <w:color w:val="000000" w:themeColor="text1"/>
+                <w:sz w:val="24"/>
+              </w:rPr>
+            </w:pPr>
+            <w:r>
+              <w:rPr>
+                <w:rFonts w:ascii="Cambria" w:hAnsi="Cambria"/>
+                <w:i/>
+                <w:color w:val="000000" w:themeColor="text1"/>
+                <w:sz w:val="24"/>
+              </w:rPr>
+              <w:t>Loan ID:  3</w:t>
+            </w:r>
+          </w:p>
+          <w:p>
+            <w:pPr>
+              <w:pStyle w:val="bp"/>
+              <w:rPr>
+                <w:rFonts w:ascii="Cambria" w:hAnsi="Cambria"/>
+                <w:i/>
+                <w:color w:val="000000" w:themeColor="text1"/>
+                <w:sz w:val="24"/>
+              </w:rPr>
+            </w:pPr>
+            <w:r>
+              <w:rPr>
+                <w:rFonts w:ascii="Cambria" w:hAnsi="Cambria"/>
+                <w:i/>
+                <w:color w:val="000000" w:themeColor="text1"/>
+                <w:sz w:val="24"/>
+              </w:rPr>
+              <w:t>Author:   Harper Lee</w:t>
+            </w:r>
+          </w:p>
+          <w:p>
+            <w:pPr>
+              <w:pStyle w:val="bp"/>
+              <w:rPr>
+                <w:rFonts w:ascii="Cambria" w:hAnsi="Cambria"/>
+                <w:i/>
+                <w:color w:val="000000" w:themeColor="text1"/>
+                <w:sz w:val="24"/>
+              </w:rPr>
+            </w:pPr>
+            <w:r>
+              <w:rPr>
+                <w:rFonts w:ascii="Cambria" w:hAnsi="Cambria"/>
+                <w:i/>
+                <w:color w:val="000000" w:themeColor="text1"/>
+                <w:sz w:val="24"/>
+              </w:rPr>
+              <w:t>Title:    Go Set a Watchman</w:t>
+            </w:r>
+          </w:p>
+          <w:p>
+            <w:pPr>
+              <w:pStyle w:val="bp"/>
+              <w:rPr>
+                <w:rFonts w:ascii="Cambria" w:hAnsi="Cambria"/>
+                <w:i/>
+                <w:color w:val="000000" w:themeColor="text1"/>
+                <w:sz w:val="24"/>
+              </w:rPr>
+            </w:pPr>
+            <w:r>
+              <w:rPr>
+                <w:rFonts w:ascii="Cambria" w:hAnsi="Cambria"/>
+                <w:i/>
+                <w:color w:val="000000" w:themeColor="text1"/>
+                <w:sz w:val="24"/>
+              </w:rPr>
+              <w:t>Borrower: Josh Kent</w:t>
+            </w:r>
+          </w:p>
+          <w:p>
+            <w:pPr>
+              <w:pStyle w:val="bp"/>
+              <w:rPr>
+                <w:rFonts w:ascii="Cambria" w:hAnsi="Cambria"/>
+                <w:i/>
+                <w:color w:val="000000" w:themeColor="text1"/>
+                <w:sz w:val="24"/>
+              </w:rPr>
+            </w:pPr>
+            <w:r>
+              <w:rPr>
+                <w:rFonts w:ascii="Cambria" w:hAnsi="Cambria"/>
+                <w:i/>
+                <w:color w:val="000000" w:themeColor="text1"/>
+                <w:sz w:val="24"/>
+              </w:rPr>
+              <w:t xml:space="preserve">Borrowed: </w:t>
+            </w:r>
+            <w:r>
+              <w:rPr>
+                <w:rFonts w:ascii="Cambria" w:hAnsi="Cambria"/>
+                <w:i/>
+                <w:color w:val="000000" w:themeColor="text1"/>
+                <w:sz w:val="24"/>
+              </w:rPr>
+              <w:t>&lt;Today’s date&gt;</w:t>
+            </w:r>
+          </w:p>
+          <w:p>
+            <w:pPr>
+              <w:pStyle w:val="bp"/>
+              <w:rPr>
+                <w:rFonts w:ascii="Cambria" w:hAnsi="Cambria"/>
+                <w:i/>
+                <w:color w:val="000000" w:themeColor="text1"/>
+                <w:sz w:val="24"/>
+              </w:rPr>
+            </w:pPr>
+            <w:r>
+              <w:rPr>
+                <w:rFonts w:ascii="Cambria" w:hAnsi="Cambria"/>
+                <w:i/>
+                <w:color w:val="000000" w:themeColor="text1"/>
+                <w:sz w:val="24"/>
+              </w:rPr>
+              <w:t xml:space="preserve">Due Date: </w:t>
+            </w:r>
+            <w:r>
+              <w:rPr>
+                <w:rFonts w:ascii="Cambria" w:hAnsi="Cambria"/>
+                <w:i/>
+                <w:color w:val="000000" w:themeColor="text1"/>
+                <w:sz w:val="24"/>
+              </w:rPr>
+              <w:t>&lt;Date two weeks from today&gt;</w:t>
+            </w:r>
+          </w:p>
+          <w:p>
+            <w:pPr>
+              <w:pStyle w:val="bp"/>
+              <w:rPr>
+                <w:rFonts w:ascii="Cambria" w:hAnsi="Cambria"/>
+                <w:i/>
+                <w:color w:val="000000" w:themeColor="text1"/>
+                <w:sz w:val="24"/>
+              </w:rPr>
+            </w:pPr>
+          </w:p>
+          <w:p>
+            <w:pPr>
+              <w:pStyle w:val="bp"/>
+              <w:rPr>
+                <w:rFonts w:ascii="Cambria" w:hAnsi="Cambria"/>
+                <w:i/>
+                <w:color w:val="000000" w:themeColor="text1"/>
+                <w:sz w:val="24"/>
+              </w:rPr>
+            </w:pPr>
+            <w:r>
+              <w:rPr>
+                <w:rFonts w:ascii="Cambria" w:hAnsi="Cambria"/>
+                <w:i/>
+                <w:color w:val="000000" w:themeColor="text1"/>
+                <w:sz w:val="24"/>
+              </w:rPr>
+              <w:t>Loan ID:  4</w:t>
+            </w:r>
+          </w:p>
+          <w:p>
+            <w:pPr>
+              <w:pStyle w:val="bp"/>
+              <w:rPr>
+                <w:rFonts w:ascii="Cambria" w:hAnsi="Cambria"/>
+                <w:i/>
+                <w:color w:val="000000" w:themeColor="text1"/>
+                <w:sz w:val="24"/>
+              </w:rPr>
+            </w:pPr>
+            <w:r>
+              <w:rPr>
+                <w:rFonts w:ascii="Cambria" w:hAnsi="Cambria"/>
+                <w:i/>
+                <w:color w:val="000000" w:themeColor="text1"/>
+                <w:sz w:val="24"/>
+              </w:rPr>
+              <w:t>Author:   Dan Brown</w:t>
+            </w:r>
+          </w:p>
+          <w:p>
+            <w:pPr>
+              <w:pStyle w:val="bp"/>
+              <w:rPr>
+                <w:rFonts w:ascii="Cambria" w:hAnsi="Cambria"/>
+                <w:i/>
+                <w:color w:val="000000" w:themeColor="text1"/>
+                <w:sz w:val="24"/>
+              </w:rPr>
+            </w:pPr>
+            <w:r>
+              <w:rPr>
+                <w:rFonts w:ascii="Cambria" w:hAnsi="Cambria"/>
+                <w:i/>
+                <w:color w:val="000000" w:themeColor="text1"/>
+                <w:sz w:val="24"/>
+              </w:rPr>
+              <w:t>Title:    Digital Fortress</w:t>
+            </w:r>
+          </w:p>
+          <w:p>
+            <w:pPr>
+              <w:pStyle w:val="bp"/>
+              <w:rPr>
+                <w:rFonts w:ascii="Cambria" w:hAnsi="Cambria"/>
+                <w:i/>
+                <w:color w:val="000000" w:themeColor="text1"/>
+                <w:sz w:val="24"/>
+              </w:rPr>
+            </w:pPr>
+            <w:r>
+              <w:rPr>
+                <w:rFonts w:ascii="Cambria" w:hAnsi="Cambria"/>
+                <w:i/>
+                <w:color w:val="000000" w:themeColor="text1"/>
+                <w:sz w:val="24"/>
+              </w:rPr>
+              <w:t>Borrower: Josh Kent</w:t>
+            </w:r>
+          </w:p>
+          <w:p>
+            <w:pPr>
+              <w:pStyle w:val="bp"/>
+              <w:rPr>
+                <w:rFonts w:ascii="Cambria" w:hAnsi="Cambria"/>
+                <w:i/>
+                <w:color w:val="000000" w:themeColor="text1"/>
+                <w:sz w:val="24"/>
+              </w:rPr>
+            </w:pPr>
+            <w:r>
+              <w:rPr>
+                <w:rFonts w:ascii="Cambria" w:hAnsi="Cambria"/>
+                <w:i/>
+                <w:color w:val="000000" w:themeColor="text1"/>
+                <w:sz w:val="24"/>
+              </w:rPr>
+              <w:t xml:space="preserve">Borrowed: </w:t>
+            </w:r>
+            <w:r>
+              <w:rPr>
+                <w:rFonts w:ascii="Cambria" w:hAnsi="Cambria"/>
+                <w:i/>
+                <w:color w:val="000000" w:themeColor="text1"/>
+                <w:sz w:val="24"/>
+              </w:rPr>
+              <w:t>&lt;Today’s date&gt;</w:t>
+            </w:r>
+          </w:p>
+          <w:p>
+            <w:pPr>
+              <w:pStyle w:val="bp"/>
+              <w:rPr>
+                <w:rFonts w:ascii="Cambria" w:hAnsi="Cambria"/>
+                <w:i/>
+                <w:color w:val="000000" w:themeColor="text1"/>
+                <w:sz w:val="24"/>
+              </w:rPr>
+            </w:pPr>
+            <w:r>
+              <w:rPr>
+                <w:rFonts w:ascii="Cambria" w:hAnsi="Cambria"/>
+                <w:i/>
+                <w:color w:val="000000" w:themeColor="text1"/>
+                <w:sz w:val="24"/>
+              </w:rPr>
+              <w:t xml:space="preserve">Due Date: </w:t>
+            </w:r>
+            <w:r>
+              <w:rPr>
+                <w:rFonts w:ascii="Cambria" w:hAnsi="Cambria"/>
+                <w:i/>
+                <w:color w:val="000000" w:themeColor="text1"/>
+                <w:sz w:val="24"/>
+              </w:rPr>
+              <w:t>&lt;Date two weeks from today&gt;</w:t>
+            </w:r>
+          </w:p>
+          <w:p>
+            <w:pPr>
+              <w:pStyle w:val="bp"/>
+              <w:rPr>
+                <w:rFonts w:ascii="Cambria" w:hAnsi="Cambria"/>
+                <w:i/>
+                <w:color w:val="000000" w:themeColor="text1"/>
+                <w:sz w:val="24"/>
+              </w:rPr>
+            </w:pPr>
+          </w:p>
+          <w:p>
+            <w:pPr>
+              <w:pStyle w:val="bp"/>
+              <w:rPr>
+                <w:rFonts w:ascii="Cambria" w:hAnsi="Cambria"/>
+                <w:i/>
+                <w:color w:val="000000" w:themeColor="text1"/>
+                <w:sz w:val="24"/>
+              </w:rPr>
+            </w:pPr>
+            <w:r>
+              <w:rPr>
+                <w:rFonts w:ascii="Cambria" w:hAnsi="Cambria"/>
+                <w:i/>
+                <w:color w:val="000000" w:themeColor="text1"/>
+                <w:sz w:val="24"/>
+              </w:rPr>
+              <w:t>Loan ID:  5</w:t>
+            </w:r>
+          </w:p>
+          <w:p>
+            <w:pPr>
+              <w:pStyle w:val="bp"/>
+              <w:rPr>
+                <w:rFonts w:ascii="Cambria" w:hAnsi="Cambria"/>
+                <w:i/>
+                <w:color w:val="000000" w:themeColor="text1"/>
+                <w:sz w:val="24"/>
+              </w:rPr>
+            </w:pPr>
+            <w:r>
+              <w:rPr>
+                <w:rFonts w:ascii="Cambria" w:hAnsi="Cambria"/>
+                <w:i/>
+                <w:color w:val="000000" w:themeColor="text1"/>
+                <w:sz w:val="24"/>
+              </w:rPr>
+              <w:t>Author:   Tom Grace</w:t>
+            </w:r>
+          </w:p>
+          <w:p>
+            <w:pPr>
+              <w:pStyle w:val="bp"/>
+              <w:rPr>
+                <w:rFonts w:ascii="Cambria" w:hAnsi="Cambria"/>
+                <w:i/>
+                <w:color w:val="000000" w:themeColor="text1"/>
+                <w:sz w:val="24"/>
+              </w:rPr>
+            </w:pPr>
+            <w:r>
+              <w:rPr>
+                <w:rFonts w:ascii="Cambria" w:hAnsi="Cambria"/>
+                <w:i/>
+                <w:color w:val="000000" w:themeColor="text1"/>
+                <w:sz w:val="24"/>
+              </w:rPr>
+              <w:t>Title:    Quantum</w:t>
+            </w:r>
+          </w:p>
+          <w:p>
+            <w:pPr>
+              <w:pStyle w:val="bp"/>
+              <w:rPr>
+                <w:rFonts w:ascii="Cambria" w:hAnsi="Cambria"/>
+                <w:i/>
+                <w:color w:val="000000" w:themeColor="text1"/>
+                <w:sz w:val="24"/>
+              </w:rPr>
+            </w:pPr>
+            <w:r>
+              <w:rPr>
+                <w:rFonts w:ascii="Cambria" w:hAnsi="Cambria"/>
+                <w:i/>
+                <w:color w:val="000000" w:themeColor="text1"/>
+                <w:sz w:val="24"/>
+              </w:rPr>
+              <w:t>Borrower: Josh Kent</w:t>
+            </w:r>
+          </w:p>
+          <w:p>
+            <w:pPr>
+              <w:pStyle w:val="bp"/>
+              <w:rPr>
+                <w:rFonts w:ascii="Cambria" w:hAnsi="Cambria"/>
+                <w:i/>
+                <w:color w:val="000000" w:themeColor="text1"/>
+                <w:sz w:val="24"/>
+              </w:rPr>
+            </w:pPr>
+            <w:r>
+              <w:rPr>
+                <w:rFonts w:ascii="Cambria" w:hAnsi="Cambria"/>
+                <w:i/>
+                <w:color w:val="000000" w:themeColor="text1"/>
+                <w:sz w:val="24"/>
+              </w:rPr>
+              <w:t xml:space="preserve">Borrowed: </w:t>
+            </w:r>
+            <w:r>
+              <w:rPr>
+                <w:rFonts w:ascii="Cambria" w:hAnsi="Cambria"/>
+                <w:i/>
+                <w:color w:val="000000" w:themeColor="text1"/>
+                <w:sz w:val="24"/>
+              </w:rPr>
+              <w:t>&lt;Today’s date&gt;</w:t>
+            </w:r>
+          </w:p>
+          <w:p>
+            <w:pPr>
+              <w:pStyle w:val="bp"/>
+              <w:rPr>
+                <w:rFonts w:ascii="Cambria" w:hAnsi="Cambria"/>
+                <w:i/>
+                <w:color w:val="000000" w:themeColor="text1"/>
+                <w:sz w:val="24"/>
+              </w:rPr>
+            </w:pPr>
+            <w:r>
+              <w:rPr>
+                <w:rFonts w:ascii="Cambria" w:hAnsi="Cambria"/>
+                <w:i/>
+                <w:color w:val="000000" w:themeColor="text1"/>
+                <w:sz w:val="24"/>
+              </w:rPr>
+              <w:t xml:space="preserve">Due Date: </w:t>
+            </w:r>
+            <w:r>
+              <w:rPr>
+                <w:rFonts w:ascii="Cambria" w:hAnsi="Cambria"/>
+                <w:i/>
+                <w:color w:val="000000" w:themeColor="text1"/>
+                <w:sz w:val="24"/>
+              </w:rPr>
+              <w:t>&lt;Date two weeks from today&gt;</w:t>
+            </w:r>
+          </w:p>
+          <w:p>
+            <w:pPr>
+              <w:pStyle w:val="bp"/>
+              <w:rPr>
+                <w:rFonts w:ascii="Cambria" w:hAnsi="Cambria"/>
+                <w:i/>
+                <w:color w:val="000000" w:themeColor="text1"/>
+                <w:sz w:val="24"/>
+              </w:rPr>
+            </w:pPr>
+          </w:p>
+          <w:p>
+            <w:pPr>
+              <w:pStyle w:val="bp"/>
+              <w:rPr>
+                <w:rFonts w:ascii="Cambria" w:hAnsi="Cambria"/>
+                <w:color w:val="000000" w:themeColor="text1"/>
+                <w:sz w:val="24"/>
+              </w:rPr>
+            </w:pPr>
+          </w:p>
+        </w:tc>
+        <w:tc>
+          <w:tcPr>
+            <w:tcW w:w="714" w:type="dxa"/>
+          </w:tcPr>
+          <w:p>
+            <w:pPr>
+              <w:pStyle w:val="RowHeadings"/>
+              <w:spacing w:before="80" w:after="80"/>
+              <w:jc w:val="center"/>
+              <w:rPr>
+                <w:rFonts w:ascii="Cambria" w:hAnsi="Cambria"/>
+                <w:color w:val="000000" w:themeColor="text1"/>
+              </w:rPr>
+            </w:pPr>
+          </w:p>
+        </w:tc>
+        <w:tc>
+          <w:tcPr>
+            <w:tcW w:w="714" w:type="dxa"/>
+          </w:tcPr>
+          <w:p>
+            <w:pPr>
+              <w:pStyle w:val="RowHeadings"/>
+              <w:spacing w:before="80" w:after="80"/>
+              <w:rPr>
+                <w:rFonts w:ascii="Cambria" w:hAnsi="Cambria"/>
+                <w:color w:val="000000" w:themeColor="text1"/>
+              </w:rPr>
+            </w:pPr>
+          </w:p>
+        </w:tc>
+      </w:tr>
+      <w:tr>
+        <w:tblPrEx>
+          <w:tblBorders>
+            <w:top w:val="single" w:sz="6" w:space="0" w:color="auto"/>
+            <w:left w:val="single" w:sz="6" w:space="0" w:color="auto"/>
+            <w:bottom w:val="single" w:sz="6" w:space="0" w:color="auto"/>
+            <w:right w:val="single" w:sz="6" w:space="0" w:color="auto"/>
+            <w:insideH w:val="single" w:sz="6" w:space="0" w:color="auto"/>
+            <w:insideV w:val="single" w:sz="6" w:space="0" w:color="auto"/>
+          </w:tblBorders>
+        </w:tblPrEx>
+        <w:trPr>
+          <w:cantSplit/>
+          <w:trHeight w:val="80"/>
+        </w:trPr>
+        <w:tc>
+          <w:tcPr>
+            <w:tcW w:w="558" w:type="dxa"/>
+            <w:tcBorders>
+              <w:right w:val="single" w:sz="4" w:space="0" w:color="auto"/>
+            </w:tcBorders>
+          </w:tcPr>
+          <w:p>
+            <w:pPr>
+              <w:pStyle w:val="proc"/>
+              <w:rPr>
+                <w:rFonts w:ascii="Cambria" w:hAnsi="Cambria"/>
+                <w:color w:val="000000" w:themeColor="text1"/>
+                <w:sz w:val="24"/>
+              </w:rPr>
+            </w:pPr>
+          </w:p>
+        </w:tc>
+        <w:tc>
+          <w:tcPr>
+            <w:tcW w:w="5596" w:type="dxa"/>
+            <w:gridSpan w:val="3"/>
+            <w:tcBorders>
+              <w:left w:val="single" w:sz="4" w:space="0" w:color="auto"/>
+            </w:tcBorders>
+          </w:tcPr>
+          <w:p>
+            <w:pPr>
+              <w:pStyle w:val="proc"/>
+              <w:numPr>
+                <w:ilvl w:val="0"/>
+                <w:numId w:val="0"/>
+              </w:numPr>
+              <w:rPr>
+                <w:rFonts w:ascii="Cambria" w:hAnsi="Cambria"/>
+                <w:color w:val="000000" w:themeColor="text1"/>
+                <w:sz w:val="24"/>
+              </w:rPr>
+            </w:pPr>
+            <w:r>
+              <w:rPr>
+                <w:rFonts w:ascii="Cambria" w:hAnsi="Cambria"/>
+                <w:color w:val="000000" w:themeColor="text1"/>
+                <w:sz w:val="24"/>
+              </w:rPr>
+              <w:t>Click ‘Borrow Books’</w:t>
+            </w:r>
+            <w:r>
+              <w:rPr>
+                <w:rFonts w:ascii="Cambria" w:hAnsi="Cambria"/>
+                <w:color w:val="000000" w:themeColor="text1"/>
+                <w:sz w:val="24"/>
+              </w:rPr>
+              <w:t xml:space="preserve"> </w:t>
+            </w:r>
+            <w:r>
+              <w:rPr>
+                <w:rFonts w:ascii="Cambria" w:hAnsi="Cambria"/>
+                <w:color w:val="000000" w:themeColor="text1"/>
+                <w:sz w:val="24"/>
+              </w:rPr>
+              <w:t>button</w:t>
+            </w:r>
+            <w:r>
+              <w:rPr>
+                <w:rFonts w:ascii="Cambria" w:hAnsi="Cambria"/>
+                <w:color w:val="000000" w:themeColor="text1"/>
+                <w:sz w:val="24"/>
+              </w:rPr>
+              <w:t xml:space="preserve"> on the main display panel</w:t>
+            </w:r>
           </w:p>
         </w:tc>
         <w:tc>
@@ -3118,7 +6027,7 @@
         <w:rStyle w:val="PageNumber"/>
         <w:noProof/>
       </w:rPr>
-      <w:t>5</w:t>
+      <w:t>13</w:t>
     </w:r>
     <w:r>
       <w:rPr>
@@ -3155,7 +6064,7 @@
         <w:rStyle w:val="PageNumber"/>
         <w:noProof/>
       </w:rPr>
-      <w:t>6</w:t>
+      <w:t>13</w:t>
     </w:r>
     <w:r>
       <w:rPr>

</xml_diff>

<commit_message>
Finished test scenario 3 and added test data table
</commit_message>
<xml_diff>
--- a/Josh - UATs/Josh Kent - Scenarios.docx
+++ b/Josh - UATs/Josh Kent - Scenarios.docx
@@ -1421,6 +1421,32 @@
           <w:p>
             <w:pPr>
               <w:pStyle w:val="bp"/>
+              <w:numPr>
+                <w:ilvl w:val="0"/>
+                <w:numId w:val="33"/>
+              </w:numPr>
+              <w:rPr>
+                <w:rFonts w:ascii="Cambria" w:hAnsi="Cambria"/>
+                <w:color w:val="000000" w:themeColor="text1"/>
+                <w:sz w:val="24"/>
+                <w:szCs w:val="24"/>
+              </w:rPr>
+            </w:pPr>
+            <w:r>
+              <w:rPr>
+                <w:rFonts w:ascii="Cambria" w:hAnsi="Cambria"/>
+                <w:color w:val="000000" w:themeColor="text1"/>
+                <w:sz w:val="24"/>
+                <w:szCs w:val="24"/>
+              </w:rPr>
+              <w:t>Main Menu displayed</w:t>
+            </w:r>
+            <w:bookmarkStart w:id="0" w:name="_GoBack"/>
+            <w:bookmarkEnd w:id="0"/>
+          </w:p>
+          <w:p>
+            <w:pPr>
+              <w:pStyle w:val="bp"/>
               <w:rPr>
                 <w:rFonts w:ascii="Cambria" w:hAnsi="Cambria"/>
                 <w:color w:val="000000" w:themeColor="text1"/>
@@ -7491,7 +7517,25 @@
                 <w:color w:val="000000" w:themeColor="text1"/>
                 <w:sz w:val="24"/>
               </w:rPr>
-              <w:t>Borrower: Josh Kent</w:t>
+              <w:t xml:space="preserve">Borrower: </w:t>
+            </w:r>
+            <w:r>
+              <w:rPr>
+                <w:rFonts w:ascii="Cambria" w:hAnsi="Cambria"/>
+                <w:i/>
+                <w:color w:val="000000" w:themeColor="text1"/>
+                <w:sz w:val="24"/>
+              </w:rPr>
+              <w:t>John</w:t>
+            </w:r>
+            <w:r>
+              <w:rPr>
+                <w:rFonts w:ascii="Cambria" w:hAnsi="Cambria"/>
+                <w:i/>
+                <w:color w:val="000000" w:themeColor="text1"/>
+                <w:sz w:val="24"/>
+              </w:rPr>
+              <w:t xml:space="preserve"> Kent</w:t>
             </w:r>
           </w:p>
           <w:p>
@@ -7870,343 +7914,6 @@
               </w:rPr>
             </w:pPr>
           </w:p>
-          <w:p>
-            <w:pPr>
-              <w:pStyle w:val="bp"/>
-              <w:rPr>
-                <w:rFonts w:ascii="Cambria" w:hAnsi="Cambria"/>
-                <w:color w:val="000000" w:themeColor="text1"/>
-                <w:sz w:val="24"/>
-              </w:rPr>
-            </w:pPr>
-            <w:r>
-              <w:rPr>
-                <w:rFonts w:ascii="Cambria" w:hAnsi="Cambria"/>
-                <w:color w:val="000000" w:themeColor="text1"/>
-                <w:sz w:val="24"/>
-              </w:rPr>
-              <w:t>Current book section of main display panel shows:</w:t>
-            </w:r>
-          </w:p>
-          <w:p>
-            <w:pPr>
-              <w:pStyle w:val="bp"/>
-              <w:rPr>
-                <w:rFonts w:ascii="Cambria" w:hAnsi="Cambria"/>
-                <w:i/>
-                <w:color w:val="000000" w:themeColor="text1"/>
-                <w:sz w:val="24"/>
-              </w:rPr>
-            </w:pPr>
-            <w:r>
-              <w:rPr>
-                <w:rFonts w:ascii="Cambria" w:hAnsi="Cambria"/>
-                <w:i/>
-                <w:color w:val="000000" w:themeColor="text1"/>
-                <w:sz w:val="24"/>
-              </w:rPr>
-              <w:t>ID: 2</w:t>
-            </w:r>
-          </w:p>
-          <w:p>
-            <w:pPr>
-              <w:pStyle w:val="bp"/>
-              <w:rPr>
-                <w:rFonts w:ascii="Cambria" w:hAnsi="Cambria"/>
-                <w:i/>
-                <w:color w:val="000000" w:themeColor="text1"/>
-                <w:sz w:val="24"/>
-              </w:rPr>
-            </w:pPr>
-            <w:r>
-              <w:rPr>
-                <w:rFonts w:ascii="Cambria" w:hAnsi="Cambria"/>
-                <w:i/>
-                <w:color w:val="000000" w:themeColor="text1"/>
-                <w:sz w:val="24"/>
-              </w:rPr>
-              <w:t>Author: Harper Lee</w:t>
-            </w:r>
-          </w:p>
-          <w:p>
-            <w:pPr>
-              <w:pStyle w:val="bp"/>
-              <w:rPr>
-                <w:rFonts w:ascii="Cambria" w:hAnsi="Cambria"/>
-                <w:i/>
-                <w:color w:val="000000" w:themeColor="text1"/>
-                <w:sz w:val="24"/>
-              </w:rPr>
-            </w:pPr>
-            <w:r>
-              <w:rPr>
-                <w:rFonts w:ascii="Cambria" w:hAnsi="Cambria"/>
-                <w:i/>
-                <w:color w:val="000000" w:themeColor="text1"/>
-                <w:sz w:val="24"/>
-              </w:rPr>
-              <w:t>Title: Go Set a Watchman</w:t>
-            </w:r>
-          </w:p>
-          <w:p>
-            <w:pPr>
-              <w:pStyle w:val="bp"/>
-              <w:rPr>
-                <w:rFonts w:ascii="Cambria" w:hAnsi="Cambria"/>
-                <w:i/>
-                <w:color w:val="000000" w:themeColor="text1"/>
-                <w:sz w:val="24"/>
-              </w:rPr>
-            </w:pPr>
-            <w:r>
-              <w:rPr>
-                <w:rFonts w:ascii="Cambria" w:hAnsi="Cambria"/>
-                <w:i/>
-                <w:color w:val="000000" w:themeColor="text1"/>
-                <w:sz w:val="24"/>
-              </w:rPr>
-              <w:t>Call Number: LEE 445</w:t>
-            </w:r>
-          </w:p>
-          <w:p>
-            <w:pPr>
-              <w:pStyle w:val="bp"/>
-              <w:rPr>
-                <w:rFonts w:ascii="Cambria" w:hAnsi="Cambria"/>
-                <w:i/>
-                <w:color w:val="000000" w:themeColor="text1"/>
-                <w:sz w:val="24"/>
-              </w:rPr>
-            </w:pPr>
-          </w:p>
-          <w:p>
-            <w:pPr>
-              <w:pStyle w:val="bp"/>
-              <w:rPr>
-                <w:rFonts w:ascii="Cambria" w:hAnsi="Cambria"/>
-                <w:color w:val="000000" w:themeColor="text1"/>
-                <w:sz w:val="24"/>
-              </w:rPr>
-            </w:pPr>
-            <w:r>
-              <w:rPr>
-                <w:rFonts w:ascii="Cambria" w:hAnsi="Cambria"/>
-                <w:color w:val="000000" w:themeColor="text1"/>
-                <w:sz w:val="24"/>
-              </w:rPr>
-              <w:t>Pending loan list section of main display panel shows:</w:t>
-            </w:r>
-          </w:p>
-          <w:p>
-            <w:pPr>
-              <w:pStyle w:val="bp"/>
-              <w:rPr>
-                <w:rFonts w:ascii="Cambria" w:hAnsi="Cambria"/>
-                <w:i/>
-                <w:color w:val="000000" w:themeColor="text1"/>
-                <w:sz w:val="24"/>
-              </w:rPr>
-            </w:pPr>
-            <w:r>
-              <w:rPr>
-                <w:rFonts w:ascii="Cambria" w:hAnsi="Cambria"/>
-                <w:i/>
-                <w:color w:val="000000" w:themeColor="text1"/>
-                <w:sz w:val="24"/>
-              </w:rPr>
-              <w:t>Loan ID:  0</w:t>
-            </w:r>
-          </w:p>
-          <w:p>
-            <w:pPr>
-              <w:pStyle w:val="bp"/>
-              <w:rPr>
-                <w:rFonts w:ascii="Cambria" w:hAnsi="Cambria"/>
-                <w:i/>
-                <w:color w:val="000000" w:themeColor="text1"/>
-                <w:sz w:val="24"/>
-              </w:rPr>
-            </w:pPr>
-            <w:r>
-              <w:rPr>
-                <w:rFonts w:ascii="Cambria" w:hAnsi="Cambria"/>
-                <w:i/>
-                <w:color w:val="000000" w:themeColor="text1"/>
-                <w:sz w:val="24"/>
-              </w:rPr>
-              <w:t>Author:   Harper Lee</w:t>
-            </w:r>
-          </w:p>
-          <w:p>
-            <w:pPr>
-              <w:pStyle w:val="bp"/>
-              <w:rPr>
-                <w:rFonts w:ascii="Cambria" w:hAnsi="Cambria"/>
-                <w:i/>
-                <w:color w:val="000000" w:themeColor="text1"/>
-                <w:sz w:val="24"/>
-              </w:rPr>
-            </w:pPr>
-            <w:r>
-              <w:rPr>
-                <w:rFonts w:ascii="Cambria" w:hAnsi="Cambria"/>
-                <w:i/>
-                <w:color w:val="000000" w:themeColor="text1"/>
-                <w:sz w:val="24"/>
-              </w:rPr>
-              <w:t>Title:    Go Set a Watchman</w:t>
-            </w:r>
-          </w:p>
-          <w:p>
-            <w:pPr>
-              <w:pStyle w:val="bp"/>
-              <w:rPr>
-                <w:rFonts w:ascii="Cambria" w:hAnsi="Cambria"/>
-                <w:i/>
-                <w:color w:val="000000" w:themeColor="text1"/>
-                <w:sz w:val="24"/>
-              </w:rPr>
-            </w:pPr>
-            <w:r>
-              <w:rPr>
-                <w:rFonts w:ascii="Cambria" w:hAnsi="Cambria"/>
-                <w:i/>
-                <w:color w:val="000000" w:themeColor="text1"/>
-                <w:sz w:val="24"/>
-              </w:rPr>
-              <w:t>Borrower: Josh Kent</w:t>
-            </w:r>
-          </w:p>
-          <w:p>
-            <w:pPr>
-              <w:pStyle w:val="bp"/>
-              <w:rPr>
-                <w:rFonts w:ascii="Cambria" w:hAnsi="Cambria"/>
-                <w:i/>
-                <w:color w:val="000000" w:themeColor="text1"/>
-                <w:sz w:val="24"/>
-              </w:rPr>
-            </w:pPr>
-            <w:r>
-              <w:rPr>
-                <w:rFonts w:ascii="Cambria" w:hAnsi="Cambria"/>
-                <w:i/>
-                <w:color w:val="000000" w:themeColor="text1"/>
-                <w:sz w:val="24"/>
-              </w:rPr>
-              <w:t xml:space="preserve">Borrowed: </w:t>
-            </w:r>
-            <w:r>
-              <w:rPr>
-                <w:rFonts w:ascii="Cambria" w:hAnsi="Cambria"/>
-                <w:i/>
-                <w:color w:val="000000" w:themeColor="text1"/>
-                <w:sz w:val="24"/>
-              </w:rPr>
-              <w:t>&lt;Today’s date&gt;</w:t>
-            </w:r>
-          </w:p>
-          <w:p>
-            <w:pPr>
-              <w:pStyle w:val="bp"/>
-              <w:rPr>
-                <w:rFonts w:ascii="Cambria" w:hAnsi="Cambria"/>
-                <w:i/>
-                <w:color w:val="000000" w:themeColor="text1"/>
-                <w:sz w:val="24"/>
-              </w:rPr>
-            </w:pPr>
-            <w:r>
-              <w:rPr>
-                <w:rFonts w:ascii="Cambria" w:hAnsi="Cambria"/>
-                <w:i/>
-                <w:color w:val="000000" w:themeColor="text1"/>
-                <w:sz w:val="24"/>
-              </w:rPr>
-              <w:t>Due Date: &lt;Date two weeks from today&gt;</w:t>
-            </w:r>
-          </w:p>
-          <w:p>
-            <w:pPr>
-              <w:pStyle w:val="bp"/>
-              <w:rPr>
-                <w:rFonts w:ascii="Cambria" w:hAnsi="Cambria"/>
-                <w:i/>
-                <w:color w:val="000000" w:themeColor="text1"/>
-                <w:sz w:val="24"/>
-              </w:rPr>
-            </w:pPr>
-          </w:p>
-          <w:p>
-            <w:pPr>
-              <w:pStyle w:val="bp"/>
-              <w:rPr>
-                <w:rFonts w:ascii="Cambria" w:hAnsi="Cambria"/>
-                <w:color w:val="000000" w:themeColor="text1"/>
-                <w:sz w:val="24"/>
-              </w:rPr>
-            </w:pPr>
-          </w:p>
-          <w:p>
-            <w:pPr>
-              <w:pStyle w:val="bp"/>
-              <w:rPr>
-                <w:rFonts w:ascii="Cambria" w:hAnsi="Cambria"/>
-                <w:color w:val="000000" w:themeColor="text1"/>
-                <w:sz w:val="24"/>
-              </w:rPr>
-            </w:pPr>
-          </w:p>
-          <w:p>
-            <w:pPr>
-              <w:pStyle w:val="bp"/>
-              <w:rPr>
-                <w:rFonts w:ascii="Cambria" w:hAnsi="Cambria"/>
-                <w:color w:val="000000" w:themeColor="text1"/>
-                <w:sz w:val="24"/>
-              </w:rPr>
-            </w:pPr>
-          </w:p>
-          <w:p>
-            <w:pPr>
-              <w:pStyle w:val="bp"/>
-              <w:rPr>
-                <w:rFonts w:ascii="Cambria" w:hAnsi="Cambria"/>
-                <w:color w:val="000000" w:themeColor="text1"/>
-                <w:sz w:val="24"/>
-              </w:rPr>
-            </w:pPr>
-          </w:p>
-          <w:p>
-            <w:pPr>
-              <w:pStyle w:val="bp"/>
-              <w:rPr>
-                <w:rFonts w:ascii="Cambria" w:hAnsi="Cambria"/>
-                <w:color w:val="000000" w:themeColor="text1"/>
-                <w:sz w:val="24"/>
-              </w:rPr>
-            </w:pPr>
-          </w:p>
-          <w:p>
-            <w:pPr>
-              <w:pStyle w:val="bp"/>
-              <w:rPr>
-                <w:rFonts w:ascii="Cambria" w:hAnsi="Cambria"/>
-                <w:color w:val="000000" w:themeColor="text1"/>
-                <w:sz w:val="24"/>
-              </w:rPr>
-            </w:pPr>
-          </w:p>
-          <w:p>
-            <w:pPr>
-              <w:pStyle w:val="bp"/>
-              <w:rPr>
-                <w:rFonts w:ascii="Cambria" w:hAnsi="Cambria"/>
-                <w:color w:val="000000" w:themeColor="text1"/>
-                <w:sz w:val="24"/>
-              </w:rPr>
-            </w:pPr>
-          </w:p>
         </w:tc>
         <w:tc>
           <w:tcPr>
@@ -8382,6 +8089,24 @@
                 <w:color w:val="000000" w:themeColor="text1"/>
                 <w:sz w:val="24"/>
               </w:rPr>
+              <w:t>Error message is cleared.</w:t>
+            </w:r>
+          </w:p>
+          <w:p>
+            <w:pPr>
+              <w:pStyle w:val="bp"/>
+              <w:rPr>
+                <w:rFonts w:ascii="Cambria" w:hAnsi="Cambria"/>
+                <w:color w:val="000000" w:themeColor="text1"/>
+                <w:sz w:val="24"/>
+              </w:rPr>
+            </w:pPr>
+            <w:r>
+              <w:rPr>
+                <w:rFonts w:ascii="Cambria" w:hAnsi="Cambria"/>
+                <w:color w:val="000000" w:themeColor="text1"/>
+                <w:sz w:val="24"/>
+              </w:rPr>
               <w:t>Current book section of main display panel shows:</w:t>
             </w:r>
           </w:p>
@@ -8571,7 +8296,25 @@
                 <w:color w:val="000000" w:themeColor="text1"/>
                 <w:sz w:val="24"/>
               </w:rPr>
-              <w:t>Borrower: Josh Kent</w:t>
+              <w:t xml:space="preserve">Borrower: </w:t>
+            </w:r>
+            <w:r>
+              <w:rPr>
+                <w:rFonts w:ascii="Cambria" w:hAnsi="Cambria"/>
+                <w:i/>
+                <w:color w:val="000000" w:themeColor="text1"/>
+                <w:sz w:val="24"/>
+              </w:rPr>
+              <w:t>John</w:t>
+            </w:r>
+            <w:r>
+              <w:rPr>
+                <w:rFonts w:ascii="Cambria" w:hAnsi="Cambria"/>
+                <w:i/>
+                <w:color w:val="000000" w:themeColor="text1"/>
+                <w:sz w:val="24"/>
+              </w:rPr>
+              <w:t xml:space="preserve"> Kent</w:t>
             </w:r>
           </w:p>
           <w:p>
@@ -8720,7 +8463,16 @@
                 <w:color w:val="000000" w:themeColor="text1"/>
                 <w:sz w:val="24"/>
               </w:rPr>
-              <w:t>Borrower: Josh Kent</w:t>
+              <w:t>Borrower: John</w:t>
+            </w:r>
+            <w:r>
+              <w:rPr>
+                <w:rFonts w:ascii="Cambria" w:hAnsi="Cambria"/>
+                <w:i/>
+                <w:color w:val="000000" w:themeColor="text1"/>
+                <w:sz w:val="24"/>
+              </w:rPr>
+              <w:t xml:space="preserve"> Kent</w:t>
             </w:r>
           </w:p>
           <w:p>
@@ -8757,7 +8509,6 @@
               <w:pStyle w:val="bp"/>
               <w:rPr>
                 <w:rFonts w:ascii="Cambria" w:hAnsi="Cambria"/>
-                <w:i/>
                 <w:color w:val="000000" w:themeColor="text1"/>
                 <w:sz w:val="24"/>
               </w:rPr>
@@ -8780,49 +8531,6 @@
               </w:rPr>
               <w:t>&lt;Date two weeks from today&gt;</w:t>
             </w:r>
-          </w:p>
-          <w:p>
-            <w:pPr>
-              <w:pStyle w:val="bp"/>
-              <w:rPr>
-                <w:rFonts w:ascii="Cambria" w:hAnsi="Cambria"/>
-                <w:i/>
-                <w:color w:val="000000" w:themeColor="text1"/>
-                <w:sz w:val="24"/>
-              </w:rPr>
-            </w:pPr>
-          </w:p>
-          <w:p>
-            <w:pPr>
-              <w:pStyle w:val="bp"/>
-              <w:rPr>
-                <w:rFonts w:ascii="Cambria" w:hAnsi="Cambria"/>
-                <w:i/>
-                <w:color w:val="000000" w:themeColor="text1"/>
-                <w:sz w:val="24"/>
-              </w:rPr>
-            </w:pPr>
-          </w:p>
-          <w:p>
-            <w:pPr>
-              <w:pStyle w:val="bp"/>
-              <w:rPr>
-                <w:rFonts w:ascii="Cambria" w:hAnsi="Cambria"/>
-                <w:i/>
-                <w:color w:val="000000" w:themeColor="text1"/>
-                <w:sz w:val="24"/>
-              </w:rPr>
-            </w:pPr>
-          </w:p>
-          <w:p>
-            <w:pPr>
-              <w:pStyle w:val="bp"/>
-              <w:rPr>
-                <w:rFonts w:ascii="Cambria" w:hAnsi="Cambria"/>
-                <w:color w:val="000000" w:themeColor="text1"/>
-                <w:sz w:val="24"/>
-              </w:rPr>
-            </w:pPr>
           </w:p>
         </w:tc>
         <w:tc>
@@ -9070,7 +8778,25 @@
                 <w:color w:val="000000" w:themeColor="text1"/>
                 <w:sz w:val="24"/>
               </w:rPr>
-              <w:t>Borrower: Josh Kent</w:t>
+              <w:t>Borrower: Jo</w:t>
+            </w:r>
+            <w:r>
+              <w:rPr>
+                <w:rFonts w:ascii="Cambria" w:hAnsi="Cambria"/>
+                <w:i/>
+                <w:color w:val="000000" w:themeColor="text1"/>
+                <w:sz w:val="24"/>
+              </w:rPr>
+              <w:t>hn</w:t>
+            </w:r>
+            <w:r>
+              <w:rPr>
+                <w:rFonts w:ascii="Cambria" w:hAnsi="Cambria"/>
+                <w:i/>
+                <w:color w:val="000000" w:themeColor="text1"/>
+                <w:sz w:val="24"/>
+              </w:rPr>
+              <w:t xml:space="preserve"> Kent</w:t>
             </w:r>
           </w:p>
           <w:p>
@@ -9219,7 +8945,16 @@
                 <w:color w:val="000000" w:themeColor="text1"/>
                 <w:sz w:val="24"/>
               </w:rPr>
-              <w:t>Borrower: Josh Kent</w:t>
+              <w:t>Borrower: John</w:t>
+            </w:r>
+            <w:r>
+              <w:rPr>
+                <w:rFonts w:ascii="Cambria" w:hAnsi="Cambria"/>
+                <w:i/>
+                <w:color w:val="000000" w:themeColor="text1"/>
+                <w:sz w:val="24"/>
+              </w:rPr>
+              <w:t xml:space="preserve"> Kent</w:t>
             </w:r>
           </w:p>
           <w:p>
@@ -10297,8 +10032,6 @@
               </w:rPr>
               <w:t>HREE</w:t>
             </w:r>
-            <w:bookmarkStart w:id="0" w:name="_GoBack"/>
-            <w:bookmarkEnd w:id="0"/>
           </w:p>
         </w:tc>
       </w:tr>
@@ -10471,7 +10204,7 @@
               <w:pStyle w:val="proc"/>
               <w:numPr>
                 <w:ilvl w:val="0"/>
-                <w:numId w:val="34"/>
+                <w:numId w:val="35"/>
               </w:numPr>
               <w:rPr>
                 <w:rFonts w:ascii="Cambria" w:hAnsi="Cambria"/>
@@ -10517,6 +10250,31 @@
                 <w:color w:val="000000" w:themeColor="text1"/>
                 <w:sz w:val="24"/>
               </w:rPr>
+              <w:t>5</w:t>
+            </w:r>
+            <w:r>
+              <w:rPr>
+                <w:rFonts w:ascii="Cambria" w:hAnsi="Cambria"/>
+                <w:color w:val="000000" w:themeColor="text1"/>
+                <w:sz w:val="24"/>
+              </w:rPr>
+              <w:t xml:space="preserve"> into the </w:t>
+            </w:r>
+            <w:r>
+              <w:rPr>
+                <w:rFonts w:ascii="Cambria" w:hAnsi="Cambria"/>
+                <w:color w:val="000000" w:themeColor="text1"/>
+                <w:sz w:val="24"/>
+              </w:rPr>
+              <w:t xml:space="preserve">Enter </w:t>
+            </w:r>
+            <w:r>
+              <w:rPr>
+                <w:rFonts w:ascii="Cambria" w:hAnsi="Cambria"/>
+                <w:b/>
+                <w:color w:val="000000" w:themeColor="text1"/>
+                <w:sz w:val="24"/>
+              </w:rPr>
               <w:t>3</w:t>
             </w:r>
             <w:r>
@@ -10550,20 +10308,6 @@
               <w:t>Click ‘Swipe Card’ button on the card reader panel</w:t>
             </w:r>
           </w:p>
-          <w:p>
-            <w:pPr>
-              <w:pStyle w:val="proc"/>
-              <w:numPr>
-                <w:ilvl w:val="0"/>
-                <w:numId w:val="0"/>
-              </w:numPr>
-              <w:rPr>
-                <w:rFonts w:ascii="Cambria" w:hAnsi="Cambria"/>
-                <w:color w:val="000000" w:themeColor="text1"/>
-                <w:sz w:val="24"/>
-              </w:rPr>
-            </w:pPr>
-          </w:p>
         </w:tc>
         <w:tc>
           <w:tcPr>
@@ -10574,285 +10318,44 @@
               <w:pStyle w:val="bp"/>
               <w:rPr>
                 <w:rFonts w:ascii="Cambria" w:hAnsi="Cambria"/>
-                <w:color w:val="000000" w:themeColor="text1"/>
-                <w:sz w:val="24"/>
-              </w:rPr>
-            </w:pPr>
-            <w:r>
-              <w:rPr>
-                <w:rFonts w:ascii="Cambria" w:hAnsi="Cambria"/>
-                <w:color w:val="000000" w:themeColor="text1"/>
-                <w:sz w:val="24"/>
-              </w:rPr>
-              <w:t>Main display panel changed to Borrow UI.</w:t>
-            </w:r>
-          </w:p>
-          <w:p>
-            <w:pPr>
-              <w:pStyle w:val="bp"/>
-              <w:rPr>
-                <w:rFonts w:ascii="Cambria" w:hAnsi="Cambria"/>
-                <w:color w:val="000000" w:themeColor="text1"/>
-                <w:sz w:val="24"/>
-              </w:rPr>
-            </w:pPr>
-            <w:r>
-              <w:rPr>
-                <w:rFonts w:ascii="Cambria" w:hAnsi="Cambria"/>
-                <w:color w:val="000000" w:themeColor="text1"/>
-                <w:sz w:val="24"/>
-              </w:rPr>
-              <w:t xml:space="preserve">Main display panel shows the following borrower details: </w:t>
-            </w:r>
-            <w:r>
-              <w:rPr>
-                <w:rFonts w:ascii="Cambria" w:hAnsi="Cambria"/>
-                <w:i/>
-                <w:color w:val="000000" w:themeColor="text1"/>
-                <w:sz w:val="24"/>
-              </w:rPr>
-              <w:t xml:space="preserve">Id: </w:t>
-            </w:r>
-            <w:r>
-              <w:rPr>
-                <w:rFonts w:ascii="Cambria" w:hAnsi="Cambria"/>
-                <w:i/>
-                <w:color w:val="000000" w:themeColor="text1"/>
-                <w:sz w:val="24"/>
-              </w:rPr>
-              <w:t>3</w:t>
-            </w:r>
-            <w:r>
-              <w:rPr>
-                <w:rFonts w:ascii="Cambria" w:hAnsi="Cambria"/>
-                <w:i/>
-                <w:color w:val="000000" w:themeColor="text1"/>
-                <w:sz w:val="24"/>
-              </w:rPr>
-              <w:t xml:space="preserve"> Name: J</w:t>
-            </w:r>
-            <w:r>
-              <w:rPr>
-                <w:rFonts w:ascii="Cambria" w:hAnsi="Cambria"/>
-                <w:i/>
-                <w:color w:val="000000" w:themeColor="text1"/>
-                <w:sz w:val="24"/>
-              </w:rPr>
-              <w:t>ason</w:t>
-            </w:r>
-            <w:r>
-              <w:rPr>
-                <w:rFonts w:ascii="Cambria" w:hAnsi="Cambria"/>
-                <w:i/>
-                <w:color w:val="000000" w:themeColor="text1"/>
-                <w:sz w:val="24"/>
-              </w:rPr>
-              <w:t xml:space="preserve"> Kent Contact: 6</w:t>
-            </w:r>
-            <w:r>
-              <w:rPr>
-                <w:rFonts w:ascii="Cambria" w:hAnsi="Cambria"/>
-                <w:i/>
-                <w:color w:val="000000" w:themeColor="text1"/>
-                <w:sz w:val="24"/>
-              </w:rPr>
-              <w:t>4646464</w:t>
-            </w:r>
-          </w:p>
-          <w:p>
-            <w:pPr>
-              <w:pStyle w:val="bp"/>
-              <w:rPr>
-                <w:rFonts w:ascii="Cambria" w:hAnsi="Cambria"/>
-                <w:color w:val="000000" w:themeColor="text1"/>
-                <w:sz w:val="24"/>
-              </w:rPr>
-            </w:pPr>
-          </w:p>
-          <w:p>
-            <w:pPr>
-              <w:pStyle w:val="bp"/>
-              <w:rPr>
-                <w:rFonts w:ascii="Cambria" w:hAnsi="Cambria"/>
-                <w:i/>
-                <w:color w:val="000000" w:themeColor="text1"/>
-                <w:sz w:val="24"/>
-              </w:rPr>
-            </w:pPr>
-            <w:r>
-              <w:rPr>
-                <w:rFonts w:ascii="Cambria" w:hAnsi="Cambria"/>
-                <w:color w:val="000000" w:themeColor="text1"/>
-                <w:sz w:val="24"/>
-              </w:rPr>
-              <w:t>Borrowing restrictions section of main display panel is empty.</w:t>
-            </w:r>
-          </w:p>
-          <w:p>
-            <w:pPr>
-              <w:pStyle w:val="bp"/>
-              <w:rPr>
-                <w:rFonts w:ascii="Cambria" w:hAnsi="Cambria"/>
-                <w:color w:val="000000" w:themeColor="text1"/>
-                <w:sz w:val="24"/>
-              </w:rPr>
-            </w:pPr>
-          </w:p>
-          <w:p>
-            <w:pPr>
-              <w:pStyle w:val="bp"/>
-              <w:rPr>
-                <w:rFonts w:ascii="Cambria" w:hAnsi="Cambria"/>
-                <w:i/>
-                <w:color w:val="000000" w:themeColor="text1"/>
-                <w:sz w:val="24"/>
-              </w:rPr>
-            </w:pPr>
-            <w:r>
-              <w:rPr>
-                <w:rFonts w:ascii="Cambria" w:hAnsi="Cambria"/>
-                <w:color w:val="000000" w:themeColor="text1"/>
-                <w:sz w:val="24"/>
-              </w:rPr>
-              <w:t>Existing loans section of main display panel is empty.</w:t>
-            </w:r>
-          </w:p>
-          <w:p>
-            <w:pPr>
-              <w:pStyle w:val="bp"/>
-              <w:rPr>
-                <w:rFonts w:ascii="Cambria" w:hAnsi="Cambria"/>
-                <w:i/>
-                <w:color w:val="000000" w:themeColor="text1"/>
-                <w:sz w:val="24"/>
-              </w:rPr>
-            </w:pPr>
-          </w:p>
-          <w:p>
-            <w:pPr>
-              <w:pStyle w:val="bp"/>
-              <w:rPr>
-                <w:rFonts w:ascii="Cambria" w:hAnsi="Cambria"/>
-                <w:color w:val="000000" w:themeColor="text1"/>
-                <w:sz w:val="24"/>
-              </w:rPr>
-            </w:pPr>
-            <w:r>
-              <w:rPr>
-                <w:rFonts w:ascii="Cambria" w:hAnsi="Cambria"/>
-                <w:color w:val="000000" w:themeColor="text1"/>
-                <w:sz w:val="24"/>
-              </w:rPr>
-              <w:t xml:space="preserve">Card reader disabled. </w:t>
-            </w:r>
-          </w:p>
-          <w:p>
-            <w:pPr>
-              <w:pStyle w:val="bp"/>
-              <w:rPr>
-                <w:rFonts w:ascii="Cambria" w:hAnsi="Cambria"/>
-                <w:color w:val="000000" w:themeColor="text1"/>
-                <w:sz w:val="24"/>
-              </w:rPr>
-            </w:pPr>
-            <w:r>
-              <w:rPr>
-                <w:rFonts w:ascii="Cambria" w:hAnsi="Cambria"/>
-                <w:color w:val="000000" w:themeColor="text1"/>
-                <w:sz w:val="24"/>
-              </w:rPr>
-              <w:t>Scanner enabled.</w:t>
-            </w:r>
-          </w:p>
-          <w:p>
-            <w:pPr>
-              <w:pStyle w:val="bp"/>
-              <w:rPr>
-                <w:rFonts w:ascii="Cambria" w:hAnsi="Cambria"/>
-                <w:color w:val="000000" w:themeColor="text1"/>
-                <w:sz w:val="24"/>
-              </w:rPr>
-            </w:pPr>
-          </w:p>
-          <w:p>
-            <w:pPr>
-              <w:pStyle w:val="bp"/>
-              <w:rPr>
-                <w:rFonts w:ascii="Cambria" w:hAnsi="Cambria"/>
-                <w:color w:val="000000" w:themeColor="text1"/>
-                <w:sz w:val="24"/>
-              </w:rPr>
-            </w:pPr>
-          </w:p>
-          <w:p>
-            <w:pPr>
-              <w:pStyle w:val="bp"/>
-              <w:rPr>
-                <w:rFonts w:ascii="Cambria" w:hAnsi="Cambria"/>
-                <w:color w:val="000000" w:themeColor="text1"/>
-                <w:sz w:val="24"/>
-              </w:rPr>
-            </w:pPr>
-          </w:p>
-          <w:p>
-            <w:pPr>
-              <w:pStyle w:val="bp"/>
-              <w:rPr>
-                <w:rFonts w:ascii="Cambria" w:hAnsi="Cambria"/>
-                <w:color w:val="000000" w:themeColor="text1"/>
-                <w:sz w:val="24"/>
-              </w:rPr>
-            </w:pPr>
-          </w:p>
-          <w:p>
-            <w:pPr>
-              <w:pStyle w:val="bp"/>
-              <w:rPr>
-                <w:rFonts w:ascii="Cambria" w:hAnsi="Cambria"/>
-                <w:color w:val="000000" w:themeColor="text1"/>
-                <w:sz w:val="24"/>
-              </w:rPr>
-            </w:pPr>
-          </w:p>
-          <w:p>
-            <w:pPr>
-              <w:pStyle w:val="bp"/>
-              <w:rPr>
-                <w:rFonts w:ascii="Cambria" w:hAnsi="Cambria"/>
-                <w:color w:val="000000" w:themeColor="text1"/>
-                <w:sz w:val="24"/>
-              </w:rPr>
-            </w:pPr>
-          </w:p>
-          <w:p>
-            <w:pPr>
-              <w:pStyle w:val="bp"/>
-              <w:rPr>
-                <w:rFonts w:ascii="Cambria" w:hAnsi="Cambria"/>
-                <w:color w:val="000000" w:themeColor="text1"/>
-                <w:sz w:val="24"/>
-              </w:rPr>
-            </w:pPr>
-          </w:p>
-          <w:p>
-            <w:pPr>
-              <w:pStyle w:val="bp"/>
-              <w:rPr>
-                <w:rFonts w:ascii="Cambria" w:hAnsi="Cambria"/>
-                <w:color w:val="000000" w:themeColor="text1"/>
-                <w:sz w:val="24"/>
-              </w:rPr>
-            </w:pPr>
-          </w:p>
-          <w:p>
-            <w:pPr>
-              <w:pStyle w:val="bp"/>
-              <w:rPr>
-                <w:rFonts w:ascii="Cambria" w:hAnsi="Cambria"/>
-                <w:color w:val="000000" w:themeColor="text1"/>
-                <w:sz w:val="24"/>
-              </w:rPr>
-            </w:pPr>
+                <w:i/>
+                <w:color w:val="000000" w:themeColor="text1"/>
+                <w:sz w:val="24"/>
+              </w:rPr>
+            </w:pPr>
+            <w:r>
+              <w:rPr>
+                <w:rFonts w:ascii="Cambria" w:hAnsi="Cambria"/>
+                <w:color w:val="000000" w:themeColor="text1"/>
+                <w:sz w:val="24"/>
+              </w:rPr>
+              <w:t>Main display panel show</w:t>
+            </w:r>
+            <w:r>
+              <w:rPr>
+                <w:rFonts w:ascii="Cambria" w:hAnsi="Cambria"/>
+                <w:color w:val="000000" w:themeColor="text1"/>
+                <w:sz w:val="24"/>
+              </w:rPr>
+              <w:t>s</w:t>
+            </w:r>
+            <w:r>
+              <w:rPr>
+                <w:rFonts w:ascii="Cambria" w:hAnsi="Cambria"/>
+                <w:color w:val="000000" w:themeColor="text1"/>
+                <w:sz w:val="24"/>
+              </w:rPr>
+              <w:t xml:space="preserve"> error message: </w:t>
+            </w:r>
+            <w:r>
+              <w:rPr>
+                <w:rFonts w:ascii="Cambria" w:hAnsi="Cambria"/>
+                <w:i/>
+                <w:color w:val="000000" w:themeColor="text1"/>
+                <w:sz w:val="24"/>
+              </w:rPr>
+              <w:t>Member: 5 not found</w:t>
+            </w:r>
           </w:p>
         </w:tc>
         <w:tc>
@@ -10945,6 +10448,67 @@
                 <w:sz w:val="24"/>
               </w:rPr>
             </w:pPr>
+            <w:r>
+              <w:rPr>
+                <w:rFonts w:ascii="Cambria" w:hAnsi="Cambria"/>
+                <w:color w:val="000000" w:themeColor="text1"/>
+                <w:sz w:val="24"/>
+              </w:rPr>
+              <w:t xml:space="preserve">Enter </w:t>
+            </w:r>
+            <w:r>
+              <w:rPr>
+                <w:rFonts w:ascii="Cambria" w:hAnsi="Cambria"/>
+                <w:b/>
+                <w:color w:val="000000" w:themeColor="text1"/>
+                <w:sz w:val="24"/>
+              </w:rPr>
+              <w:t>3</w:t>
+            </w:r>
+            <w:r>
+              <w:rPr>
+                <w:rFonts w:ascii="Cambria" w:hAnsi="Cambria"/>
+                <w:color w:val="000000" w:themeColor="text1"/>
+                <w:sz w:val="24"/>
+              </w:rPr>
+              <w:t xml:space="preserve"> into the card reader text box.</w:t>
+            </w:r>
+          </w:p>
+          <w:p>
+            <w:pPr>
+              <w:pStyle w:val="proc"/>
+              <w:numPr>
+                <w:ilvl w:val="0"/>
+                <w:numId w:val="0"/>
+              </w:numPr>
+              <w:rPr>
+                <w:rFonts w:ascii="Cambria" w:hAnsi="Cambria"/>
+                <w:color w:val="000000" w:themeColor="text1"/>
+                <w:sz w:val="24"/>
+              </w:rPr>
+            </w:pPr>
+            <w:r>
+              <w:rPr>
+                <w:rFonts w:ascii="Cambria" w:hAnsi="Cambria"/>
+                <w:color w:val="000000" w:themeColor="text1"/>
+                <w:sz w:val="24"/>
+              </w:rPr>
+              <w:t>Click ‘Swipe Card’ button on the card reader panel</w:t>
+            </w:r>
+          </w:p>
+          <w:p>
+            <w:pPr>
+              <w:pStyle w:val="proc"/>
+              <w:numPr>
+                <w:ilvl w:val="0"/>
+                <w:numId w:val="0"/>
+              </w:numPr>
+              <w:rPr>
+                <w:rFonts w:ascii="Cambria" w:hAnsi="Cambria"/>
+                <w:color w:val="000000" w:themeColor="text1"/>
+                <w:sz w:val="24"/>
+              </w:rPr>
+            </w:pPr>
           </w:p>
         </w:tc>
         <w:tc>
@@ -10960,6 +10524,2422 @@
                 <w:sz w:val="24"/>
               </w:rPr>
             </w:pPr>
+            <w:r>
+              <w:rPr>
+                <w:rFonts w:ascii="Cambria" w:hAnsi="Cambria"/>
+                <w:color w:val="000000" w:themeColor="text1"/>
+                <w:sz w:val="24"/>
+              </w:rPr>
+              <w:t>Main display panel changed to Borrow UI.</w:t>
+            </w:r>
+          </w:p>
+          <w:p>
+            <w:pPr>
+              <w:pStyle w:val="bp"/>
+              <w:rPr>
+                <w:rFonts w:ascii="Cambria" w:hAnsi="Cambria"/>
+                <w:color w:val="000000" w:themeColor="text1"/>
+                <w:sz w:val="24"/>
+              </w:rPr>
+            </w:pPr>
+            <w:r>
+              <w:rPr>
+                <w:rFonts w:ascii="Cambria" w:hAnsi="Cambria"/>
+                <w:color w:val="000000" w:themeColor="text1"/>
+                <w:sz w:val="24"/>
+              </w:rPr>
+              <w:t xml:space="preserve">Main display panel shows the following borrower details: </w:t>
+            </w:r>
+            <w:r>
+              <w:rPr>
+                <w:rFonts w:ascii="Cambria" w:hAnsi="Cambria"/>
+                <w:i/>
+                <w:color w:val="000000" w:themeColor="text1"/>
+                <w:sz w:val="24"/>
+              </w:rPr>
+              <w:t xml:space="preserve">Id: </w:t>
+            </w:r>
+            <w:r>
+              <w:rPr>
+                <w:rFonts w:ascii="Cambria" w:hAnsi="Cambria"/>
+                <w:i/>
+                <w:color w:val="000000" w:themeColor="text1"/>
+                <w:sz w:val="24"/>
+              </w:rPr>
+              <w:t>3</w:t>
+            </w:r>
+            <w:r>
+              <w:rPr>
+                <w:rFonts w:ascii="Cambria" w:hAnsi="Cambria"/>
+                <w:i/>
+                <w:color w:val="000000" w:themeColor="text1"/>
+                <w:sz w:val="24"/>
+              </w:rPr>
+              <w:t xml:space="preserve"> Name: J</w:t>
+            </w:r>
+            <w:r>
+              <w:rPr>
+                <w:rFonts w:ascii="Cambria" w:hAnsi="Cambria"/>
+                <w:i/>
+                <w:color w:val="000000" w:themeColor="text1"/>
+                <w:sz w:val="24"/>
+              </w:rPr>
+              <w:t>ason</w:t>
+            </w:r>
+            <w:r>
+              <w:rPr>
+                <w:rFonts w:ascii="Cambria" w:hAnsi="Cambria"/>
+                <w:i/>
+                <w:color w:val="000000" w:themeColor="text1"/>
+                <w:sz w:val="24"/>
+              </w:rPr>
+              <w:t xml:space="preserve"> Kent Contact: 6</w:t>
+            </w:r>
+            <w:r>
+              <w:rPr>
+                <w:rFonts w:ascii="Cambria" w:hAnsi="Cambria"/>
+                <w:i/>
+                <w:color w:val="000000" w:themeColor="text1"/>
+                <w:sz w:val="24"/>
+              </w:rPr>
+              <w:t>4646464</w:t>
+            </w:r>
+          </w:p>
+          <w:p>
+            <w:pPr>
+              <w:pStyle w:val="bp"/>
+              <w:rPr>
+                <w:rFonts w:ascii="Cambria" w:hAnsi="Cambria"/>
+                <w:color w:val="000000" w:themeColor="text1"/>
+                <w:sz w:val="24"/>
+              </w:rPr>
+            </w:pPr>
+          </w:p>
+          <w:p>
+            <w:pPr>
+              <w:pStyle w:val="bp"/>
+              <w:rPr>
+                <w:rFonts w:ascii="Cambria" w:hAnsi="Cambria"/>
+                <w:i/>
+                <w:color w:val="000000" w:themeColor="text1"/>
+                <w:sz w:val="24"/>
+              </w:rPr>
+            </w:pPr>
+            <w:r>
+              <w:rPr>
+                <w:rFonts w:ascii="Cambria" w:hAnsi="Cambria"/>
+                <w:color w:val="000000" w:themeColor="text1"/>
+                <w:sz w:val="24"/>
+              </w:rPr>
+              <w:t>Borrowing restrictions section of main display panel is empty.</w:t>
+            </w:r>
+          </w:p>
+          <w:p>
+            <w:pPr>
+              <w:pStyle w:val="bp"/>
+              <w:rPr>
+                <w:rFonts w:ascii="Cambria" w:hAnsi="Cambria"/>
+                <w:color w:val="000000" w:themeColor="text1"/>
+                <w:sz w:val="24"/>
+              </w:rPr>
+            </w:pPr>
+          </w:p>
+          <w:p>
+            <w:pPr>
+              <w:pStyle w:val="bp"/>
+              <w:rPr>
+                <w:rFonts w:ascii="Cambria" w:hAnsi="Cambria"/>
+                <w:i/>
+                <w:color w:val="000000" w:themeColor="text1"/>
+                <w:sz w:val="24"/>
+              </w:rPr>
+            </w:pPr>
+            <w:r>
+              <w:rPr>
+                <w:rFonts w:ascii="Cambria" w:hAnsi="Cambria"/>
+                <w:color w:val="000000" w:themeColor="text1"/>
+                <w:sz w:val="24"/>
+              </w:rPr>
+              <w:t>Existing loans section of main display panel is empty.</w:t>
+            </w:r>
+          </w:p>
+          <w:p>
+            <w:pPr>
+              <w:pStyle w:val="bp"/>
+              <w:rPr>
+                <w:rFonts w:ascii="Cambria" w:hAnsi="Cambria"/>
+                <w:i/>
+                <w:color w:val="000000" w:themeColor="text1"/>
+                <w:sz w:val="24"/>
+              </w:rPr>
+            </w:pPr>
+          </w:p>
+          <w:p>
+            <w:pPr>
+              <w:pStyle w:val="bp"/>
+              <w:rPr>
+                <w:rFonts w:ascii="Cambria" w:hAnsi="Cambria"/>
+                <w:color w:val="000000" w:themeColor="text1"/>
+                <w:sz w:val="24"/>
+              </w:rPr>
+            </w:pPr>
+            <w:r>
+              <w:rPr>
+                <w:rFonts w:ascii="Cambria" w:hAnsi="Cambria"/>
+                <w:color w:val="000000" w:themeColor="text1"/>
+                <w:sz w:val="24"/>
+              </w:rPr>
+              <w:t xml:space="preserve">Card reader disabled. </w:t>
+            </w:r>
+          </w:p>
+          <w:p>
+            <w:pPr>
+              <w:pStyle w:val="bp"/>
+              <w:rPr>
+                <w:rFonts w:ascii="Cambria" w:hAnsi="Cambria"/>
+                <w:color w:val="000000" w:themeColor="text1"/>
+                <w:sz w:val="24"/>
+              </w:rPr>
+            </w:pPr>
+            <w:r>
+              <w:rPr>
+                <w:rFonts w:ascii="Cambria" w:hAnsi="Cambria"/>
+                <w:color w:val="000000" w:themeColor="text1"/>
+                <w:sz w:val="24"/>
+              </w:rPr>
+              <w:t>Scanner enabled.</w:t>
+            </w:r>
+          </w:p>
+          <w:p>
+            <w:pPr>
+              <w:pStyle w:val="bp"/>
+              <w:rPr>
+                <w:rFonts w:ascii="Cambria" w:hAnsi="Cambria"/>
+                <w:color w:val="000000" w:themeColor="text1"/>
+                <w:sz w:val="24"/>
+              </w:rPr>
+            </w:pPr>
+          </w:p>
+          <w:p>
+            <w:pPr>
+              <w:pStyle w:val="bp"/>
+              <w:rPr>
+                <w:rFonts w:ascii="Cambria" w:hAnsi="Cambria"/>
+                <w:color w:val="000000" w:themeColor="text1"/>
+                <w:sz w:val="24"/>
+              </w:rPr>
+            </w:pPr>
+          </w:p>
+          <w:p>
+            <w:pPr>
+              <w:pStyle w:val="bp"/>
+              <w:rPr>
+                <w:rFonts w:ascii="Cambria" w:hAnsi="Cambria"/>
+                <w:color w:val="000000" w:themeColor="text1"/>
+                <w:sz w:val="24"/>
+              </w:rPr>
+            </w:pPr>
+          </w:p>
+          <w:p>
+            <w:pPr>
+              <w:pStyle w:val="bp"/>
+              <w:rPr>
+                <w:rFonts w:ascii="Cambria" w:hAnsi="Cambria"/>
+                <w:color w:val="000000" w:themeColor="text1"/>
+                <w:sz w:val="24"/>
+              </w:rPr>
+            </w:pPr>
+          </w:p>
+          <w:p>
+            <w:pPr>
+              <w:pStyle w:val="bp"/>
+              <w:rPr>
+                <w:rFonts w:ascii="Cambria" w:hAnsi="Cambria"/>
+                <w:color w:val="000000" w:themeColor="text1"/>
+                <w:sz w:val="24"/>
+              </w:rPr>
+            </w:pPr>
+          </w:p>
+          <w:p>
+            <w:pPr>
+              <w:pStyle w:val="bp"/>
+              <w:rPr>
+                <w:rFonts w:ascii="Cambria" w:hAnsi="Cambria"/>
+                <w:color w:val="000000" w:themeColor="text1"/>
+                <w:sz w:val="24"/>
+              </w:rPr>
+            </w:pPr>
+          </w:p>
+        </w:tc>
+        <w:tc>
+          <w:tcPr>
+            <w:tcW w:w="714" w:type="dxa"/>
+          </w:tcPr>
+          <w:p>
+            <w:pPr>
+              <w:pStyle w:val="RowHeadings"/>
+              <w:spacing w:before="80" w:after="80"/>
+              <w:jc w:val="center"/>
+              <w:rPr>
+                <w:rFonts w:ascii="Cambria" w:hAnsi="Cambria"/>
+                <w:color w:val="000000" w:themeColor="text1"/>
+              </w:rPr>
+            </w:pPr>
+          </w:p>
+        </w:tc>
+        <w:tc>
+          <w:tcPr>
+            <w:tcW w:w="714" w:type="dxa"/>
+          </w:tcPr>
+          <w:p>
+            <w:pPr>
+              <w:pStyle w:val="RowHeadings"/>
+              <w:spacing w:before="80" w:after="80"/>
+              <w:rPr>
+                <w:rFonts w:ascii="Cambria" w:hAnsi="Cambria"/>
+                <w:color w:val="000000" w:themeColor="text1"/>
+              </w:rPr>
+            </w:pPr>
+          </w:p>
+        </w:tc>
+      </w:tr>
+      <w:tr>
+        <w:tblPrEx>
+          <w:tblBorders>
+            <w:top w:val="single" w:sz="6" w:space="0" w:color="auto"/>
+            <w:left w:val="single" w:sz="6" w:space="0" w:color="auto"/>
+            <w:bottom w:val="single" w:sz="6" w:space="0" w:color="auto"/>
+            <w:right w:val="single" w:sz="6" w:space="0" w:color="auto"/>
+            <w:insideH w:val="single" w:sz="6" w:space="0" w:color="auto"/>
+            <w:insideV w:val="single" w:sz="6" w:space="0" w:color="auto"/>
+          </w:tblBorders>
+        </w:tblPrEx>
+        <w:trPr>
+          <w:cantSplit/>
+          <w:trHeight w:val="80"/>
+        </w:trPr>
+        <w:tc>
+          <w:tcPr>
+            <w:tcW w:w="558" w:type="dxa"/>
+            <w:tcBorders>
+              <w:right w:val="single" w:sz="4" w:space="0" w:color="auto"/>
+            </w:tcBorders>
+          </w:tcPr>
+          <w:p>
+            <w:pPr>
+              <w:pStyle w:val="proc"/>
+              <w:numPr>
+                <w:ilvl w:val="0"/>
+                <w:numId w:val="34"/>
+              </w:numPr>
+              <w:rPr>
+                <w:rFonts w:ascii="Cambria" w:hAnsi="Cambria"/>
+                <w:color w:val="000000" w:themeColor="text1"/>
+                <w:sz w:val="24"/>
+              </w:rPr>
+            </w:pPr>
+          </w:p>
+        </w:tc>
+        <w:tc>
+          <w:tcPr>
+            <w:tcW w:w="5596" w:type="dxa"/>
+            <w:gridSpan w:val="3"/>
+            <w:tcBorders>
+              <w:left w:val="single" w:sz="4" w:space="0" w:color="auto"/>
+            </w:tcBorders>
+          </w:tcPr>
+          <w:p>
+            <w:pPr>
+              <w:pStyle w:val="proc"/>
+              <w:numPr>
+                <w:ilvl w:val="0"/>
+                <w:numId w:val="0"/>
+              </w:numPr>
+              <w:rPr>
+                <w:rFonts w:ascii="Cambria" w:hAnsi="Cambria"/>
+                <w:color w:val="000000" w:themeColor="text1"/>
+                <w:sz w:val="24"/>
+              </w:rPr>
+            </w:pPr>
+            <w:r>
+              <w:rPr>
+                <w:rFonts w:ascii="Cambria" w:hAnsi="Cambria"/>
+                <w:color w:val="000000" w:themeColor="text1"/>
+                <w:sz w:val="24"/>
+              </w:rPr>
+              <w:t xml:space="preserve">Enter </w:t>
+            </w:r>
+            <w:r>
+              <w:rPr>
+                <w:rFonts w:ascii="Cambria" w:hAnsi="Cambria"/>
+                <w:b/>
+                <w:color w:val="000000" w:themeColor="text1"/>
+                <w:sz w:val="24"/>
+              </w:rPr>
+              <w:t>89</w:t>
+            </w:r>
+            <w:r>
+              <w:rPr>
+                <w:rFonts w:ascii="Cambria" w:hAnsi="Cambria"/>
+                <w:color w:val="000000" w:themeColor="text1"/>
+                <w:sz w:val="24"/>
+              </w:rPr>
+              <w:t xml:space="preserve"> into the </w:t>
+            </w:r>
+            <w:r>
+              <w:rPr>
+                <w:rFonts w:ascii="Cambria" w:hAnsi="Cambria"/>
+                <w:color w:val="000000" w:themeColor="text1"/>
+                <w:sz w:val="24"/>
+              </w:rPr>
+              <w:t>scanner text box.</w:t>
+            </w:r>
+          </w:p>
+          <w:p>
+            <w:pPr>
+              <w:pStyle w:val="proc"/>
+              <w:numPr>
+                <w:ilvl w:val="0"/>
+                <w:numId w:val="0"/>
+              </w:numPr>
+              <w:rPr>
+                <w:rFonts w:ascii="Cambria" w:hAnsi="Cambria"/>
+                <w:color w:val="000000" w:themeColor="text1"/>
+                <w:sz w:val="24"/>
+              </w:rPr>
+            </w:pPr>
+            <w:r>
+              <w:rPr>
+                <w:rFonts w:ascii="Cambria" w:hAnsi="Cambria"/>
+                <w:color w:val="000000" w:themeColor="text1"/>
+                <w:sz w:val="24"/>
+              </w:rPr>
+              <w:t>Click ‘Scan Book Barcode’ button on the scanner panel</w:t>
+            </w:r>
+          </w:p>
+        </w:tc>
+        <w:tc>
+          <w:tcPr>
+            <w:tcW w:w="5596" w:type="dxa"/>
+          </w:tcPr>
+          <w:p>
+            <w:pPr>
+              <w:pStyle w:val="bp"/>
+              <w:rPr>
+                <w:rFonts w:ascii="Cambria" w:hAnsi="Cambria"/>
+                <w:color w:val="000000" w:themeColor="text1"/>
+                <w:sz w:val="24"/>
+              </w:rPr>
+            </w:pPr>
+            <w:r>
+              <w:rPr>
+                <w:rFonts w:ascii="Cambria" w:hAnsi="Cambria"/>
+                <w:color w:val="000000" w:themeColor="text1"/>
+                <w:sz w:val="24"/>
+              </w:rPr>
+              <w:t xml:space="preserve">Main display panels shows error message: </w:t>
+            </w:r>
+            <w:r>
+              <w:rPr>
+                <w:rFonts w:ascii="Cambria" w:hAnsi="Cambria"/>
+                <w:i/>
+                <w:color w:val="000000" w:themeColor="text1"/>
+                <w:sz w:val="24"/>
+              </w:rPr>
+              <w:t>Boo</w:t>
+            </w:r>
+            <w:r>
+              <w:rPr>
+                <w:rFonts w:ascii="Cambria" w:hAnsi="Cambria"/>
+                <w:i/>
+                <w:color w:val="000000" w:themeColor="text1"/>
+                <w:sz w:val="24"/>
+              </w:rPr>
+              <w:t>k not found</w:t>
+            </w:r>
+          </w:p>
+          <w:p>
+            <w:pPr>
+              <w:pStyle w:val="bp"/>
+              <w:rPr>
+                <w:rFonts w:ascii="Cambria" w:hAnsi="Cambria"/>
+                <w:color w:val="000000" w:themeColor="text1"/>
+                <w:sz w:val="24"/>
+              </w:rPr>
+            </w:pPr>
+          </w:p>
+        </w:tc>
+        <w:tc>
+          <w:tcPr>
+            <w:tcW w:w="714" w:type="dxa"/>
+          </w:tcPr>
+          <w:p>
+            <w:pPr>
+              <w:pStyle w:val="RowHeadings"/>
+              <w:spacing w:before="80" w:after="80"/>
+              <w:jc w:val="center"/>
+              <w:rPr>
+                <w:rFonts w:ascii="Cambria" w:hAnsi="Cambria"/>
+                <w:color w:val="000000" w:themeColor="text1"/>
+              </w:rPr>
+            </w:pPr>
+          </w:p>
+        </w:tc>
+        <w:tc>
+          <w:tcPr>
+            <w:tcW w:w="714" w:type="dxa"/>
+          </w:tcPr>
+          <w:p>
+            <w:pPr>
+              <w:pStyle w:val="RowHeadings"/>
+              <w:spacing w:before="80" w:after="80"/>
+              <w:rPr>
+                <w:rFonts w:ascii="Cambria" w:hAnsi="Cambria"/>
+                <w:color w:val="000000" w:themeColor="text1"/>
+              </w:rPr>
+            </w:pPr>
+          </w:p>
+        </w:tc>
+      </w:tr>
+      <w:tr>
+        <w:tblPrEx>
+          <w:tblBorders>
+            <w:top w:val="single" w:sz="6" w:space="0" w:color="auto"/>
+            <w:left w:val="single" w:sz="6" w:space="0" w:color="auto"/>
+            <w:bottom w:val="single" w:sz="6" w:space="0" w:color="auto"/>
+            <w:right w:val="single" w:sz="6" w:space="0" w:color="auto"/>
+            <w:insideH w:val="single" w:sz="6" w:space="0" w:color="auto"/>
+            <w:insideV w:val="single" w:sz="6" w:space="0" w:color="auto"/>
+          </w:tblBorders>
+        </w:tblPrEx>
+        <w:trPr>
+          <w:cantSplit/>
+          <w:trHeight w:val="80"/>
+        </w:trPr>
+        <w:tc>
+          <w:tcPr>
+            <w:tcW w:w="558" w:type="dxa"/>
+            <w:tcBorders>
+              <w:right w:val="single" w:sz="4" w:space="0" w:color="auto"/>
+            </w:tcBorders>
+          </w:tcPr>
+          <w:p>
+            <w:pPr>
+              <w:pStyle w:val="proc"/>
+              <w:numPr>
+                <w:ilvl w:val="0"/>
+                <w:numId w:val="34"/>
+              </w:numPr>
+              <w:rPr>
+                <w:rFonts w:ascii="Cambria" w:hAnsi="Cambria"/>
+                <w:color w:val="000000" w:themeColor="text1"/>
+                <w:sz w:val="24"/>
+              </w:rPr>
+            </w:pPr>
+          </w:p>
+        </w:tc>
+        <w:tc>
+          <w:tcPr>
+            <w:tcW w:w="5596" w:type="dxa"/>
+            <w:gridSpan w:val="3"/>
+            <w:tcBorders>
+              <w:left w:val="single" w:sz="4" w:space="0" w:color="auto"/>
+            </w:tcBorders>
+          </w:tcPr>
+          <w:p>
+            <w:pPr>
+              <w:pStyle w:val="proc"/>
+              <w:numPr>
+                <w:ilvl w:val="0"/>
+                <w:numId w:val="0"/>
+              </w:numPr>
+              <w:rPr>
+                <w:rFonts w:ascii="Cambria" w:hAnsi="Cambria"/>
+                <w:color w:val="000000" w:themeColor="text1"/>
+                <w:sz w:val="24"/>
+              </w:rPr>
+            </w:pPr>
+            <w:r>
+              <w:rPr>
+                <w:rFonts w:ascii="Cambria" w:hAnsi="Cambria"/>
+                <w:color w:val="000000" w:themeColor="text1"/>
+                <w:sz w:val="24"/>
+              </w:rPr>
+              <w:t xml:space="preserve">Enter </w:t>
+            </w:r>
+            <w:r>
+              <w:rPr>
+                <w:rFonts w:ascii="Cambria" w:hAnsi="Cambria"/>
+                <w:b/>
+                <w:color w:val="000000" w:themeColor="text1"/>
+                <w:sz w:val="24"/>
+              </w:rPr>
+              <w:t xml:space="preserve">1 </w:t>
+            </w:r>
+            <w:r>
+              <w:rPr>
+                <w:rFonts w:ascii="Cambria" w:hAnsi="Cambria"/>
+                <w:color w:val="000000" w:themeColor="text1"/>
+                <w:sz w:val="24"/>
+              </w:rPr>
+              <w:t>into the scanner text box.</w:t>
+            </w:r>
+          </w:p>
+          <w:p>
+            <w:pPr>
+              <w:pStyle w:val="proc"/>
+              <w:numPr>
+                <w:ilvl w:val="0"/>
+                <w:numId w:val="0"/>
+              </w:numPr>
+              <w:rPr>
+                <w:rFonts w:ascii="Cambria" w:hAnsi="Cambria"/>
+                <w:color w:val="000000" w:themeColor="text1"/>
+                <w:sz w:val="24"/>
+              </w:rPr>
+            </w:pPr>
+            <w:r>
+              <w:rPr>
+                <w:rFonts w:ascii="Cambria" w:hAnsi="Cambria"/>
+                <w:color w:val="000000" w:themeColor="text1"/>
+                <w:sz w:val="24"/>
+              </w:rPr>
+              <w:t xml:space="preserve">Click ‘Scan Book Barcode’ </w:t>
+            </w:r>
+            <w:r>
+              <w:rPr>
+                <w:rFonts w:ascii="Cambria" w:hAnsi="Cambria"/>
+                <w:color w:val="000000" w:themeColor="text1"/>
+                <w:sz w:val="24"/>
+              </w:rPr>
+              <w:t>button</w:t>
+            </w:r>
+            <w:r>
+              <w:rPr>
+                <w:rFonts w:ascii="Cambria" w:hAnsi="Cambria"/>
+                <w:color w:val="000000" w:themeColor="text1"/>
+                <w:sz w:val="24"/>
+              </w:rPr>
+              <w:t xml:space="preserve"> on the scanner panel</w:t>
+            </w:r>
+          </w:p>
+        </w:tc>
+        <w:tc>
+          <w:tcPr>
+            <w:tcW w:w="5596" w:type="dxa"/>
+          </w:tcPr>
+          <w:p>
+            <w:pPr>
+              <w:pStyle w:val="bp"/>
+              <w:rPr>
+                <w:rFonts w:ascii="Cambria" w:hAnsi="Cambria"/>
+                <w:color w:val="000000" w:themeColor="text1"/>
+                <w:sz w:val="24"/>
+              </w:rPr>
+            </w:pPr>
+            <w:r>
+              <w:rPr>
+                <w:rFonts w:ascii="Cambria" w:hAnsi="Cambria"/>
+                <w:color w:val="000000" w:themeColor="text1"/>
+                <w:sz w:val="24"/>
+              </w:rPr>
+              <w:t xml:space="preserve">Main display panels shows error message: </w:t>
+            </w:r>
+            <w:r>
+              <w:rPr>
+                <w:rFonts w:ascii="Cambria" w:hAnsi="Cambria"/>
+                <w:i/>
+                <w:color w:val="000000" w:themeColor="text1"/>
+                <w:sz w:val="24"/>
+              </w:rPr>
+              <w:t>Book not available</w:t>
+            </w:r>
+          </w:p>
+          <w:p>
+            <w:pPr>
+              <w:pStyle w:val="bp"/>
+              <w:rPr>
+                <w:rFonts w:ascii="Cambria" w:hAnsi="Cambria"/>
+                <w:color w:val="000000" w:themeColor="text1"/>
+                <w:sz w:val="24"/>
+              </w:rPr>
+            </w:pPr>
+          </w:p>
+        </w:tc>
+        <w:tc>
+          <w:tcPr>
+            <w:tcW w:w="714" w:type="dxa"/>
+          </w:tcPr>
+          <w:p>
+            <w:pPr>
+              <w:pStyle w:val="RowHeadings"/>
+              <w:spacing w:before="80" w:after="80"/>
+              <w:jc w:val="center"/>
+              <w:rPr>
+                <w:rFonts w:ascii="Cambria" w:hAnsi="Cambria"/>
+                <w:color w:val="000000" w:themeColor="text1"/>
+              </w:rPr>
+            </w:pPr>
+          </w:p>
+        </w:tc>
+        <w:tc>
+          <w:tcPr>
+            <w:tcW w:w="714" w:type="dxa"/>
+          </w:tcPr>
+          <w:p>
+            <w:pPr>
+              <w:pStyle w:val="RowHeadings"/>
+              <w:spacing w:before="80" w:after="80"/>
+              <w:rPr>
+                <w:rFonts w:ascii="Cambria" w:hAnsi="Cambria"/>
+                <w:color w:val="000000" w:themeColor="text1"/>
+              </w:rPr>
+            </w:pPr>
+          </w:p>
+        </w:tc>
+      </w:tr>
+      <w:tr>
+        <w:tblPrEx>
+          <w:tblBorders>
+            <w:top w:val="single" w:sz="6" w:space="0" w:color="auto"/>
+            <w:left w:val="single" w:sz="6" w:space="0" w:color="auto"/>
+            <w:bottom w:val="single" w:sz="6" w:space="0" w:color="auto"/>
+            <w:right w:val="single" w:sz="6" w:space="0" w:color="auto"/>
+            <w:insideH w:val="single" w:sz="6" w:space="0" w:color="auto"/>
+            <w:insideV w:val="single" w:sz="6" w:space="0" w:color="auto"/>
+          </w:tblBorders>
+        </w:tblPrEx>
+        <w:trPr>
+          <w:cantSplit/>
+          <w:trHeight w:val="80"/>
+        </w:trPr>
+        <w:tc>
+          <w:tcPr>
+            <w:tcW w:w="558" w:type="dxa"/>
+            <w:tcBorders>
+              <w:right w:val="single" w:sz="4" w:space="0" w:color="auto"/>
+            </w:tcBorders>
+          </w:tcPr>
+          <w:p>
+            <w:pPr>
+              <w:pStyle w:val="proc"/>
+              <w:numPr>
+                <w:ilvl w:val="0"/>
+                <w:numId w:val="34"/>
+              </w:numPr>
+              <w:rPr>
+                <w:rFonts w:ascii="Cambria" w:hAnsi="Cambria"/>
+                <w:color w:val="000000" w:themeColor="text1"/>
+                <w:sz w:val="24"/>
+              </w:rPr>
+            </w:pPr>
+          </w:p>
+        </w:tc>
+        <w:tc>
+          <w:tcPr>
+            <w:tcW w:w="5596" w:type="dxa"/>
+            <w:gridSpan w:val="3"/>
+            <w:tcBorders>
+              <w:left w:val="single" w:sz="4" w:space="0" w:color="auto"/>
+            </w:tcBorders>
+          </w:tcPr>
+          <w:p>
+            <w:pPr>
+              <w:pStyle w:val="proc"/>
+              <w:numPr>
+                <w:ilvl w:val="0"/>
+                <w:numId w:val="0"/>
+              </w:numPr>
+              <w:rPr>
+                <w:rFonts w:ascii="Cambria" w:hAnsi="Cambria"/>
+                <w:color w:val="000000" w:themeColor="text1"/>
+                <w:sz w:val="24"/>
+              </w:rPr>
+            </w:pPr>
+            <w:r>
+              <w:rPr>
+                <w:rFonts w:ascii="Cambria" w:hAnsi="Cambria"/>
+                <w:color w:val="000000" w:themeColor="text1"/>
+                <w:sz w:val="24"/>
+              </w:rPr>
+              <w:t xml:space="preserve">Enter </w:t>
+            </w:r>
+            <w:r>
+              <w:rPr>
+                <w:rFonts w:ascii="Cambria" w:hAnsi="Cambria"/>
+                <w:b/>
+                <w:color w:val="000000" w:themeColor="text1"/>
+                <w:sz w:val="24"/>
+              </w:rPr>
+              <w:t>2</w:t>
+            </w:r>
+            <w:r>
+              <w:rPr>
+                <w:rFonts w:ascii="Cambria" w:hAnsi="Cambria"/>
+                <w:b/>
+                <w:color w:val="000000" w:themeColor="text1"/>
+                <w:sz w:val="24"/>
+              </w:rPr>
+              <w:t xml:space="preserve"> </w:t>
+            </w:r>
+            <w:r>
+              <w:rPr>
+                <w:rFonts w:ascii="Cambria" w:hAnsi="Cambria"/>
+                <w:color w:val="000000" w:themeColor="text1"/>
+                <w:sz w:val="24"/>
+              </w:rPr>
+              <w:t>into the scanner text box.</w:t>
+            </w:r>
+          </w:p>
+          <w:p>
+            <w:pPr>
+              <w:pStyle w:val="proc"/>
+              <w:numPr>
+                <w:ilvl w:val="0"/>
+                <w:numId w:val="0"/>
+              </w:numPr>
+              <w:rPr>
+                <w:rFonts w:ascii="Cambria" w:hAnsi="Cambria"/>
+                <w:color w:val="000000" w:themeColor="text1"/>
+                <w:sz w:val="24"/>
+              </w:rPr>
+            </w:pPr>
+            <w:r>
+              <w:rPr>
+                <w:rFonts w:ascii="Cambria" w:hAnsi="Cambria"/>
+                <w:color w:val="000000" w:themeColor="text1"/>
+                <w:sz w:val="24"/>
+              </w:rPr>
+              <w:t>Click ‘Scan Book Barcode’ button on the scanner panel</w:t>
+            </w:r>
+          </w:p>
+        </w:tc>
+        <w:tc>
+          <w:tcPr>
+            <w:tcW w:w="5596" w:type="dxa"/>
+          </w:tcPr>
+          <w:p>
+            <w:pPr>
+              <w:pStyle w:val="bp"/>
+              <w:rPr>
+                <w:rFonts w:ascii="Cambria" w:hAnsi="Cambria"/>
+                <w:color w:val="000000" w:themeColor="text1"/>
+                <w:sz w:val="24"/>
+              </w:rPr>
+            </w:pPr>
+            <w:r>
+              <w:rPr>
+                <w:rFonts w:ascii="Cambria" w:hAnsi="Cambria"/>
+                <w:color w:val="000000" w:themeColor="text1"/>
+                <w:sz w:val="24"/>
+              </w:rPr>
+              <w:t>Error message is cleared.</w:t>
+            </w:r>
+          </w:p>
+          <w:p>
+            <w:pPr>
+              <w:pStyle w:val="bp"/>
+              <w:rPr>
+                <w:rFonts w:ascii="Cambria" w:hAnsi="Cambria"/>
+                <w:color w:val="000000" w:themeColor="text1"/>
+                <w:sz w:val="24"/>
+              </w:rPr>
+            </w:pPr>
+            <w:r>
+              <w:rPr>
+                <w:rFonts w:ascii="Cambria" w:hAnsi="Cambria"/>
+                <w:color w:val="000000" w:themeColor="text1"/>
+                <w:sz w:val="24"/>
+              </w:rPr>
+              <w:t>Current book section of main display panel shows:</w:t>
+            </w:r>
+          </w:p>
+          <w:p>
+            <w:pPr>
+              <w:pStyle w:val="bp"/>
+              <w:rPr>
+                <w:rFonts w:ascii="Cambria" w:hAnsi="Cambria"/>
+                <w:i/>
+                <w:color w:val="000000" w:themeColor="text1"/>
+                <w:sz w:val="24"/>
+              </w:rPr>
+            </w:pPr>
+            <w:r>
+              <w:rPr>
+                <w:rFonts w:ascii="Cambria" w:hAnsi="Cambria"/>
+                <w:i/>
+                <w:color w:val="000000" w:themeColor="text1"/>
+                <w:sz w:val="24"/>
+              </w:rPr>
+              <w:t>ID: 2</w:t>
+            </w:r>
+          </w:p>
+          <w:p>
+            <w:pPr>
+              <w:pStyle w:val="bp"/>
+              <w:rPr>
+                <w:rFonts w:ascii="Cambria" w:hAnsi="Cambria"/>
+                <w:i/>
+                <w:color w:val="000000" w:themeColor="text1"/>
+                <w:sz w:val="24"/>
+              </w:rPr>
+            </w:pPr>
+            <w:r>
+              <w:rPr>
+                <w:rFonts w:ascii="Cambria" w:hAnsi="Cambria"/>
+                <w:i/>
+                <w:color w:val="000000" w:themeColor="text1"/>
+                <w:sz w:val="24"/>
+              </w:rPr>
+              <w:t>Author: Harper Lee</w:t>
+            </w:r>
+          </w:p>
+          <w:p>
+            <w:pPr>
+              <w:pStyle w:val="bp"/>
+              <w:rPr>
+                <w:rFonts w:ascii="Cambria" w:hAnsi="Cambria"/>
+                <w:i/>
+                <w:color w:val="000000" w:themeColor="text1"/>
+                <w:sz w:val="24"/>
+              </w:rPr>
+            </w:pPr>
+            <w:r>
+              <w:rPr>
+                <w:rFonts w:ascii="Cambria" w:hAnsi="Cambria"/>
+                <w:i/>
+                <w:color w:val="000000" w:themeColor="text1"/>
+                <w:sz w:val="24"/>
+              </w:rPr>
+              <w:t>Title: Go Set a Watchman</w:t>
+            </w:r>
+          </w:p>
+          <w:p>
+            <w:pPr>
+              <w:pStyle w:val="bp"/>
+              <w:rPr>
+                <w:rFonts w:ascii="Cambria" w:hAnsi="Cambria"/>
+                <w:i/>
+                <w:color w:val="000000" w:themeColor="text1"/>
+                <w:sz w:val="24"/>
+              </w:rPr>
+            </w:pPr>
+            <w:r>
+              <w:rPr>
+                <w:rFonts w:ascii="Cambria" w:hAnsi="Cambria"/>
+                <w:i/>
+                <w:color w:val="000000" w:themeColor="text1"/>
+                <w:sz w:val="24"/>
+              </w:rPr>
+              <w:t>Call Number: LEE 445</w:t>
+            </w:r>
+          </w:p>
+          <w:p>
+            <w:pPr>
+              <w:pStyle w:val="bp"/>
+              <w:rPr>
+                <w:rFonts w:ascii="Cambria" w:hAnsi="Cambria"/>
+                <w:i/>
+                <w:color w:val="000000" w:themeColor="text1"/>
+                <w:sz w:val="24"/>
+              </w:rPr>
+            </w:pPr>
+          </w:p>
+          <w:p>
+            <w:pPr>
+              <w:pStyle w:val="bp"/>
+              <w:rPr>
+                <w:rFonts w:ascii="Cambria" w:hAnsi="Cambria"/>
+                <w:color w:val="000000" w:themeColor="text1"/>
+                <w:sz w:val="24"/>
+              </w:rPr>
+            </w:pPr>
+            <w:r>
+              <w:rPr>
+                <w:rFonts w:ascii="Cambria" w:hAnsi="Cambria"/>
+                <w:color w:val="000000" w:themeColor="text1"/>
+                <w:sz w:val="24"/>
+              </w:rPr>
+              <w:t>Pending loan list section of main display panel shows:</w:t>
+            </w:r>
+          </w:p>
+          <w:p>
+            <w:pPr>
+              <w:pStyle w:val="bp"/>
+              <w:rPr>
+                <w:rFonts w:ascii="Cambria" w:hAnsi="Cambria"/>
+                <w:i/>
+                <w:color w:val="000000" w:themeColor="text1"/>
+                <w:sz w:val="24"/>
+              </w:rPr>
+            </w:pPr>
+            <w:r>
+              <w:rPr>
+                <w:rFonts w:ascii="Cambria" w:hAnsi="Cambria"/>
+                <w:i/>
+                <w:color w:val="000000" w:themeColor="text1"/>
+                <w:sz w:val="24"/>
+              </w:rPr>
+              <w:t>Loan ID:  0</w:t>
+            </w:r>
+          </w:p>
+          <w:p>
+            <w:pPr>
+              <w:pStyle w:val="bp"/>
+              <w:rPr>
+                <w:rFonts w:ascii="Cambria" w:hAnsi="Cambria"/>
+                <w:i/>
+                <w:color w:val="000000" w:themeColor="text1"/>
+                <w:sz w:val="24"/>
+              </w:rPr>
+            </w:pPr>
+            <w:r>
+              <w:rPr>
+                <w:rFonts w:ascii="Cambria" w:hAnsi="Cambria"/>
+                <w:i/>
+                <w:color w:val="000000" w:themeColor="text1"/>
+                <w:sz w:val="24"/>
+              </w:rPr>
+              <w:t>Author:   Harper Lee</w:t>
+            </w:r>
+          </w:p>
+          <w:p>
+            <w:pPr>
+              <w:pStyle w:val="bp"/>
+              <w:rPr>
+                <w:rFonts w:ascii="Cambria" w:hAnsi="Cambria"/>
+                <w:i/>
+                <w:color w:val="000000" w:themeColor="text1"/>
+                <w:sz w:val="24"/>
+              </w:rPr>
+            </w:pPr>
+            <w:r>
+              <w:rPr>
+                <w:rFonts w:ascii="Cambria" w:hAnsi="Cambria"/>
+                <w:i/>
+                <w:color w:val="000000" w:themeColor="text1"/>
+                <w:sz w:val="24"/>
+              </w:rPr>
+              <w:t>Title:    Go Set a Watchman</w:t>
+            </w:r>
+          </w:p>
+          <w:p>
+            <w:pPr>
+              <w:pStyle w:val="bp"/>
+              <w:rPr>
+                <w:rFonts w:ascii="Cambria" w:hAnsi="Cambria"/>
+                <w:i/>
+                <w:color w:val="000000" w:themeColor="text1"/>
+                <w:sz w:val="24"/>
+              </w:rPr>
+            </w:pPr>
+            <w:r>
+              <w:rPr>
+                <w:rFonts w:ascii="Cambria" w:hAnsi="Cambria"/>
+                <w:i/>
+                <w:color w:val="000000" w:themeColor="text1"/>
+                <w:sz w:val="24"/>
+              </w:rPr>
+              <w:t xml:space="preserve">Borrower: </w:t>
+            </w:r>
+            <w:r>
+              <w:rPr>
+                <w:rFonts w:ascii="Cambria" w:hAnsi="Cambria"/>
+                <w:i/>
+                <w:color w:val="000000" w:themeColor="text1"/>
+                <w:sz w:val="24"/>
+              </w:rPr>
+              <w:t xml:space="preserve">Jason </w:t>
+            </w:r>
+            <w:r>
+              <w:rPr>
+                <w:rFonts w:ascii="Cambria" w:hAnsi="Cambria"/>
+                <w:i/>
+                <w:color w:val="000000" w:themeColor="text1"/>
+                <w:sz w:val="24"/>
+              </w:rPr>
+              <w:t>Kent</w:t>
+            </w:r>
+          </w:p>
+          <w:p>
+            <w:pPr>
+              <w:pStyle w:val="bp"/>
+              <w:rPr>
+                <w:rFonts w:ascii="Cambria" w:hAnsi="Cambria"/>
+                <w:i/>
+                <w:color w:val="000000" w:themeColor="text1"/>
+                <w:sz w:val="24"/>
+              </w:rPr>
+            </w:pPr>
+            <w:r>
+              <w:rPr>
+                <w:rFonts w:ascii="Cambria" w:hAnsi="Cambria"/>
+                <w:i/>
+                <w:color w:val="000000" w:themeColor="text1"/>
+                <w:sz w:val="24"/>
+              </w:rPr>
+              <w:t xml:space="preserve">Borrowed: </w:t>
+            </w:r>
+            <w:r>
+              <w:rPr>
+                <w:rFonts w:ascii="Cambria" w:hAnsi="Cambria"/>
+                <w:i/>
+                <w:color w:val="000000" w:themeColor="text1"/>
+                <w:sz w:val="24"/>
+              </w:rPr>
+              <w:t>&lt;Today’s date&gt;</w:t>
+            </w:r>
+          </w:p>
+          <w:p>
+            <w:pPr>
+              <w:pStyle w:val="bp"/>
+              <w:rPr>
+                <w:rFonts w:ascii="Cambria" w:hAnsi="Cambria"/>
+                <w:i/>
+                <w:color w:val="000000" w:themeColor="text1"/>
+                <w:sz w:val="24"/>
+              </w:rPr>
+            </w:pPr>
+            <w:r>
+              <w:rPr>
+                <w:rFonts w:ascii="Cambria" w:hAnsi="Cambria"/>
+                <w:i/>
+                <w:color w:val="000000" w:themeColor="text1"/>
+                <w:sz w:val="24"/>
+              </w:rPr>
+              <w:t>Due Date: &lt;Date two weeks from today&gt;</w:t>
+            </w:r>
+          </w:p>
+          <w:p>
+            <w:pPr>
+              <w:pStyle w:val="bp"/>
+              <w:rPr>
+                <w:rFonts w:ascii="Cambria" w:hAnsi="Cambria"/>
+                <w:i/>
+                <w:color w:val="000000" w:themeColor="text1"/>
+                <w:sz w:val="24"/>
+              </w:rPr>
+            </w:pPr>
+          </w:p>
+          <w:p>
+            <w:pPr>
+              <w:pStyle w:val="bp"/>
+              <w:rPr>
+                <w:rFonts w:ascii="Cambria" w:hAnsi="Cambria"/>
+                <w:i/>
+                <w:color w:val="000000" w:themeColor="text1"/>
+                <w:sz w:val="24"/>
+              </w:rPr>
+            </w:pPr>
+          </w:p>
+          <w:p>
+            <w:pPr>
+              <w:pStyle w:val="bp"/>
+              <w:rPr>
+                <w:rFonts w:ascii="Cambria" w:hAnsi="Cambria"/>
+                <w:color w:val="000000" w:themeColor="text1"/>
+                <w:sz w:val="24"/>
+              </w:rPr>
+            </w:pPr>
+          </w:p>
+        </w:tc>
+        <w:tc>
+          <w:tcPr>
+            <w:tcW w:w="714" w:type="dxa"/>
+          </w:tcPr>
+          <w:p>
+            <w:pPr>
+              <w:pStyle w:val="RowHeadings"/>
+              <w:spacing w:before="80" w:after="80"/>
+              <w:jc w:val="center"/>
+              <w:rPr>
+                <w:rFonts w:ascii="Cambria" w:hAnsi="Cambria"/>
+                <w:color w:val="000000" w:themeColor="text1"/>
+              </w:rPr>
+            </w:pPr>
+          </w:p>
+        </w:tc>
+        <w:tc>
+          <w:tcPr>
+            <w:tcW w:w="714" w:type="dxa"/>
+          </w:tcPr>
+          <w:p>
+            <w:pPr>
+              <w:pStyle w:val="RowHeadings"/>
+              <w:spacing w:before="80" w:after="80"/>
+              <w:rPr>
+                <w:rFonts w:ascii="Cambria" w:hAnsi="Cambria"/>
+                <w:color w:val="000000" w:themeColor="text1"/>
+              </w:rPr>
+            </w:pPr>
+          </w:p>
+        </w:tc>
+      </w:tr>
+      <w:tr>
+        <w:tblPrEx>
+          <w:tblBorders>
+            <w:top w:val="single" w:sz="6" w:space="0" w:color="auto"/>
+            <w:left w:val="single" w:sz="6" w:space="0" w:color="auto"/>
+            <w:bottom w:val="single" w:sz="6" w:space="0" w:color="auto"/>
+            <w:right w:val="single" w:sz="6" w:space="0" w:color="auto"/>
+            <w:insideH w:val="single" w:sz="6" w:space="0" w:color="auto"/>
+            <w:insideV w:val="single" w:sz="6" w:space="0" w:color="auto"/>
+          </w:tblBorders>
+        </w:tblPrEx>
+        <w:trPr>
+          <w:cantSplit/>
+          <w:trHeight w:val="80"/>
+        </w:trPr>
+        <w:tc>
+          <w:tcPr>
+            <w:tcW w:w="558" w:type="dxa"/>
+            <w:tcBorders>
+              <w:right w:val="single" w:sz="4" w:space="0" w:color="auto"/>
+            </w:tcBorders>
+          </w:tcPr>
+          <w:p>
+            <w:pPr>
+              <w:pStyle w:val="proc"/>
+              <w:numPr>
+                <w:ilvl w:val="0"/>
+                <w:numId w:val="34"/>
+              </w:numPr>
+              <w:rPr>
+                <w:rFonts w:ascii="Cambria" w:hAnsi="Cambria"/>
+                <w:color w:val="000000" w:themeColor="text1"/>
+                <w:sz w:val="24"/>
+              </w:rPr>
+            </w:pPr>
+          </w:p>
+        </w:tc>
+        <w:tc>
+          <w:tcPr>
+            <w:tcW w:w="5596" w:type="dxa"/>
+            <w:gridSpan w:val="3"/>
+            <w:tcBorders>
+              <w:left w:val="single" w:sz="4" w:space="0" w:color="auto"/>
+            </w:tcBorders>
+          </w:tcPr>
+          <w:p>
+            <w:pPr>
+              <w:pStyle w:val="proc"/>
+              <w:numPr>
+                <w:ilvl w:val="0"/>
+                <w:numId w:val="0"/>
+              </w:numPr>
+              <w:rPr>
+                <w:rFonts w:ascii="Cambria" w:hAnsi="Cambria"/>
+                <w:color w:val="000000" w:themeColor="text1"/>
+                <w:sz w:val="24"/>
+              </w:rPr>
+            </w:pPr>
+            <w:r>
+              <w:rPr>
+                <w:rFonts w:ascii="Cambria" w:hAnsi="Cambria"/>
+                <w:color w:val="000000" w:themeColor="text1"/>
+                <w:sz w:val="24"/>
+              </w:rPr>
+              <w:t>Click ‘Completed’ button on the main display panel</w:t>
+            </w:r>
+          </w:p>
+        </w:tc>
+        <w:tc>
+          <w:tcPr>
+            <w:tcW w:w="5596" w:type="dxa"/>
+          </w:tcPr>
+          <w:p>
+            <w:pPr>
+              <w:pStyle w:val="bp"/>
+              <w:rPr>
+                <w:rFonts w:ascii="Cambria" w:hAnsi="Cambria"/>
+                <w:color w:val="000000" w:themeColor="text1"/>
+                <w:sz w:val="24"/>
+              </w:rPr>
+            </w:pPr>
+            <w:r>
+              <w:rPr>
+                <w:rFonts w:ascii="Cambria" w:hAnsi="Cambria"/>
+                <w:color w:val="000000" w:themeColor="text1"/>
+                <w:sz w:val="24"/>
+              </w:rPr>
+              <w:t>Scanner is disabled.</w:t>
+            </w:r>
+          </w:p>
+          <w:p>
+            <w:pPr>
+              <w:pStyle w:val="bp"/>
+              <w:rPr>
+                <w:rFonts w:ascii="Cambria" w:hAnsi="Cambria"/>
+                <w:color w:val="000000" w:themeColor="text1"/>
+                <w:sz w:val="24"/>
+              </w:rPr>
+            </w:pPr>
+            <w:r>
+              <w:rPr>
+                <w:rFonts w:ascii="Cambria" w:hAnsi="Cambria"/>
+                <w:color w:val="000000" w:themeColor="text1"/>
+                <w:sz w:val="24"/>
+              </w:rPr>
+              <w:t>Main display panel changed to Confirm Loans UI.</w:t>
+            </w:r>
+          </w:p>
+          <w:p>
+            <w:pPr>
+              <w:pStyle w:val="bp"/>
+              <w:rPr>
+                <w:rFonts w:ascii="Cambria" w:hAnsi="Cambria"/>
+                <w:color w:val="000000" w:themeColor="text1"/>
+                <w:sz w:val="24"/>
+              </w:rPr>
+            </w:pPr>
+          </w:p>
+          <w:p>
+            <w:pPr>
+              <w:pStyle w:val="bp"/>
+              <w:rPr>
+                <w:rFonts w:ascii="Cambria" w:hAnsi="Cambria"/>
+                <w:color w:val="000000" w:themeColor="text1"/>
+                <w:sz w:val="24"/>
+              </w:rPr>
+            </w:pPr>
+            <w:r>
+              <w:rPr>
+                <w:rFonts w:ascii="Cambria" w:hAnsi="Cambria"/>
+                <w:color w:val="000000" w:themeColor="text1"/>
+                <w:sz w:val="24"/>
+              </w:rPr>
+              <w:t>Current loan list section of main display panel shows:</w:t>
+            </w:r>
+          </w:p>
+          <w:p>
+            <w:pPr>
+              <w:pStyle w:val="bp"/>
+              <w:rPr>
+                <w:rFonts w:ascii="Cambria" w:hAnsi="Cambria"/>
+                <w:i/>
+                <w:color w:val="000000" w:themeColor="text1"/>
+                <w:sz w:val="24"/>
+              </w:rPr>
+            </w:pPr>
+            <w:r>
+              <w:rPr>
+                <w:rFonts w:ascii="Cambria" w:hAnsi="Cambria"/>
+                <w:i/>
+                <w:color w:val="000000" w:themeColor="text1"/>
+                <w:sz w:val="24"/>
+              </w:rPr>
+              <w:t>Loan ID:  0</w:t>
+            </w:r>
+          </w:p>
+          <w:p>
+            <w:pPr>
+              <w:pStyle w:val="bp"/>
+              <w:rPr>
+                <w:rFonts w:ascii="Cambria" w:hAnsi="Cambria"/>
+                <w:i/>
+                <w:color w:val="000000" w:themeColor="text1"/>
+                <w:sz w:val="24"/>
+              </w:rPr>
+            </w:pPr>
+            <w:r>
+              <w:rPr>
+                <w:rFonts w:ascii="Cambria" w:hAnsi="Cambria"/>
+                <w:i/>
+                <w:color w:val="000000" w:themeColor="text1"/>
+                <w:sz w:val="24"/>
+              </w:rPr>
+              <w:t>Author:   Harper Lee</w:t>
+            </w:r>
+          </w:p>
+          <w:p>
+            <w:pPr>
+              <w:pStyle w:val="bp"/>
+              <w:rPr>
+                <w:rFonts w:ascii="Cambria" w:hAnsi="Cambria"/>
+                <w:i/>
+                <w:color w:val="000000" w:themeColor="text1"/>
+                <w:sz w:val="24"/>
+              </w:rPr>
+            </w:pPr>
+            <w:r>
+              <w:rPr>
+                <w:rFonts w:ascii="Cambria" w:hAnsi="Cambria"/>
+                <w:i/>
+                <w:color w:val="000000" w:themeColor="text1"/>
+                <w:sz w:val="24"/>
+              </w:rPr>
+              <w:t>Title:    Go Set a Watchman</w:t>
+            </w:r>
+          </w:p>
+          <w:p>
+            <w:pPr>
+              <w:pStyle w:val="bp"/>
+              <w:rPr>
+                <w:rFonts w:ascii="Cambria" w:hAnsi="Cambria"/>
+                <w:i/>
+                <w:color w:val="000000" w:themeColor="text1"/>
+                <w:sz w:val="24"/>
+              </w:rPr>
+            </w:pPr>
+            <w:r>
+              <w:rPr>
+                <w:rFonts w:ascii="Cambria" w:hAnsi="Cambria"/>
+                <w:i/>
+                <w:color w:val="000000" w:themeColor="text1"/>
+                <w:sz w:val="24"/>
+              </w:rPr>
+              <w:t xml:space="preserve">Borrower: </w:t>
+            </w:r>
+            <w:r>
+              <w:rPr>
+                <w:rFonts w:ascii="Cambria" w:hAnsi="Cambria"/>
+                <w:i/>
+                <w:color w:val="000000" w:themeColor="text1"/>
+                <w:sz w:val="24"/>
+              </w:rPr>
+              <w:t>Jason</w:t>
+            </w:r>
+            <w:r>
+              <w:rPr>
+                <w:rFonts w:ascii="Cambria" w:hAnsi="Cambria"/>
+                <w:i/>
+                <w:color w:val="000000" w:themeColor="text1"/>
+                <w:sz w:val="24"/>
+              </w:rPr>
+              <w:t xml:space="preserve"> Kent</w:t>
+            </w:r>
+          </w:p>
+          <w:p>
+            <w:pPr>
+              <w:pStyle w:val="bp"/>
+              <w:rPr>
+                <w:rFonts w:ascii="Cambria" w:hAnsi="Cambria"/>
+                <w:i/>
+                <w:color w:val="000000" w:themeColor="text1"/>
+                <w:sz w:val="24"/>
+              </w:rPr>
+            </w:pPr>
+            <w:r>
+              <w:rPr>
+                <w:rFonts w:ascii="Cambria" w:hAnsi="Cambria"/>
+                <w:i/>
+                <w:color w:val="000000" w:themeColor="text1"/>
+                <w:sz w:val="24"/>
+              </w:rPr>
+              <w:t xml:space="preserve">Borrowed: </w:t>
+            </w:r>
+            <w:r>
+              <w:rPr>
+                <w:rFonts w:ascii="Cambria" w:hAnsi="Cambria"/>
+                <w:i/>
+                <w:color w:val="000000" w:themeColor="text1"/>
+                <w:sz w:val="24"/>
+              </w:rPr>
+              <w:t>&lt;Today’s date&gt;</w:t>
+            </w:r>
+          </w:p>
+          <w:p>
+            <w:pPr>
+              <w:pStyle w:val="bp"/>
+              <w:rPr>
+                <w:rFonts w:ascii="Cambria" w:hAnsi="Cambria"/>
+                <w:i/>
+                <w:color w:val="000000" w:themeColor="text1"/>
+                <w:sz w:val="24"/>
+              </w:rPr>
+            </w:pPr>
+            <w:r>
+              <w:rPr>
+                <w:rFonts w:ascii="Cambria" w:hAnsi="Cambria"/>
+                <w:i/>
+                <w:color w:val="000000" w:themeColor="text1"/>
+                <w:sz w:val="24"/>
+              </w:rPr>
+              <w:t xml:space="preserve">Due Date: </w:t>
+            </w:r>
+            <w:r>
+              <w:rPr>
+                <w:rFonts w:ascii="Cambria" w:hAnsi="Cambria"/>
+                <w:i/>
+                <w:color w:val="000000" w:themeColor="text1"/>
+                <w:sz w:val="24"/>
+              </w:rPr>
+              <w:t>&lt;Date two weeks from today&gt;</w:t>
+            </w:r>
+          </w:p>
+        </w:tc>
+        <w:tc>
+          <w:tcPr>
+            <w:tcW w:w="714" w:type="dxa"/>
+          </w:tcPr>
+          <w:p>
+            <w:pPr>
+              <w:pStyle w:val="RowHeadings"/>
+              <w:spacing w:before="80" w:after="80"/>
+              <w:jc w:val="center"/>
+              <w:rPr>
+                <w:rFonts w:ascii="Cambria" w:hAnsi="Cambria"/>
+                <w:color w:val="000000" w:themeColor="text1"/>
+              </w:rPr>
+            </w:pPr>
+          </w:p>
+        </w:tc>
+        <w:tc>
+          <w:tcPr>
+            <w:tcW w:w="714" w:type="dxa"/>
+          </w:tcPr>
+          <w:p>
+            <w:pPr>
+              <w:pStyle w:val="RowHeadings"/>
+              <w:spacing w:before="80" w:after="80"/>
+              <w:rPr>
+                <w:rFonts w:ascii="Cambria" w:hAnsi="Cambria"/>
+                <w:color w:val="000000" w:themeColor="text1"/>
+              </w:rPr>
+            </w:pPr>
+          </w:p>
+        </w:tc>
+      </w:tr>
+      <w:tr>
+        <w:tblPrEx>
+          <w:tblBorders>
+            <w:top w:val="single" w:sz="6" w:space="0" w:color="auto"/>
+            <w:left w:val="single" w:sz="6" w:space="0" w:color="auto"/>
+            <w:bottom w:val="single" w:sz="6" w:space="0" w:color="auto"/>
+            <w:right w:val="single" w:sz="6" w:space="0" w:color="auto"/>
+            <w:insideH w:val="single" w:sz="6" w:space="0" w:color="auto"/>
+            <w:insideV w:val="single" w:sz="6" w:space="0" w:color="auto"/>
+          </w:tblBorders>
+        </w:tblPrEx>
+        <w:trPr>
+          <w:cantSplit/>
+          <w:trHeight w:val="80"/>
+        </w:trPr>
+        <w:tc>
+          <w:tcPr>
+            <w:tcW w:w="558" w:type="dxa"/>
+            <w:tcBorders>
+              <w:right w:val="single" w:sz="4" w:space="0" w:color="auto"/>
+            </w:tcBorders>
+          </w:tcPr>
+          <w:p>
+            <w:pPr>
+              <w:pStyle w:val="proc"/>
+              <w:numPr>
+                <w:ilvl w:val="0"/>
+                <w:numId w:val="34"/>
+              </w:numPr>
+              <w:rPr>
+                <w:rFonts w:ascii="Cambria" w:hAnsi="Cambria"/>
+                <w:color w:val="000000" w:themeColor="text1"/>
+                <w:sz w:val="24"/>
+              </w:rPr>
+            </w:pPr>
+          </w:p>
+        </w:tc>
+        <w:tc>
+          <w:tcPr>
+            <w:tcW w:w="5596" w:type="dxa"/>
+            <w:gridSpan w:val="3"/>
+            <w:tcBorders>
+              <w:left w:val="single" w:sz="4" w:space="0" w:color="auto"/>
+            </w:tcBorders>
+          </w:tcPr>
+          <w:p>
+            <w:pPr>
+              <w:pStyle w:val="proc"/>
+              <w:numPr>
+                <w:ilvl w:val="0"/>
+                <w:numId w:val="0"/>
+              </w:numPr>
+              <w:rPr>
+                <w:rFonts w:ascii="Cambria" w:hAnsi="Cambria"/>
+                <w:color w:val="000000" w:themeColor="text1"/>
+                <w:sz w:val="24"/>
+              </w:rPr>
+            </w:pPr>
+            <w:r>
+              <w:rPr>
+                <w:rFonts w:ascii="Cambria" w:hAnsi="Cambria"/>
+                <w:color w:val="000000" w:themeColor="text1"/>
+                <w:sz w:val="24"/>
+              </w:rPr>
+              <w:t xml:space="preserve">Click ‘Confirm’ </w:t>
+            </w:r>
+            <w:r>
+              <w:rPr>
+                <w:rFonts w:ascii="Cambria" w:hAnsi="Cambria"/>
+                <w:color w:val="000000" w:themeColor="text1"/>
+                <w:sz w:val="24"/>
+              </w:rPr>
+              <w:t xml:space="preserve">button </w:t>
+            </w:r>
+            <w:r>
+              <w:rPr>
+                <w:rFonts w:ascii="Cambria" w:hAnsi="Cambria"/>
+                <w:color w:val="000000" w:themeColor="text1"/>
+                <w:sz w:val="24"/>
+              </w:rPr>
+              <w:t>on the main display panel</w:t>
+            </w:r>
+          </w:p>
+        </w:tc>
+        <w:tc>
+          <w:tcPr>
+            <w:tcW w:w="5596" w:type="dxa"/>
+          </w:tcPr>
+          <w:p>
+            <w:pPr>
+              <w:pStyle w:val="bp"/>
+              <w:rPr>
+                <w:rFonts w:ascii="Cambria" w:hAnsi="Cambria"/>
+                <w:color w:val="000000" w:themeColor="text1"/>
+                <w:sz w:val="24"/>
+              </w:rPr>
+            </w:pPr>
+            <w:r>
+              <w:rPr>
+                <w:rFonts w:ascii="Cambria" w:hAnsi="Cambria"/>
+                <w:color w:val="000000" w:themeColor="text1"/>
+                <w:sz w:val="24"/>
+              </w:rPr>
+              <w:t>Main display panel shows Main Menu UI.</w:t>
+            </w:r>
+          </w:p>
+          <w:p>
+            <w:pPr>
+              <w:pStyle w:val="bp"/>
+              <w:rPr>
+                <w:rFonts w:ascii="Cambria" w:hAnsi="Cambria"/>
+                <w:color w:val="000000" w:themeColor="text1"/>
+                <w:sz w:val="24"/>
+              </w:rPr>
+            </w:pPr>
+          </w:p>
+          <w:p>
+            <w:pPr>
+              <w:pStyle w:val="bp"/>
+              <w:rPr>
+                <w:rFonts w:ascii="Cambria" w:hAnsi="Cambria"/>
+                <w:color w:val="000000" w:themeColor="text1"/>
+                <w:sz w:val="24"/>
+              </w:rPr>
+            </w:pPr>
+            <w:r>
+              <w:rPr>
+                <w:rFonts w:ascii="Cambria" w:hAnsi="Cambria"/>
+                <w:color w:val="000000" w:themeColor="text1"/>
+                <w:sz w:val="24"/>
+              </w:rPr>
+              <w:t>Printer displays loan slip:</w:t>
+            </w:r>
+          </w:p>
+          <w:p>
+            <w:pPr>
+              <w:pStyle w:val="bp"/>
+              <w:rPr>
+                <w:rFonts w:ascii="Cambria" w:hAnsi="Cambria"/>
+                <w:i/>
+                <w:color w:val="000000" w:themeColor="text1"/>
+                <w:sz w:val="24"/>
+              </w:rPr>
+            </w:pPr>
+            <w:r>
+              <w:rPr>
+                <w:rFonts w:ascii="Cambria" w:hAnsi="Cambria"/>
+                <w:i/>
+                <w:color w:val="000000" w:themeColor="text1"/>
+                <w:sz w:val="24"/>
+              </w:rPr>
+              <w:t>Loan ID:  3</w:t>
+            </w:r>
+          </w:p>
+          <w:p>
+            <w:pPr>
+              <w:pStyle w:val="bp"/>
+              <w:rPr>
+                <w:rFonts w:ascii="Cambria" w:hAnsi="Cambria"/>
+                <w:i/>
+                <w:color w:val="000000" w:themeColor="text1"/>
+                <w:sz w:val="24"/>
+              </w:rPr>
+            </w:pPr>
+            <w:r>
+              <w:rPr>
+                <w:rFonts w:ascii="Cambria" w:hAnsi="Cambria"/>
+                <w:i/>
+                <w:color w:val="000000" w:themeColor="text1"/>
+                <w:sz w:val="24"/>
+              </w:rPr>
+              <w:t>Author:   Harper Lee</w:t>
+            </w:r>
+          </w:p>
+          <w:p>
+            <w:pPr>
+              <w:pStyle w:val="bp"/>
+              <w:rPr>
+                <w:rFonts w:ascii="Cambria" w:hAnsi="Cambria"/>
+                <w:i/>
+                <w:color w:val="000000" w:themeColor="text1"/>
+                <w:sz w:val="24"/>
+              </w:rPr>
+            </w:pPr>
+            <w:r>
+              <w:rPr>
+                <w:rFonts w:ascii="Cambria" w:hAnsi="Cambria"/>
+                <w:i/>
+                <w:color w:val="000000" w:themeColor="text1"/>
+                <w:sz w:val="24"/>
+              </w:rPr>
+              <w:t>Title:    Go Set a Watchman</w:t>
+            </w:r>
+          </w:p>
+          <w:p>
+            <w:pPr>
+              <w:pStyle w:val="bp"/>
+              <w:rPr>
+                <w:rFonts w:ascii="Cambria" w:hAnsi="Cambria"/>
+                <w:i/>
+                <w:color w:val="000000" w:themeColor="text1"/>
+                <w:sz w:val="24"/>
+              </w:rPr>
+            </w:pPr>
+            <w:r>
+              <w:rPr>
+                <w:rFonts w:ascii="Cambria" w:hAnsi="Cambria"/>
+                <w:i/>
+                <w:color w:val="000000" w:themeColor="text1"/>
+                <w:sz w:val="24"/>
+              </w:rPr>
+              <w:t xml:space="preserve">Borrower: </w:t>
+            </w:r>
+            <w:r>
+              <w:rPr>
+                <w:rFonts w:ascii="Cambria" w:hAnsi="Cambria"/>
+                <w:i/>
+                <w:color w:val="000000" w:themeColor="text1"/>
+                <w:sz w:val="24"/>
+              </w:rPr>
+              <w:t>Jason</w:t>
+            </w:r>
+            <w:r>
+              <w:rPr>
+                <w:rFonts w:ascii="Cambria" w:hAnsi="Cambria"/>
+                <w:i/>
+                <w:color w:val="000000" w:themeColor="text1"/>
+                <w:sz w:val="24"/>
+              </w:rPr>
+              <w:t xml:space="preserve"> Kent</w:t>
+            </w:r>
+          </w:p>
+          <w:p>
+            <w:pPr>
+              <w:pStyle w:val="bp"/>
+              <w:rPr>
+                <w:rFonts w:ascii="Cambria" w:hAnsi="Cambria"/>
+                <w:i/>
+                <w:color w:val="000000" w:themeColor="text1"/>
+                <w:sz w:val="24"/>
+              </w:rPr>
+            </w:pPr>
+            <w:r>
+              <w:rPr>
+                <w:rFonts w:ascii="Cambria" w:hAnsi="Cambria"/>
+                <w:i/>
+                <w:color w:val="000000" w:themeColor="text1"/>
+                <w:sz w:val="24"/>
+              </w:rPr>
+              <w:t xml:space="preserve">Borrowed: </w:t>
+            </w:r>
+            <w:r>
+              <w:rPr>
+                <w:rFonts w:ascii="Cambria" w:hAnsi="Cambria"/>
+                <w:i/>
+                <w:color w:val="000000" w:themeColor="text1"/>
+                <w:sz w:val="24"/>
+              </w:rPr>
+              <w:t>&lt;Today’s date&gt;</w:t>
+            </w:r>
+          </w:p>
+          <w:p>
+            <w:pPr>
+              <w:pStyle w:val="bp"/>
+              <w:rPr>
+                <w:rFonts w:ascii="Cambria" w:hAnsi="Cambria"/>
+                <w:i/>
+                <w:color w:val="000000" w:themeColor="text1"/>
+                <w:sz w:val="24"/>
+              </w:rPr>
+            </w:pPr>
+            <w:r>
+              <w:rPr>
+                <w:rFonts w:ascii="Cambria" w:hAnsi="Cambria"/>
+                <w:i/>
+                <w:color w:val="000000" w:themeColor="text1"/>
+                <w:sz w:val="24"/>
+              </w:rPr>
+              <w:t xml:space="preserve">Due Date: </w:t>
+            </w:r>
+            <w:r>
+              <w:rPr>
+                <w:rFonts w:ascii="Cambria" w:hAnsi="Cambria"/>
+                <w:i/>
+                <w:color w:val="000000" w:themeColor="text1"/>
+                <w:sz w:val="24"/>
+              </w:rPr>
+              <w:t>&lt;Date two weeks from today&gt;</w:t>
+            </w:r>
+          </w:p>
+        </w:tc>
+        <w:tc>
+          <w:tcPr>
+            <w:tcW w:w="714" w:type="dxa"/>
+          </w:tcPr>
+          <w:p>
+            <w:pPr>
+              <w:pStyle w:val="RowHeadings"/>
+              <w:spacing w:before="80" w:after="80"/>
+              <w:jc w:val="center"/>
+              <w:rPr>
+                <w:rFonts w:ascii="Cambria" w:hAnsi="Cambria"/>
+                <w:color w:val="000000" w:themeColor="text1"/>
+              </w:rPr>
+            </w:pPr>
+          </w:p>
+        </w:tc>
+        <w:tc>
+          <w:tcPr>
+            <w:tcW w:w="714" w:type="dxa"/>
+          </w:tcPr>
+          <w:p>
+            <w:pPr>
+              <w:pStyle w:val="RowHeadings"/>
+              <w:spacing w:before="80" w:after="80"/>
+              <w:rPr>
+                <w:rFonts w:ascii="Cambria" w:hAnsi="Cambria"/>
+                <w:color w:val="000000" w:themeColor="text1"/>
+              </w:rPr>
+            </w:pPr>
+          </w:p>
+        </w:tc>
+      </w:tr>
+      <w:tr>
+        <w:tblPrEx>
+          <w:tblBorders>
+            <w:top w:val="single" w:sz="6" w:space="0" w:color="auto"/>
+            <w:left w:val="single" w:sz="6" w:space="0" w:color="auto"/>
+            <w:bottom w:val="single" w:sz="6" w:space="0" w:color="auto"/>
+            <w:right w:val="single" w:sz="6" w:space="0" w:color="auto"/>
+            <w:insideH w:val="single" w:sz="6" w:space="0" w:color="auto"/>
+            <w:insideV w:val="single" w:sz="6" w:space="0" w:color="auto"/>
+          </w:tblBorders>
+        </w:tblPrEx>
+        <w:trPr>
+          <w:cantSplit/>
+          <w:trHeight w:val="80"/>
+        </w:trPr>
+        <w:tc>
+          <w:tcPr>
+            <w:tcW w:w="558" w:type="dxa"/>
+            <w:tcBorders>
+              <w:right w:val="single" w:sz="4" w:space="0" w:color="auto"/>
+            </w:tcBorders>
+          </w:tcPr>
+          <w:p>
+            <w:pPr>
+              <w:pStyle w:val="proc"/>
+              <w:numPr>
+                <w:ilvl w:val="0"/>
+                <w:numId w:val="34"/>
+              </w:numPr>
+              <w:rPr>
+                <w:rFonts w:ascii="Cambria" w:hAnsi="Cambria"/>
+                <w:color w:val="000000" w:themeColor="text1"/>
+                <w:sz w:val="24"/>
+              </w:rPr>
+            </w:pPr>
+          </w:p>
+        </w:tc>
+        <w:tc>
+          <w:tcPr>
+            <w:tcW w:w="5596" w:type="dxa"/>
+            <w:gridSpan w:val="3"/>
+            <w:tcBorders>
+              <w:left w:val="single" w:sz="4" w:space="0" w:color="auto"/>
+            </w:tcBorders>
+          </w:tcPr>
+          <w:p>
+            <w:pPr>
+              <w:pStyle w:val="proc"/>
+              <w:numPr>
+                <w:ilvl w:val="0"/>
+                <w:numId w:val="0"/>
+              </w:numPr>
+              <w:rPr>
+                <w:rFonts w:ascii="Cambria" w:hAnsi="Cambria"/>
+                <w:color w:val="000000" w:themeColor="text1"/>
+                <w:sz w:val="24"/>
+              </w:rPr>
+            </w:pPr>
+            <w:r>
+              <w:rPr>
+                <w:rFonts w:ascii="Cambria" w:hAnsi="Cambria"/>
+                <w:color w:val="000000" w:themeColor="text1"/>
+                <w:sz w:val="24"/>
+              </w:rPr>
+              <w:t xml:space="preserve">Click ‘Borrow Books’ </w:t>
+            </w:r>
+            <w:r>
+              <w:rPr>
+                <w:rFonts w:ascii="Cambria" w:hAnsi="Cambria"/>
+                <w:color w:val="000000" w:themeColor="text1"/>
+                <w:sz w:val="24"/>
+              </w:rPr>
+              <w:t>button</w:t>
+            </w:r>
+            <w:r>
+              <w:rPr>
+                <w:rFonts w:ascii="Cambria" w:hAnsi="Cambria"/>
+                <w:color w:val="000000" w:themeColor="text1"/>
+                <w:sz w:val="24"/>
+              </w:rPr>
+              <w:t xml:space="preserve"> on the main display panel</w:t>
+            </w:r>
+          </w:p>
+        </w:tc>
+        <w:tc>
+          <w:tcPr>
+            <w:tcW w:w="5596" w:type="dxa"/>
+          </w:tcPr>
+          <w:p>
+            <w:pPr>
+              <w:pStyle w:val="bp"/>
+              <w:rPr>
+                <w:rFonts w:ascii="Cambria" w:hAnsi="Cambria"/>
+                <w:color w:val="000000" w:themeColor="text1"/>
+                <w:sz w:val="24"/>
+              </w:rPr>
+            </w:pPr>
+            <w:r>
+              <w:rPr>
+                <w:rFonts w:ascii="Cambria" w:hAnsi="Cambria"/>
+                <w:color w:val="000000" w:themeColor="text1"/>
+                <w:sz w:val="24"/>
+              </w:rPr>
+              <w:t>Main display panel shows ‘Swipe Card Please’ message and displays ‘Cancel’ button.</w:t>
+            </w:r>
+          </w:p>
+          <w:p>
+            <w:pPr>
+              <w:pStyle w:val="bp"/>
+              <w:rPr>
+                <w:rFonts w:ascii="Cambria" w:hAnsi="Cambria"/>
+                <w:color w:val="000000" w:themeColor="text1"/>
+                <w:sz w:val="24"/>
+              </w:rPr>
+            </w:pPr>
+            <w:r>
+              <w:rPr>
+                <w:rFonts w:ascii="Cambria" w:hAnsi="Cambria"/>
+                <w:color w:val="000000" w:themeColor="text1"/>
+                <w:sz w:val="24"/>
+              </w:rPr>
+              <w:t>Card reader enabled.</w:t>
+            </w:r>
+          </w:p>
+          <w:p>
+            <w:pPr>
+              <w:pStyle w:val="bp"/>
+              <w:rPr>
+                <w:rFonts w:ascii="Cambria" w:hAnsi="Cambria"/>
+                <w:color w:val="000000" w:themeColor="text1"/>
+                <w:sz w:val="24"/>
+              </w:rPr>
+            </w:pPr>
+          </w:p>
+        </w:tc>
+        <w:tc>
+          <w:tcPr>
+            <w:tcW w:w="714" w:type="dxa"/>
+          </w:tcPr>
+          <w:p>
+            <w:pPr>
+              <w:pStyle w:val="RowHeadings"/>
+              <w:spacing w:before="80" w:after="80"/>
+              <w:jc w:val="center"/>
+              <w:rPr>
+                <w:rFonts w:ascii="Cambria" w:hAnsi="Cambria"/>
+                <w:color w:val="000000" w:themeColor="text1"/>
+              </w:rPr>
+            </w:pPr>
+          </w:p>
+        </w:tc>
+        <w:tc>
+          <w:tcPr>
+            <w:tcW w:w="714" w:type="dxa"/>
+          </w:tcPr>
+          <w:p>
+            <w:pPr>
+              <w:pStyle w:val="RowHeadings"/>
+              <w:spacing w:before="80" w:after="80"/>
+              <w:rPr>
+                <w:rFonts w:ascii="Cambria" w:hAnsi="Cambria"/>
+                <w:color w:val="000000" w:themeColor="text1"/>
+              </w:rPr>
+            </w:pPr>
+          </w:p>
+        </w:tc>
+      </w:tr>
+      <w:tr>
+        <w:tblPrEx>
+          <w:tblBorders>
+            <w:top w:val="single" w:sz="6" w:space="0" w:color="auto"/>
+            <w:left w:val="single" w:sz="6" w:space="0" w:color="auto"/>
+            <w:bottom w:val="single" w:sz="6" w:space="0" w:color="auto"/>
+            <w:right w:val="single" w:sz="6" w:space="0" w:color="auto"/>
+            <w:insideH w:val="single" w:sz="6" w:space="0" w:color="auto"/>
+            <w:insideV w:val="single" w:sz="6" w:space="0" w:color="auto"/>
+          </w:tblBorders>
+        </w:tblPrEx>
+        <w:trPr>
+          <w:cantSplit/>
+          <w:trHeight w:val="80"/>
+        </w:trPr>
+        <w:tc>
+          <w:tcPr>
+            <w:tcW w:w="558" w:type="dxa"/>
+            <w:tcBorders>
+              <w:right w:val="single" w:sz="4" w:space="0" w:color="auto"/>
+            </w:tcBorders>
+          </w:tcPr>
+          <w:p>
+            <w:pPr>
+              <w:pStyle w:val="proc"/>
+              <w:numPr>
+                <w:ilvl w:val="0"/>
+                <w:numId w:val="34"/>
+              </w:numPr>
+              <w:rPr>
+                <w:rFonts w:ascii="Cambria" w:hAnsi="Cambria"/>
+                <w:color w:val="000000" w:themeColor="text1"/>
+                <w:sz w:val="24"/>
+              </w:rPr>
+            </w:pPr>
+          </w:p>
+        </w:tc>
+        <w:tc>
+          <w:tcPr>
+            <w:tcW w:w="5596" w:type="dxa"/>
+            <w:gridSpan w:val="3"/>
+            <w:tcBorders>
+              <w:left w:val="single" w:sz="4" w:space="0" w:color="auto"/>
+            </w:tcBorders>
+          </w:tcPr>
+          <w:p>
+            <w:pPr>
+              <w:pStyle w:val="proc"/>
+              <w:numPr>
+                <w:ilvl w:val="0"/>
+                <w:numId w:val="0"/>
+              </w:numPr>
+              <w:rPr>
+                <w:rFonts w:ascii="Cambria" w:hAnsi="Cambria"/>
+                <w:color w:val="000000" w:themeColor="text1"/>
+                <w:sz w:val="24"/>
+              </w:rPr>
+            </w:pPr>
+            <w:r>
+              <w:rPr>
+                <w:rFonts w:ascii="Cambria" w:hAnsi="Cambria"/>
+                <w:color w:val="000000" w:themeColor="text1"/>
+                <w:sz w:val="24"/>
+              </w:rPr>
+              <w:t xml:space="preserve">Enter </w:t>
+            </w:r>
+            <w:r>
+              <w:rPr>
+                <w:rFonts w:ascii="Cambria" w:hAnsi="Cambria"/>
+                <w:b/>
+                <w:color w:val="000000" w:themeColor="text1"/>
+                <w:sz w:val="24"/>
+              </w:rPr>
+              <w:t>3</w:t>
+            </w:r>
+            <w:r>
+              <w:rPr>
+                <w:rFonts w:ascii="Cambria" w:hAnsi="Cambria"/>
+                <w:color w:val="000000" w:themeColor="text1"/>
+                <w:sz w:val="24"/>
+              </w:rPr>
+              <w:t xml:space="preserve"> into the card reader text box.</w:t>
+            </w:r>
+          </w:p>
+          <w:p>
+            <w:pPr>
+              <w:pStyle w:val="proc"/>
+              <w:numPr>
+                <w:ilvl w:val="0"/>
+                <w:numId w:val="0"/>
+              </w:numPr>
+              <w:rPr>
+                <w:rFonts w:ascii="Cambria" w:hAnsi="Cambria"/>
+                <w:color w:val="000000" w:themeColor="text1"/>
+                <w:sz w:val="24"/>
+              </w:rPr>
+            </w:pPr>
+            <w:r>
+              <w:rPr>
+                <w:rFonts w:ascii="Cambria" w:hAnsi="Cambria"/>
+                <w:color w:val="000000" w:themeColor="text1"/>
+                <w:sz w:val="24"/>
+              </w:rPr>
+              <w:t>Click ‘Swipe Card’ button on the card reader panel</w:t>
+            </w:r>
+          </w:p>
+        </w:tc>
+        <w:tc>
+          <w:tcPr>
+            <w:tcW w:w="5596" w:type="dxa"/>
+          </w:tcPr>
+          <w:p>
+            <w:pPr>
+              <w:pStyle w:val="bp"/>
+              <w:rPr>
+                <w:rFonts w:ascii="Cambria" w:hAnsi="Cambria"/>
+                <w:color w:val="000000" w:themeColor="text1"/>
+                <w:sz w:val="24"/>
+              </w:rPr>
+            </w:pPr>
+            <w:r>
+              <w:rPr>
+                <w:rFonts w:ascii="Cambria" w:hAnsi="Cambria"/>
+                <w:color w:val="000000" w:themeColor="text1"/>
+                <w:sz w:val="24"/>
+              </w:rPr>
+              <w:t>Main display panel changed to Borrow UI.</w:t>
+            </w:r>
+          </w:p>
+          <w:p>
+            <w:pPr>
+              <w:pStyle w:val="bp"/>
+              <w:rPr>
+                <w:rFonts w:ascii="Cambria" w:hAnsi="Cambria"/>
+                <w:color w:val="000000" w:themeColor="text1"/>
+                <w:sz w:val="24"/>
+              </w:rPr>
+            </w:pPr>
+            <w:r>
+              <w:rPr>
+                <w:rFonts w:ascii="Cambria" w:hAnsi="Cambria"/>
+                <w:color w:val="000000" w:themeColor="text1"/>
+                <w:sz w:val="24"/>
+              </w:rPr>
+              <w:t xml:space="preserve">Main display panel shows the following borrower details: </w:t>
+            </w:r>
+            <w:r>
+              <w:rPr>
+                <w:rFonts w:ascii="Cambria" w:hAnsi="Cambria"/>
+                <w:i/>
+                <w:color w:val="000000" w:themeColor="text1"/>
+                <w:sz w:val="24"/>
+              </w:rPr>
+              <w:t xml:space="preserve">Id: </w:t>
+            </w:r>
+            <w:r>
+              <w:rPr>
+                <w:rFonts w:ascii="Cambria" w:hAnsi="Cambria"/>
+                <w:i/>
+                <w:color w:val="000000" w:themeColor="text1"/>
+                <w:sz w:val="24"/>
+              </w:rPr>
+              <w:t>3</w:t>
+            </w:r>
+            <w:r>
+              <w:rPr>
+                <w:rFonts w:ascii="Cambria" w:hAnsi="Cambria"/>
+                <w:i/>
+                <w:color w:val="000000" w:themeColor="text1"/>
+                <w:sz w:val="24"/>
+              </w:rPr>
+              <w:t xml:space="preserve"> Name: J</w:t>
+            </w:r>
+            <w:r>
+              <w:rPr>
+                <w:rFonts w:ascii="Cambria" w:hAnsi="Cambria"/>
+                <w:i/>
+                <w:color w:val="000000" w:themeColor="text1"/>
+                <w:sz w:val="24"/>
+              </w:rPr>
+              <w:t>ason</w:t>
+            </w:r>
+            <w:r>
+              <w:rPr>
+                <w:rFonts w:ascii="Cambria" w:hAnsi="Cambria"/>
+                <w:i/>
+                <w:color w:val="000000" w:themeColor="text1"/>
+                <w:sz w:val="24"/>
+              </w:rPr>
+              <w:t xml:space="preserve"> Kent Contact: 6</w:t>
+            </w:r>
+            <w:r>
+              <w:rPr>
+                <w:rFonts w:ascii="Cambria" w:hAnsi="Cambria"/>
+                <w:i/>
+                <w:color w:val="000000" w:themeColor="text1"/>
+                <w:sz w:val="24"/>
+              </w:rPr>
+              <w:t>4646464</w:t>
+            </w:r>
+          </w:p>
+          <w:p>
+            <w:pPr>
+              <w:pStyle w:val="bp"/>
+              <w:rPr>
+                <w:rFonts w:ascii="Cambria" w:hAnsi="Cambria"/>
+                <w:color w:val="000000" w:themeColor="text1"/>
+                <w:sz w:val="24"/>
+              </w:rPr>
+            </w:pPr>
+          </w:p>
+          <w:p>
+            <w:pPr>
+              <w:pStyle w:val="bp"/>
+              <w:rPr>
+                <w:rFonts w:ascii="Cambria" w:hAnsi="Cambria"/>
+                <w:i/>
+                <w:color w:val="000000" w:themeColor="text1"/>
+                <w:sz w:val="24"/>
+              </w:rPr>
+            </w:pPr>
+            <w:r>
+              <w:rPr>
+                <w:rFonts w:ascii="Cambria" w:hAnsi="Cambria"/>
+                <w:color w:val="000000" w:themeColor="text1"/>
+                <w:sz w:val="24"/>
+              </w:rPr>
+              <w:t>Borrowing restrictions section of main display panel is empty.</w:t>
+            </w:r>
+          </w:p>
+          <w:p>
+            <w:pPr>
+              <w:pStyle w:val="bp"/>
+              <w:rPr>
+                <w:rFonts w:ascii="Cambria" w:hAnsi="Cambria"/>
+                <w:color w:val="000000" w:themeColor="text1"/>
+                <w:sz w:val="24"/>
+              </w:rPr>
+            </w:pPr>
+          </w:p>
+          <w:p>
+            <w:pPr>
+              <w:pStyle w:val="bp"/>
+              <w:rPr>
+                <w:rFonts w:ascii="Cambria" w:hAnsi="Cambria"/>
+                <w:color w:val="000000" w:themeColor="text1"/>
+                <w:sz w:val="24"/>
+              </w:rPr>
+            </w:pPr>
+            <w:r>
+              <w:rPr>
+                <w:rFonts w:ascii="Cambria" w:hAnsi="Cambria"/>
+                <w:color w:val="000000" w:themeColor="text1"/>
+                <w:sz w:val="24"/>
+              </w:rPr>
+              <w:t xml:space="preserve">Existing loans section of main display panel </w:t>
+            </w:r>
+            <w:r>
+              <w:rPr>
+                <w:rFonts w:ascii="Cambria" w:hAnsi="Cambria"/>
+                <w:color w:val="000000" w:themeColor="text1"/>
+                <w:sz w:val="24"/>
+              </w:rPr>
+              <w:t>shows:</w:t>
+            </w:r>
+          </w:p>
+          <w:p>
+            <w:pPr>
+              <w:pStyle w:val="bp"/>
+              <w:rPr>
+                <w:rFonts w:ascii="Cambria" w:hAnsi="Cambria"/>
+                <w:i/>
+                <w:color w:val="000000" w:themeColor="text1"/>
+                <w:sz w:val="24"/>
+              </w:rPr>
+            </w:pPr>
+            <w:r>
+              <w:rPr>
+                <w:rFonts w:ascii="Cambria" w:hAnsi="Cambria"/>
+                <w:i/>
+                <w:color w:val="000000" w:themeColor="text1"/>
+                <w:sz w:val="24"/>
+              </w:rPr>
+              <w:t>Loan ID:  3</w:t>
+            </w:r>
+          </w:p>
+          <w:p>
+            <w:pPr>
+              <w:pStyle w:val="bp"/>
+              <w:rPr>
+                <w:rFonts w:ascii="Cambria" w:hAnsi="Cambria"/>
+                <w:i/>
+                <w:color w:val="000000" w:themeColor="text1"/>
+                <w:sz w:val="24"/>
+              </w:rPr>
+            </w:pPr>
+            <w:r>
+              <w:rPr>
+                <w:rFonts w:ascii="Cambria" w:hAnsi="Cambria"/>
+                <w:i/>
+                <w:color w:val="000000" w:themeColor="text1"/>
+                <w:sz w:val="24"/>
+              </w:rPr>
+              <w:t>Author:   Harper Lee</w:t>
+            </w:r>
+          </w:p>
+          <w:p>
+            <w:pPr>
+              <w:pStyle w:val="bp"/>
+              <w:rPr>
+                <w:rFonts w:ascii="Cambria" w:hAnsi="Cambria"/>
+                <w:i/>
+                <w:color w:val="000000" w:themeColor="text1"/>
+                <w:sz w:val="24"/>
+              </w:rPr>
+            </w:pPr>
+            <w:r>
+              <w:rPr>
+                <w:rFonts w:ascii="Cambria" w:hAnsi="Cambria"/>
+                <w:i/>
+                <w:color w:val="000000" w:themeColor="text1"/>
+                <w:sz w:val="24"/>
+              </w:rPr>
+              <w:t>Title:    Go Set a Watchman</w:t>
+            </w:r>
+          </w:p>
+          <w:p>
+            <w:pPr>
+              <w:pStyle w:val="bp"/>
+              <w:rPr>
+                <w:rFonts w:ascii="Cambria" w:hAnsi="Cambria"/>
+                <w:i/>
+                <w:color w:val="000000" w:themeColor="text1"/>
+                <w:sz w:val="24"/>
+              </w:rPr>
+            </w:pPr>
+            <w:r>
+              <w:rPr>
+                <w:rFonts w:ascii="Cambria" w:hAnsi="Cambria"/>
+                <w:i/>
+                <w:color w:val="000000" w:themeColor="text1"/>
+                <w:sz w:val="24"/>
+              </w:rPr>
+              <w:t>Borrower: Jason Kent</w:t>
+            </w:r>
+          </w:p>
+          <w:p>
+            <w:pPr>
+              <w:pStyle w:val="bp"/>
+              <w:rPr>
+                <w:rFonts w:ascii="Cambria" w:hAnsi="Cambria"/>
+                <w:i/>
+                <w:color w:val="000000" w:themeColor="text1"/>
+                <w:sz w:val="24"/>
+              </w:rPr>
+            </w:pPr>
+            <w:r>
+              <w:rPr>
+                <w:rFonts w:ascii="Cambria" w:hAnsi="Cambria"/>
+                <w:i/>
+                <w:color w:val="000000" w:themeColor="text1"/>
+                <w:sz w:val="24"/>
+              </w:rPr>
+              <w:t xml:space="preserve">Borrowed: </w:t>
+            </w:r>
+            <w:r>
+              <w:rPr>
+                <w:rFonts w:ascii="Cambria" w:hAnsi="Cambria"/>
+                <w:i/>
+                <w:color w:val="000000" w:themeColor="text1"/>
+                <w:sz w:val="24"/>
+              </w:rPr>
+              <w:t>&lt;Today’s date&gt;</w:t>
+            </w:r>
+          </w:p>
+          <w:p>
+            <w:pPr>
+              <w:pStyle w:val="bp"/>
+              <w:rPr>
+                <w:rFonts w:ascii="Cambria" w:hAnsi="Cambria"/>
+                <w:i/>
+                <w:color w:val="000000" w:themeColor="text1"/>
+                <w:sz w:val="24"/>
+              </w:rPr>
+            </w:pPr>
+            <w:r>
+              <w:rPr>
+                <w:rFonts w:ascii="Cambria" w:hAnsi="Cambria"/>
+                <w:i/>
+                <w:color w:val="000000" w:themeColor="text1"/>
+                <w:sz w:val="24"/>
+              </w:rPr>
+              <w:t xml:space="preserve">Due Date: </w:t>
+            </w:r>
+            <w:r>
+              <w:rPr>
+                <w:rFonts w:ascii="Cambria" w:hAnsi="Cambria"/>
+                <w:i/>
+                <w:color w:val="000000" w:themeColor="text1"/>
+                <w:sz w:val="24"/>
+              </w:rPr>
+              <w:t>&lt;Date two weeks from today&gt;</w:t>
+            </w:r>
+          </w:p>
+          <w:p>
+            <w:pPr>
+              <w:pStyle w:val="bp"/>
+              <w:rPr>
+                <w:rFonts w:ascii="Cambria" w:hAnsi="Cambria"/>
+                <w:i/>
+                <w:color w:val="000000" w:themeColor="text1"/>
+                <w:sz w:val="24"/>
+              </w:rPr>
+            </w:pPr>
+          </w:p>
+          <w:p>
+            <w:pPr>
+              <w:pStyle w:val="bp"/>
+              <w:rPr>
+                <w:rFonts w:ascii="Cambria" w:hAnsi="Cambria"/>
+                <w:color w:val="000000" w:themeColor="text1"/>
+                <w:sz w:val="24"/>
+              </w:rPr>
+            </w:pPr>
+            <w:r>
+              <w:rPr>
+                <w:rFonts w:ascii="Cambria" w:hAnsi="Cambria"/>
+                <w:color w:val="000000" w:themeColor="text1"/>
+                <w:sz w:val="24"/>
+              </w:rPr>
+              <w:t xml:space="preserve">Card reader disabled. </w:t>
+            </w:r>
+          </w:p>
+          <w:p>
+            <w:pPr>
+              <w:pStyle w:val="bp"/>
+              <w:rPr>
+                <w:rFonts w:ascii="Cambria" w:hAnsi="Cambria"/>
+                <w:color w:val="000000" w:themeColor="text1"/>
+                <w:sz w:val="24"/>
+              </w:rPr>
+            </w:pPr>
+            <w:r>
+              <w:rPr>
+                <w:rFonts w:ascii="Cambria" w:hAnsi="Cambria"/>
+                <w:color w:val="000000" w:themeColor="text1"/>
+                <w:sz w:val="24"/>
+              </w:rPr>
+              <w:t>Scanner enabled.</w:t>
+            </w:r>
           </w:p>
         </w:tc>
         <w:tc>
@@ -11003,36 +12983,6 @@
           <w:rFonts w:ascii="Cambria" w:hAnsi="Cambria"/>
           <w:color w:val="000000" w:themeColor="text1"/>
         </w:rPr>
-      </w:pPr>
-    </w:p>
-    <w:p>
-      <w:pPr>
-        <w:pStyle w:val="bp"/>
-        <w:spacing w:before="0" w:after="0"/>
-        <w:rPr>
-          <w:rFonts w:ascii="Cambria" w:hAnsi="Cambria"/>
-          <w:color w:val="000000" w:themeColor="text1"/>
-        </w:rPr>
-      </w:pPr>
-    </w:p>
-    <w:p>
-      <w:pPr>
-        <w:pStyle w:val="bp"/>
-        <w:spacing w:before="0" w:after="0"/>
-        <w:rPr>
-          <w:rFonts w:ascii="Cambria" w:hAnsi="Cambria"/>
-          <w:color w:val="000000" w:themeColor="text1"/>
-        </w:rPr>
-        <w:sectPr>
-          <w:headerReference w:type="default" r:id="rId7"/>
-          <w:footerReference w:type="even" r:id="rId8"/>
-          <w:footerReference w:type="default" r:id="rId9"/>
-          <w:type w:val="continuous"/>
-          <w:pgSz w:w="15840" w:h="12240" w:orient="landscape" w:code="1"/>
-          <w:pgMar w:top="1440" w:right="1440" w:bottom="1440" w:left="1440" w:header="720" w:footer="720" w:gutter="0"/>
-          <w:cols w:space="720"/>
-          <w:formProt w:val="0"/>
-        </w:sectPr>
       </w:pPr>
     </w:p>
     <w:p>
@@ -11059,17 +13009,19 @@
         <w:tblLook w:val="01E0" w:firstRow="1" w:lastRow="1" w:firstColumn="1" w:lastColumn="1" w:noHBand="0" w:noVBand="0"/>
       </w:tblPr>
       <w:tblGrid>
-        <w:gridCol w:w="2410"/>
-        <w:gridCol w:w="1920"/>
-        <w:gridCol w:w="2158"/>
-        <w:gridCol w:w="2158"/>
-        <w:gridCol w:w="2406"/>
+        <w:gridCol w:w="2094"/>
+        <w:gridCol w:w="1724"/>
+        <w:gridCol w:w="1713"/>
+        <w:gridCol w:w="1713"/>
+        <w:gridCol w:w="1832"/>
+        <w:gridCol w:w="1832"/>
+        <w:gridCol w:w="2042"/>
       </w:tblGrid>
       <w:tr>
         <w:tc>
           <w:tcPr>
-            <w:tcW w:w="11052" w:type="dxa"/>
-            <w:gridSpan w:val="5"/>
+            <w:tcW w:w="12950" w:type="dxa"/>
+            <w:gridSpan w:val="7"/>
             <w:tcBorders>
               <w:top w:val="single" w:sz="4" w:space="0" w:color="auto"/>
               <w:left w:val="single" w:sz="4" w:space="0" w:color="auto"/>
@@ -11103,7 +13055,7 @@
       <w:tr>
         <w:tc>
           <w:tcPr>
-            <w:tcW w:w="2410" w:type="dxa"/>
+            <w:tcW w:w="2094" w:type="dxa"/>
             <w:tcBorders>
               <w:top w:val="single" w:sz="4" w:space="0" w:color="auto"/>
               <w:left w:val="single" w:sz="4" w:space="0" w:color="auto"/>
@@ -11126,7 +13078,7 @@
         </w:tc>
         <w:tc>
           <w:tcPr>
-            <w:tcW w:w="1920" w:type="dxa"/>
+            <w:tcW w:w="1724" w:type="dxa"/>
             <w:tcBorders>
               <w:top w:val="single" w:sz="4" w:space="0" w:color="auto"/>
               <w:left w:val="single" w:sz="4" w:space="0" w:color="auto"/>
@@ -11158,7 +13110,7 @@
         </w:tc>
         <w:tc>
           <w:tcPr>
-            <w:tcW w:w="2158" w:type="dxa"/>
+            <w:tcW w:w="1713" w:type="dxa"/>
             <w:tcBorders>
               <w:top w:val="single" w:sz="4" w:space="0" w:color="auto"/>
               <w:left w:val="single" w:sz="4" w:space="0" w:color="auto"/>
@@ -11184,13 +13136,13 @@
                 <w:b/>
                 <w:color w:val="000000" w:themeColor="text1"/>
               </w:rPr>
-              <w:t>Book One</w:t>
-            </w:r>
-          </w:p>
-        </w:tc>
-        <w:tc>
-          <w:tcPr>
-            <w:tcW w:w="2158" w:type="dxa"/>
+              <w:t>Member Loans</w:t>
+            </w:r>
+          </w:p>
+        </w:tc>
+        <w:tc>
+          <w:tcPr>
+            <w:tcW w:w="1713" w:type="dxa"/>
             <w:tcBorders>
               <w:top w:val="single" w:sz="4" w:space="0" w:color="auto"/>
               <w:left w:val="single" w:sz="4" w:space="0" w:color="auto"/>
@@ -11216,13 +13168,13 @@
                 <w:b/>
                 <w:color w:val="000000" w:themeColor="text1"/>
               </w:rPr>
-              <w:t>Book Two</w:t>
-            </w:r>
-          </w:p>
-        </w:tc>
-        <w:tc>
-          <w:tcPr>
-            <w:tcW w:w="2406" w:type="dxa"/>
+              <w:t>Member Fines</w:t>
+            </w:r>
+          </w:p>
+        </w:tc>
+        <w:tc>
+          <w:tcPr>
+            <w:tcW w:w="1832" w:type="dxa"/>
             <w:tcBorders>
               <w:top w:val="single" w:sz="4" w:space="0" w:color="auto"/>
               <w:left w:val="single" w:sz="4" w:space="0" w:color="auto"/>
@@ -11248,6 +13200,70 @@
                 <w:b/>
                 <w:color w:val="000000" w:themeColor="text1"/>
               </w:rPr>
+              <w:t>Book One</w:t>
+            </w:r>
+          </w:p>
+        </w:tc>
+        <w:tc>
+          <w:tcPr>
+            <w:tcW w:w="1832" w:type="dxa"/>
+            <w:tcBorders>
+              <w:top w:val="single" w:sz="4" w:space="0" w:color="auto"/>
+              <w:left w:val="single" w:sz="4" w:space="0" w:color="auto"/>
+              <w:bottom w:val="single" w:sz="4" w:space="0" w:color="auto"/>
+              <w:right w:val="single" w:sz="4" w:space="0" w:color="auto"/>
+            </w:tcBorders>
+            <w:shd w:val="clear" w:color="auto" w:fill="E6E6E6"/>
+          </w:tcPr>
+          <w:p>
+            <w:pPr>
+              <w:pStyle w:val="bp"/>
+              <w:spacing w:before="0" w:after="0"/>
+              <w:jc w:val="center"/>
+              <w:rPr>
+                <w:rFonts w:ascii="Cambria" w:hAnsi="Cambria"/>
+                <w:b/>
+                <w:color w:val="000000" w:themeColor="text1"/>
+              </w:rPr>
+            </w:pPr>
+            <w:r>
+              <w:rPr>
+                <w:rFonts w:ascii="Cambria" w:hAnsi="Cambria"/>
+                <w:b/>
+                <w:color w:val="000000" w:themeColor="text1"/>
+              </w:rPr>
+              <w:t>Book Two</w:t>
+            </w:r>
+          </w:p>
+        </w:tc>
+        <w:tc>
+          <w:tcPr>
+            <w:tcW w:w="2042" w:type="dxa"/>
+            <w:tcBorders>
+              <w:top w:val="single" w:sz="4" w:space="0" w:color="auto"/>
+              <w:left w:val="single" w:sz="4" w:space="0" w:color="auto"/>
+              <w:bottom w:val="single" w:sz="4" w:space="0" w:color="auto"/>
+              <w:right w:val="single" w:sz="4" w:space="0" w:color="auto"/>
+            </w:tcBorders>
+            <w:shd w:val="clear" w:color="auto" w:fill="E6E6E6"/>
+          </w:tcPr>
+          <w:p>
+            <w:pPr>
+              <w:pStyle w:val="bp"/>
+              <w:spacing w:before="0" w:after="0"/>
+              <w:jc w:val="center"/>
+              <w:rPr>
+                <w:rFonts w:ascii="Cambria" w:hAnsi="Cambria"/>
+                <w:b/>
+                <w:color w:val="000000" w:themeColor="text1"/>
+              </w:rPr>
+            </w:pPr>
+            <w:r>
+              <w:rPr>
+                <w:rFonts w:ascii="Cambria" w:hAnsi="Cambria"/>
+                <w:b/>
+                <w:color w:val="000000" w:themeColor="text1"/>
+              </w:rPr>
               <w:t>Book Three</w:t>
             </w:r>
           </w:p>
@@ -11256,7 +13272,7 @@
       <w:tr>
         <w:tc>
           <w:tcPr>
-            <w:tcW w:w="2410" w:type="dxa"/>
+            <w:tcW w:w="2094" w:type="dxa"/>
             <w:tcBorders>
               <w:top w:val="single" w:sz="4" w:space="0" w:color="auto"/>
             </w:tcBorders>
@@ -11282,7 +13298,7 @@
         </w:tc>
         <w:tc>
           <w:tcPr>
-            <w:tcW w:w="1920" w:type="dxa"/>
+            <w:tcW w:w="1724" w:type="dxa"/>
             <w:tcBorders>
               <w:top w:val="single" w:sz="4" w:space="0" w:color="auto"/>
             </w:tcBorders>
@@ -11302,13 +13318,91 @@
                 <w:rFonts w:ascii="Cambria" w:hAnsi="Cambria"/>
                 <w:color w:val="000000" w:themeColor="text1"/>
               </w:rPr>
-              <w:t>100</w:t>
-            </w:r>
-          </w:p>
-        </w:tc>
-        <w:tc>
-          <w:tcPr>
-            <w:tcW w:w="2158" w:type="dxa"/>
+              <w:t>1</w:t>
+            </w:r>
+          </w:p>
+        </w:tc>
+        <w:tc>
+          <w:tcPr>
+            <w:tcW w:w="1713" w:type="dxa"/>
+            <w:tcBorders>
+              <w:top w:val="single" w:sz="4" w:space="0" w:color="auto"/>
+            </w:tcBorders>
+          </w:tcPr>
+          <w:p>
+            <w:pPr>
+              <w:pStyle w:val="bp"/>
+              <w:spacing w:before="0" w:after="0"/>
+              <w:rPr>
+                <w:rFonts w:ascii="Cambria" w:hAnsi="Cambria"/>
+                <w:color w:val="000000" w:themeColor="text1"/>
+              </w:rPr>
+            </w:pPr>
+            <w:r>
+              <w:rPr>
+                <w:rFonts w:ascii="Cambria" w:hAnsi="Cambria"/>
+                <w:color w:val="000000" w:themeColor="text1"/>
+              </w:rPr>
+              <w:t>2 existing (</w:t>
+            </w:r>
+            <w:r>
+              <w:rPr>
+                <w:rFonts w:ascii="Cambria" w:hAnsi="Cambria"/>
+                <w:color w:val="000000" w:themeColor="text1"/>
+              </w:rPr>
+              <w:t>not overdue</w:t>
+            </w:r>
+            <w:r>
+              <w:rPr>
+                <w:rFonts w:ascii="Cambria" w:hAnsi="Cambria"/>
+                <w:color w:val="000000" w:themeColor="text1"/>
+              </w:rPr>
+              <w:t>)</w:t>
+            </w:r>
+          </w:p>
+        </w:tc>
+        <w:tc>
+          <w:tcPr>
+            <w:tcW w:w="1713" w:type="dxa"/>
+            <w:tcBorders>
+              <w:top w:val="single" w:sz="4" w:space="0" w:color="auto"/>
+            </w:tcBorders>
+          </w:tcPr>
+          <w:p>
+            <w:pPr>
+              <w:pStyle w:val="bp"/>
+              <w:spacing w:before="0" w:after="0"/>
+              <w:rPr>
+                <w:rFonts w:ascii="Cambria" w:hAnsi="Cambria"/>
+                <w:color w:val="000000" w:themeColor="text1"/>
+              </w:rPr>
+            </w:pPr>
+            <w:r>
+              <w:rPr>
+                <w:rFonts w:ascii="Cambria" w:hAnsi="Cambria"/>
+                <w:color w:val="000000" w:themeColor="text1"/>
+              </w:rPr>
+              <w:t>$3.00 (</w:t>
+            </w:r>
+            <w:r>
+              <w:rPr>
+                <w:rFonts w:ascii="Cambria" w:hAnsi="Cambria"/>
+                <w:color w:val="000000" w:themeColor="text1"/>
+              </w:rPr>
+              <w:t>under fine limit</w:t>
+            </w:r>
+            <w:r>
+              <w:rPr>
+                <w:rFonts w:ascii="Cambria" w:hAnsi="Cambria"/>
+                <w:color w:val="000000" w:themeColor="text1"/>
+              </w:rPr>
+              <w:t>)</w:t>
+            </w:r>
+          </w:p>
+        </w:tc>
+        <w:tc>
+          <w:tcPr>
+            <w:tcW w:w="1832" w:type="dxa"/>
             <w:tcBorders>
               <w:top w:val="single" w:sz="4" w:space="0" w:color="auto"/>
             </w:tcBorders>
@@ -11328,13 +13422,13 @@
                 <w:rFonts w:ascii="Cambria" w:hAnsi="Cambria"/>
                 <w:color w:val="000000" w:themeColor="text1"/>
               </w:rPr>
-              <w:t>100</w:t>
-            </w:r>
-          </w:p>
-        </w:tc>
-        <w:tc>
-          <w:tcPr>
-            <w:tcW w:w="2158" w:type="dxa"/>
+              <w:t>2</w:t>
+            </w:r>
+          </w:p>
+        </w:tc>
+        <w:tc>
+          <w:tcPr>
+            <w:tcW w:w="1832" w:type="dxa"/>
             <w:tcBorders>
               <w:top w:val="single" w:sz="4" w:space="0" w:color="auto"/>
             </w:tcBorders>
@@ -11354,13 +13448,13 @@
                 <w:rFonts w:ascii="Cambria" w:hAnsi="Cambria"/>
                 <w:color w:val="000000" w:themeColor="text1"/>
               </w:rPr>
-              <w:t>200</w:t>
-            </w:r>
-          </w:p>
-        </w:tc>
-        <w:tc>
-          <w:tcPr>
-            <w:tcW w:w="2406" w:type="dxa"/>
+              <w:t>3</w:t>
+            </w:r>
+          </w:p>
+        </w:tc>
+        <w:tc>
+          <w:tcPr>
+            <w:tcW w:w="2042" w:type="dxa"/>
             <w:tcBorders>
               <w:top w:val="single" w:sz="4" w:space="0" w:color="auto"/>
             </w:tcBorders>
@@ -11380,7 +13474,7 @@
                 <w:rFonts w:ascii="Cambria" w:hAnsi="Cambria"/>
                 <w:color w:val="000000" w:themeColor="text1"/>
               </w:rPr>
-              <w:t>300</w:t>
+              <w:t>4</w:t>
             </w:r>
           </w:p>
         </w:tc>
@@ -11388,7 +13482,7 @@
       <w:tr>
         <w:tc>
           <w:tcPr>
-            <w:tcW w:w="2410" w:type="dxa"/>
+            <w:tcW w:w="2094" w:type="dxa"/>
             <w:shd w:val="clear" w:color="auto" w:fill="E0E0E0"/>
           </w:tcPr>
           <w:p>
@@ -11411,7 +13505,7 @@
         </w:tc>
         <w:tc>
           <w:tcPr>
-            <w:tcW w:w="1920" w:type="dxa"/>
+            <w:tcW w:w="1724" w:type="dxa"/>
             <w:shd w:val="clear" w:color="auto" w:fill="auto"/>
           </w:tcPr>
           <w:p>
@@ -11428,13 +13522,57 @@
                 <w:rFonts w:ascii="Cambria" w:hAnsi="Cambria"/>
                 <w:color w:val="000000" w:themeColor="text1"/>
               </w:rPr>
-              <w:t>200</w:t>
-            </w:r>
-          </w:p>
-        </w:tc>
-        <w:tc>
-          <w:tcPr>
-            <w:tcW w:w="2158" w:type="dxa"/>
+              <w:t>2</w:t>
+            </w:r>
+          </w:p>
+        </w:tc>
+        <w:tc>
+          <w:tcPr>
+            <w:tcW w:w="1713" w:type="dxa"/>
+          </w:tcPr>
+          <w:p>
+            <w:pPr>
+              <w:pStyle w:val="bp"/>
+              <w:spacing w:before="0" w:after="0"/>
+              <w:rPr>
+                <w:rFonts w:ascii="Cambria" w:hAnsi="Cambria"/>
+                <w:color w:val="000000" w:themeColor="text1"/>
+              </w:rPr>
+            </w:pPr>
+            <w:r>
+              <w:rPr>
+                <w:rFonts w:ascii="Cambria" w:hAnsi="Cambria"/>
+                <w:color w:val="000000" w:themeColor="text1"/>
+              </w:rPr>
+              <w:t>None</w:t>
+            </w:r>
+          </w:p>
+        </w:tc>
+        <w:tc>
+          <w:tcPr>
+            <w:tcW w:w="1713" w:type="dxa"/>
+          </w:tcPr>
+          <w:p>
+            <w:pPr>
+              <w:pStyle w:val="bp"/>
+              <w:spacing w:before="0" w:after="0"/>
+              <w:rPr>
+                <w:rFonts w:ascii="Cambria" w:hAnsi="Cambria"/>
+                <w:color w:val="000000" w:themeColor="text1"/>
+              </w:rPr>
+            </w:pPr>
+            <w:r>
+              <w:rPr>
+                <w:rFonts w:ascii="Cambria" w:hAnsi="Cambria"/>
+                <w:color w:val="000000" w:themeColor="text1"/>
+              </w:rPr>
+              <w:t>None</w:t>
+            </w:r>
+          </w:p>
+        </w:tc>
+        <w:tc>
+          <w:tcPr>
+            <w:tcW w:w="1832" w:type="dxa"/>
             <w:shd w:val="clear" w:color="auto" w:fill="auto"/>
           </w:tcPr>
           <w:p>
@@ -11451,13 +13589,13 @@
                 <w:rFonts w:ascii="Cambria" w:hAnsi="Cambria"/>
                 <w:color w:val="000000" w:themeColor="text1"/>
               </w:rPr>
-              <w:t>100</w:t>
-            </w:r>
-          </w:p>
-        </w:tc>
-        <w:tc>
-          <w:tcPr>
-            <w:tcW w:w="2158" w:type="dxa"/>
+              <w:t>2</w:t>
+            </w:r>
+          </w:p>
+        </w:tc>
+        <w:tc>
+          <w:tcPr>
+            <w:tcW w:w="1832" w:type="dxa"/>
             <w:shd w:val="clear" w:color="auto" w:fill="auto"/>
           </w:tcPr>
           <w:p>
@@ -11474,13 +13612,13 @@
                 <w:rFonts w:ascii="Cambria" w:hAnsi="Cambria"/>
                 <w:color w:val="000000" w:themeColor="text1"/>
               </w:rPr>
-              <w:t>100</w:t>
-            </w:r>
-          </w:p>
-        </w:tc>
-        <w:tc>
-          <w:tcPr>
-            <w:tcW w:w="2406" w:type="dxa"/>
+              <w:t>2</w:t>
+            </w:r>
+          </w:p>
+        </w:tc>
+        <w:tc>
+          <w:tcPr>
+            <w:tcW w:w="2042" w:type="dxa"/>
             <w:shd w:val="clear" w:color="auto" w:fill="auto"/>
           </w:tcPr>
           <w:p>
@@ -11497,7 +13635,168 @@
                 <w:rFonts w:ascii="Cambria" w:hAnsi="Cambria"/>
                 <w:color w:val="000000" w:themeColor="text1"/>
               </w:rPr>
-              <w:t>300</w:t>
+              <w:t>3</w:t>
+            </w:r>
+          </w:p>
+        </w:tc>
+      </w:tr>
+      <w:tr>
+        <w:tc>
+          <w:tcPr>
+            <w:tcW w:w="2094" w:type="dxa"/>
+            <w:shd w:val="clear" w:color="auto" w:fill="E0E0E0"/>
+          </w:tcPr>
+          <w:p>
+            <w:pPr>
+              <w:pStyle w:val="bp"/>
+              <w:spacing w:before="0" w:after="0"/>
+              <w:rPr>
+                <w:rFonts w:ascii="Cambria" w:hAnsi="Cambria"/>
+                <w:color w:val="000000" w:themeColor="text1"/>
+              </w:rPr>
+            </w:pPr>
+            <w:r>
+              <w:rPr>
+                <w:rFonts w:ascii="Cambria" w:hAnsi="Cambria"/>
+                <w:color w:val="000000" w:themeColor="text1"/>
+              </w:rPr>
+              <w:t>Scenario 3</w:t>
+            </w:r>
+          </w:p>
+        </w:tc>
+        <w:tc>
+          <w:tcPr>
+            <w:tcW w:w="1724" w:type="dxa"/>
+            <w:shd w:val="clear" w:color="auto" w:fill="auto"/>
+          </w:tcPr>
+          <w:p>
+            <w:pPr>
+              <w:pStyle w:val="bp"/>
+              <w:spacing w:before="0" w:after="0"/>
+              <w:rPr>
+                <w:rFonts w:ascii="Cambria" w:hAnsi="Cambria"/>
+                <w:color w:val="000000" w:themeColor="text1"/>
+              </w:rPr>
+            </w:pPr>
+            <w:r>
+              <w:rPr>
+                <w:rFonts w:ascii="Cambria" w:hAnsi="Cambria"/>
+                <w:color w:val="000000" w:themeColor="text1"/>
+              </w:rPr>
+              <w:t>Attempted: 5, then used 3</w:t>
+            </w:r>
+          </w:p>
+        </w:tc>
+        <w:tc>
+          <w:tcPr>
+            <w:tcW w:w="1713" w:type="dxa"/>
+          </w:tcPr>
+          <w:p>
+            <w:pPr>
+              <w:pStyle w:val="bp"/>
+              <w:spacing w:before="0" w:after="0"/>
+              <w:rPr>
+                <w:rFonts w:ascii="Cambria" w:hAnsi="Cambria"/>
+                <w:color w:val="000000" w:themeColor="text1"/>
+              </w:rPr>
+            </w:pPr>
+            <w:r>
+              <w:rPr>
+                <w:rFonts w:ascii="Cambria" w:hAnsi="Cambria"/>
+                <w:color w:val="000000" w:themeColor="text1"/>
+              </w:rPr>
+              <w:t>None</w:t>
+            </w:r>
+          </w:p>
+        </w:tc>
+        <w:tc>
+          <w:tcPr>
+            <w:tcW w:w="1713" w:type="dxa"/>
+          </w:tcPr>
+          <w:p>
+            <w:pPr>
+              <w:pStyle w:val="bp"/>
+              <w:spacing w:before="0" w:after="0"/>
+              <w:rPr>
+                <w:rFonts w:ascii="Cambria" w:hAnsi="Cambria"/>
+                <w:color w:val="000000" w:themeColor="text1"/>
+              </w:rPr>
+            </w:pPr>
+            <w:r>
+              <w:rPr>
+                <w:rFonts w:ascii="Cambria" w:hAnsi="Cambria"/>
+                <w:color w:val="000000" w:themeColor="text1"/>
+              </w:rPr>
+              <w:t>None</w:t>
+            </w:r>
+          </w:p>
+        </w:tc>
+        <w:tc>
+          <w:tcPr>
+            <w:tcW w:w="1832" w:type="dxa"/>
+            <w:shd w:val="clear" w:color="auto" w:fill="auto"/>
+          </w:tcPr>
+          <w:p>
+            <w:pPr>
+              <w:pStyle w:val="bp"/>
+              <w:spacing w:before="0" w:after="0"/>
+              <w:rPr>
+                <w:rFonts w:ascii="Cambria" w:hAnsi="Cambria"/>
+                <w:color w:val="000000" w:themeColor="text1"/>
+              </w:rPr>
+            </w:pPr>
+            <w:r>
+              <w:rPr>
+                <w:rFonts w:ascii="Cambria" w:hAnsi="Cambria"/>
+                <w:color w:val="000000" w:themeColor="text1"/>
+              </w:rPr>
+              <w:t>89</w:t>
+            </w:r>
+          </w:p>
+        </w:tc>
+        <w:tc>
+          <w:tcPr>
+            <w:tcW w:w="1832" w:type="dxa"/>
+            <w:shd w:val="clear" w:color="auto" w:fill="auto"/>
+          </w:tcPr>
+          <w:p>
+            <w:pPr>
+              <w:pStyle w:val="bp"/>
+              <w:spacing w:before="0" w:after="0"/>
+              <w:rPr>
+                <w:rFonts w:ascii="Cambria" w:hAnsi="Cambria"/>
+                <w:color w:val="000000" w:themeColor="text1"/>
+              </w:rPr>
+            </w:pPr>
+            <w:r>
+              <w:rPr>
+                <w:rFonts w:ascii="Cambria" w:hAnsi="Cambria"/>
+                <w:color w:val="000000" w:themeColor="text1"/>
+              </w:rPr>
+              <w:t>1</w:t>
+            </w:r>
+          </w:p>
+        </w:tc>
+        <w:tc>
+          <w:tcPr>
+            <w:tcW w:w="2042" w:type="dxa"/>
+            <w:shd w:val="clear" w:color="auto" w:fill="auto"/>
+          </w:tcPr>
+          <w:p>
+            <w:pPr>
+              <w:pStyle w:val="bp"/>
+              <w:spacing w:before="0" w:after="0"/>
+              <w:rPr>
+                <w:rFonts w:ascii="Cambria" w:hAnsi="Cambria"/>
+                <w:color w:val="000000" w:themeColor="text1"/>
+              </w:rPr>
+            </w:pPr>
+            <w:r>
+              <w:rPr>
+                <w:rFonts w:ascii="Cambria" w:hAnsi="Cambria"/>
+                <w:color w:val="000000" w:themeColor="text1"/>
+              </w:rPr>
+              <w:t>2</w:t>
             </w:r>
           </w:p>
         </w:tc>
@@ -11524,6 +13823,9 @@
       </w:pPr>
     </w:p>
     <w:sectPr>
+      <w:headerReference w:type="default" r:id="rId7"/>
+      <w:footerReference w:type="even" r:id="rId8"/>
+      <w:footerReference w:type="default" r:id="rId9"/>
       <w:pgSz w:w="15840" w:h="12240" w:orient="landscape" w:code="1"/>
       <w:pgMar w:top="1440" w:right="1440" w:bottom="1440" w:left="1440" w:header="720" w:footer="720" w:gutter="0"/>
       <w:cols w:space="720"/>
@@ -11775,7 +14077,16 @@
             <w:ind w:right="68"/>
           </w:pPr>
           <w:r>
-            <w:t>Date:  30/09/</w:t>
+            <w:t xml:space="preserve">Date:  </w:t>
+          </w:r>
+          <w:r>
+            <w:t>0</w:t>
+          </w:r>
+          <w:r>
+            <w:t>1/10</w:t>
+          </w:r>
+          <w:r>
+            <w:t>/</w:t>
           </w:r>
           <w:r>
             <w:t>20</w:t>

</xml_diff>